<commit_message>
highlighted things for lilach, synced response and documents
</commit_message>
<xml_diff>
--- a/manuscript/Response to editor.docx
+++ b/manuscript/Response to editor.docx
@@ -694,8 +694,13 @@
         <w:t xml:space="preserve"> </w:t>
       </w:r>
       <w:r>
-        <w:t>rates warrant</w:t>
-      </w:r>
+        <w:t xml:space="preserve">rates </w:t>
+      </w:r>
+      <w:proofErr w:type="gramStart"/>
+      <w:r>
+        <w:t>warrant</w:t>
+      </w:r>
+      <w:proofErr w:type="gramEnd"/>
       <w:r>
         <w:rPr>
           <w:spacing w:val="-3"/>
@@ -1479,6 +1484,7 @@
         </w:rPr>
         <w:t xml:space="preserve"> </w:t>
       </w:r>
+      <w:proofErr w:type="spellStart"/>
       <w:r>
         <w:rPr>
           <w:rFonts w:cs="Times New Roman"/>
@@ -1486,6 +1492,7 @@
         </w:rPr>
         <w:t>s_beneficial</w:t>
       </w:r>
+      <w:proofErr w:type="spellEnd"/>
       <w:r>
         <w:rPr>
           <w:rFonts w:cs="Times New Roman"/>
@@ -1503,6 +1510,7 @@
         </w:rPr>
         <w:t xml:space="preserve"> </w:t>
       </w:r>
+      <w:proofErr w:type="spellStart"/>
       <w:r>
         <w:rPr>
           <w:rFonts w:cs="Times New Roman"/>
@@ -1510,6 +1518,7 @@
         </w:rPr>
         <w:t>s_deleterious</w:t>
       </w:r>
+      <w:proofErr w:type="spellEnd"/>
       <w:r>
         <w:rPr>
           <w:rFonts w:cs="Times New Roman"/>
@@ -1527,6 +1536,7 @@
         </w:rPr>
         <w:t xml:space="preserve"> </w:t>
       </w:r>
+      <w:proofErr w:type="spellStart"/>
       <w:r>
         <w:rPr>
           <w:rFonts w:cs="Times New Roman"/>
@@ -1534,6 +1544,7 @@
         </w:rPr>
         <w:t>s_specific</w:t>
       </w:r>
+      <w:proofErr w:type="spellEnd"/>
       <w:r>
         <w:rPr>
           <w:rFonts w:cs="Times New Roman"/>
@@ -1551,12 +1562,21 @@
         </w:rPr>
         <w:t xml:space="preserve"> </w:t>
       </w:r>
+      <w:proofErr w:type="spellStart"/>
       <w:r>
         <w:rPr>
           <w:rFonts w:cs="Times New Roman"/>
           <w:i/>
         </w:rPr>
-        <w:t>s_non-specific</w:t>
+        <w:t>s_non</w:t>
+      </w:r>
+      <w:proofErr w:type="spellEnd"/>
+      <w:r>
+        <w:rPr>
+          <w:rFonts w:cs="Times New Roman"/>
+          <w:i/>
+        </w:rPr>
+        <w:t>-specific</w:t>
       </w:r>
       <w:r>
         <w:t>)</w:t>
@@ -1678,6 +1698,7 @@
         </w:rPr>
         <w:t xml:space="preserve">Actually, we did assume </w:t>
       </w:r>
+      <w:proofErr w:type="spellStart"/>
       <w:r>
         <w:rPr>
           <w:rFonts w:cs="Times New Roman"/>
@@ -1685,6 +1706,7 @@
         </w:rPr>
         <w:t>s_beneficial</w:t>
       </w:r>
+      <w:proofErr w:type="spellEnd"/>
       <w:r>
         <w:rPr>
           <w:rFonts w:cs="Times New Roman"/>
@@ -1702,12 +1724,21 @@
         </w:rPr>
         <w:t xml:space="preserve"> </w:t>
       </w:r>
+      <w:proofErr w:type="spellStart"/>
       <w:r>
         <w:rPr>
           <w:rFonts w:cs="Times New Roman"/>
           <w:i/>
         </w:rPr>
-        <w:t xml:space="preserve">s_deleterious: </w:t>
+        <w:t>s_deleterious</w:t>
+      </w:r>
+      <w:proofErr w:type="spellEnd"/>
+      <w:r>
+        <w:rPr>
+          <w:rFonts w:cs="Times New Roman"/>
+          <w:i/>
+        </w:rPr>
+        <w:t xml:space="preserve">: </w:t>
       </w:r>
       <w:r>
         <w:rPr>
@@ -1730,6 +1761,7 @@
         </w:rPr>
         <w:t xml:space="preserve"> </w:t>
       </w:r>
+      <w:proofErr w:type="spellStart"/>
       <w:r>
         <w:rPr>
           <w:i/>
@@ -1739,6 +1771,7 @@
         </w:rPr>
         <w:t>s_beneficial</w:t>
       </w:r>
+      <w:proofErr w:type="spellEnd"/>
       <w:r>
         <w:rPr>
           <w:sz w:val="28"/>
@@ -1746,6 +1779,7 @@
         </w:rPr>
         <w:t>=</w:t>
       </w:r>
+      <w:proofErr w:type="spellStart"/>
       <w:r>
         <w:rPr>
           <w:i/>
@@ -1755,6 +1789,7 @@
         </w:rPr>
         <w:t>sH</w:t>
       </w:r>
+      <w:proofErr w:type="spellEnd"/>
       <w:r>
         <w:rPr>
           <w:sz w:val="28"/>
@@ -1762,6 +1797,7 @@
         </w:rPr>
         <w:t xml:space="preserve"> and </w:t>
       </w:r>
+      <w:proofErr w:type="spellStart"/>
       <w:r>
         <w:rPr>
           <w:i/>
@@ -1769,8 +1805,9 @@
           <w:sz w:val="28"/>
           <w:szCs w:val="28"/>
         </w:rPr>
-        <w:t>s_deleterious=</w:t>
-      </w:r>
+        <w:t>s_deleterious</w:t>
+      </w:r>
+      <w:proofErr w:type="spellEnd"/>
       <w:r>
         <w:rPr>
           <w:i/>
@@ -1778,21 +1815,7 @@
           <w:sz w:val="28"/>
           <w:szCs w:val="28"/>
         </w:rPr>
-        <w:t>s</w:t>
-      </w:r>
-      <w:r>
-        <w:rPr>
-          <w:sz w:val="28"/>
-          <w:szCs w:val="28"/>
-        </w:rPr>
-        <w:t xml:space="preserve">, and we </w:t>
-      </w:r>
-      <w:r>
-        <w:rPr>
-          <w:sz w:val="28"/>
-          <w:szCs w:val="28"/>
-        </w:rPr>
-        <w:t xml:space="preserve">use </w:t>
+        <w:t>=</w:t>
       </w:r>
       <w:r>
         <w:rPr>
@@ -1801,7 +1824,21 @@
           <w:sz w:val="28"/>
           <w:szCs w:val="28"/>
         </w:rPr>
-        <w:t>H</w:t>
+        <w:t>s</w:t>
+      </w:r>
+      <w:r>
+        <w:rPr>
+          <w:sz w:val="28"/>
+          <w:szCs w:val="28"/>
+        </w:rPr>
+        <w:t xml:space="preserve">, and we </w:t>
+      </w:r>
+      <w:r>
+        <w:rPr>
+          <w:sz w:val="28"/>
+          <w:szCs w:val="28"/>
+        </w:rPr>
+        <w:t xml:space="preserve">use </w:t>
       </w:r>
       <w:r>
         <w:rPr>
@@ -1810,35 +1847,7 @@
           <w:sz w:val="28"/>
           <w:szCs w:val="28"/>
         </w:rPr>
-        <w:t>=2</w:t>
-      </w:r>
-      <w:r>
-        <w:rPr>
-          <w:sz w:val="28"/>
-          <w:szCs w:val="28"/>
-        </w:rPr>
-        <w:t>.</w:t>
-      </w:r>
-      <w:r>
-        <w:rPr>
-          <w:sz w:val="28"/>
-          <w:szCs w:val="28"/>
-        </w:rPr>
-        <w:t xml:space="preserve"> </w:t>
-      </w:r>
-      <w:r>
-        <w:rPr>
-          <w:sz w:val="28"/>
-          <w:szCs w:val="28"/>
-        </w:rPr>
-        <w:t>Therefore,</w:t>
-      </w:r>
-      <w:r>
-        <w:rPr>
-          <w:sz w:val="28"/>
-          <w:szCs w:val="28"/>
-        </w:rPr>
-        <w:t xml:space="preserve"> in our model indeed </w:t>
+        <w:t>H</w:t>
       </w:r>
       <w:r>
         <w:rPr>
@@ -1847,15 +1856,38 @@
           <w:sz w:val="28"/>
           <w:szCs w:val="28"/>
         </w:rPr>
-        <w:t>s_beneficial &gt; s_deleterious</w:t>
-      </w:r>
-      <w:r>
-        <w:rPr>
-          <w:sz w:val="28"/>
-          <w:szCs w:val="28"/>
-        </w:rPr>
-        <w:t xml:space="preserve"> by </w:t>
-      </w:r>
+        <w:t>=2</w:t>
+      </w:r>
+      <w:r>
+        <w:rPr>
+          <w:sz w:val="28"/>
+          <w:szCs w:val="28"/>
+        </w:rPr>
+        <w:t>.</w:t>
+      </w:r>
+      <w:r>
+        <w:rPr>
+          <w:sz w:val="28"/>
+          <w:szCs w:val="28"/>
+        </w:rPr>
+        <w:t xml:space="preserve"> </w:t>
+      </w:r>
+      <w:proofErr w:type="gramStart"/>
+      <w:r>
+        <w:rPr>
+          <w:sz w:val="28"/>
+          <w:szCs w:val="28"/>
+        </w:rPr>
+        <w:t>Therefore,</w:t>
+      </w:r>
+      <w:r>
+        <w:rPr>
+          <w:sz w:val="28"/>
+          <w:szCs w:val="28"/>
+        </w:rPr>
+        <w:t xml:space="preserve"> in our model indeed </w:t>
+      </w:r>
+      <w:proofErr w:type="spellStart"/>
       <w:r>
         <w:rPr>
           <w:i/>
@@ -1863,6 +1895,43 @@
           <w:sz w:val="28"/>
           <w:szCs w:val="28"/>
         </w:rPr>
+        <w:t>s_beneficial</w:t>
+      </w:r>
+      <w:proofErr w:type="spellEnd"/>
+      <w:r>
+        <w:rPr>
+          <w:i/>
+          <w:iCs/>
+          <w:sz w:val="28"/>
+          <w:szCs w:val="28"/>
+        </w:rPr>
+        <w:t xml:space="preserve"> &gt; </w:t>
+      </w:r>
+      <w:proofErr w:type="spellStart"/>
+      <w:r>
+        <w:rPr>
+          <w:i/>
+          <w:iCs/>
+          <w:sz w:val="28"/>
+          <w:szCs w:val="28"/>
+        </w:rPr>
+        <w:t>s_deleterious</w:t>
+      </w:r>
+      <w:proofErr w:type="spellEnd"/>
+      <w:r>
+        <w:rPr>
+          <w:sz w:val="28"/>
+          <w:szCs w:val="28"/>
+        </w:rPr>
+        <w:t xml:space="preserve"> by </w:t>
+      </w:r>
+      <w:r>
+        <w:rPr>
+          <w:i/>
+          <w:iCs/>
+          <w:sz w:val="28"/>
+          <w:szCs w:val="28"/>
+        </w:rPr>
         <w:t>3s</w:t>
       </w:r>
       <w:r>
@@ -1870,7 +1939,15 @@
           <w:sz w:val="28"/>
           <w:szCs w:val="28"/>
         </w:rPr>
-        <w:t xml:space="preserve">. We have shown that in the explored parameter space, hitchhiking is possible but has a minor </w:t>
+        <w:t>.</w:t>
+      </w:r>
+      <w:proofErr w:type="gramEnd"/>
+      <w:r>
+        <w:rPr>
+          <w:sz w:val="28"/>
+          <w:szCs w:val="28"/>
+        </w:rPr>
+        <w:t xml:space="preserve"> We have shown that in the explored parameter space, hitchhiking is possible but has a minor </w:t>
       </w:r>
       <w:r>
         <w:rPr>
@@ -1884,7 +1961,23 @@
           <w:sz w:val="28"/>
           <w:szCs w:val="28"/>
         </w:rPr>
-        <w:t>ffect on the adaptation process – see the difference between the simulation results (with hitchhiking) and the approximations (without hitchhiking) in Figure 1.</w:t>
+        <w:t>ffect on the adaptation process – see the difference between the simulation results (with hitchhiking) and the approximations (without hitchhiking) in Figure 1</w:t>
+      </w:r>
+      <w:ins w:id="0" w:author="Yoav Ram" w:date="2014-03-27T16:14:00Z">
+        <w:r>
+          <w:rPr>
+            <w:sz w:val="28"/>
+            <w:szCs w:val="28"/>
+          </w:rPr>
+          <w:t xml:space="preserve"> and S1</w:t>
+        </w:r>
+      </w:ins>
+      <w:r>
+        <w:rPr>
+          <w:sz w:val="28"/>
+          <w:szCs w:val="28"/>
+        </w:rPr>
+        <w:t>.</w:t>
       </w:r>
       <w:r>
         <w:rPr>
@@ -1893,7 +1986,7 @@
         </w:rPr>
         <w:t xml:space="preserve"> We have </w:t>
       </w:r>
-      <w:ins w:id="0" w:author="Yoav Ram" w:date="2014-03-27T09:34:00Z">
+      <w:ins w:id="1" w:author="Yoav Ram" w:date="2014-03-27T09:34:00Z">
         <w:r>
           <w:rPr>
             <w:sz w:val="28"/>
@@ -1916,7 +2009,7 @@
         </w:rPr>
         <w:t xml:space="preserve"> </w:t>
       </w:r>
-      <w:del w:id="1" w:author="Yoav Ram" w:date="2014-03-27T09:34:00Z">
+      <w:del w:id="2" w:author="Yoav Ram" w:date="2014-03-27T09:34:00Z">
         <w:r>
           <w:rPr>
             <w:sz w:val="28"/>
@@ -1966,7 +2059,7 @@
           <w:iCs/>
           <w:sz w:val="28"/>
           <w:szCs w:val="28"/>
-          <w:rPrChange w:id="2" w:author="Yoav Ram" w:date="2014-03-27T09:35:00Z">
+          <w:rPrChange w:id="3" w:author="Yoav Ram" w:date="2014-03-27T09:35:00Z">
             <w:rPr>
               <w:sz w:val="28"/>
               <w:szCs w:val="28"/>
@@ -1975,12 +2068,12 @@
         </w:rPr>
         <w:t>U</w:t>
       </w:r>
-      <w:ins w:id="3" w:author="Yoav Ram" w:date="2014-03-27T09:35:00Z">
+      <w:ins w:id="4" w:author="Yoav Ram" w:date="2014-03-27T09:35:00Z">
         <w:r>
           <w:rPr>
             <w:sz w:val="28"/>
             <w:szCs w:val="28"/>
-            <w:rPrChange w:id="4" w:author="Yoav Ram" w:date="2014-03-27T09:35:00Z">
+            <w:rPrChange w:id="5" w:author="Yoav Ram" w:date="2014-03-27T09:35:00Z">
               <w:rPr>
                 <w:i/>
                 <w:iCs/>
@@ -1999,7 +2092,7 @@
         </w:rPr>
         <w:t xml:space="preserve"> </w:t>
       </w:r>
-      <w:del w:id="5" w:author="Yoav Ram" w:date="2014-03-27T09:35:00Z">
+      <w:del w:id="6" w:author="Yoav Ram" w:date="2014-03-27T09:35:00Z">
         <w:r>
           <w:rPr>
             <w:sz w:val="28"/>
@@ -2015,7 +2108,7 @@
         </w:rPr>
         <w:t xml:space="preserve">see </w:t>
       </w:r>
-      <w:del w:id="6" w:author="Yoav Ram" w:date="2014-03-27T09:35:00Z">
+      <w:del w:id="7" w:author="Yoav Ram" w:date="2014-03-27T09:35:00Z">
         <w:r>
           <w:rPr>
             <w:sz w:val="28"/>
@@ -2024,16 +2117,24 @@
           <w:delText>fig…</w:delText>
         </w:r>
       </w:del>
-      <w:ins w:id="7" w:author="Yoav Ram" w:date="2014-03-27T09:35:00Z">
+      <w:ins w:id="8" w:author="Yoav Ram" w:date="2014-03-27T09:35:00Z">
         <w:r>
           <w:rPr>
             <w:sz w:val="28"/>
             <w:szCs w:val="28"/>
           </w:rPr>
-          <w:t>Figure 3 in the revised ms</w:t>
+          <w:t xml:space="preserve">Figure 3 in the revised </w:t>
+        </w:r>
+        <w:proofErr w:type="spellStart"/>
+        <w:r>
+          <w:rPr>
+            <w:sz w:val="28"/>
+            <w:szCs w:val="28"/>
+          </w:rPr>
+          <w:t>ms</w:t>
         </w:r>
       </w:ins>
-      <w:del w:id="8" w:author="Yoav Ram" w:date="2014-03-27T09:35:00Z">
+      <w:del w:id="9" w:author="Yoav Ram" w:date="2014-03-27T09:35:00Z">
         <w:r>
           <w:rPr>
             <w:sz w:val="28"/>
@@ -2047,7 +2148,15 @@
           <w:sz w:val="28"/>
           <w:szCs w:val="28"/>
         </w:rPr>
-        <w:t xml:space="preserve">. </w:t>
+        <w:t>.</w:t>
+      </w:r>
+      <w:proofErr w:type="spellEnd"/>
+      <w:r>
+        <w:rPr>
+          <w:sz w:val="28"/>
+          <w:szCs w:val="28"/>
+        </w:rPr>
+        <w:t xml:space="preserve"> </w:t>
       </w:r>
     </w:p>
     <w:p>
@@ -2984,460 +3093,9 @@
           <w:szCs w:val="28"/>
           <w:lang w:bidi="he-IL"/>
         </w:rPr>
-        <w:t xml:space="preserve">There must have been a confusion here. </w:t>
-      </w:r>
-      <w:r>
-        <w:rPr>
-          <w:rFonts w:asciiTheme="minorHAnsi" w:eastAsiaTheme="minorHAnsi" w:hAnsiTheme="minorHAnsi"/>
-          <w:sz w:val="28"/>
-          <w:szCs w:val="28"/>
-          <w:lang w:bidi="he-IL"/>
-        </w:rPr>
-        <w:t xml:space="preserve">First, </w:t>
-      </w:r>
-      <w:r>
-        <w:rPr>
-          <w:rFonts w:asciiTheme="minorHAnsi" w:eastAsiaTheme="minorHAnsi" w:hAnsiTheme="minorHAnsi"/>
-          <w:sz w:val="28"/>
-          <w:szCs w:val="28"/>
-          <w:lang w:bidi="he-IL"/>
-        </w:rPr>
-        <w:t>i</w:t>
-      </w:r>
-      <w:r>
-        <w:rPr>
-          <w:rFonts w:asciiTheme="minorHAnsi" w:eastAsiaTheme="minorHAnsi" w:hAnsiTheme="minorHAnsi"/>
-          <w:sz w:val="28"/>
-          <w:szCs w:val="28"/>
-          <w:lang w:bidi="he-IL"/>
-        </w:rPr>
-        <w:t>n our revised manuscript</w:t>
-      </w:r>
-      <w:r>
-        <w:rPr>
-          <w:rFonts w:asciiTheme="minorHAnsi" w:eastAsiaTheme="minorHAnsi" w:hAnsiTheme="minorHAnsi"/>
-          <w:sz w:val="28"/>
-          <w:szCs w:val="28"/>
-          <w:lang w:bidi="he-IL"/>
-        </w:rPr>
-        <w:t xml:space="preserve"> U does appear in eqs. </w:t>
-      </w:r>
-      <w:r>
-        <w:rPr>
-          <w:rFonts w:asciiTheme="minorHAnsi" w:eastAsiaTheme="minorHAnsi" w:hAnsiTheme="minorHAnsi"/>
-          <w:sz w:val="28"/>
-          <w:szCs w:val="28"/>
-          <w:lang w:bidi="he-IL"/>
-        </w:rPr>
-        <w:t>5</w:t>
-      </w:r>
-      <w:r>
-        <w:rPr>
-          <w:rFonts w:asciiTheme="minorHAnsi" w:eastAsiaTheme="minorHAnsi" w:hAnsiTheme="minorHAnsi"/>
-          <w:sz w:val="28"/>
-          <w:szCs w:val="28"/>
-          <w:lang w:bidi="he-IL"/>
-        </w:rPr>
-        <w:t>-8</w:t>
-      </w:r>
-      <w:r>
-        <w:rPr>
-          <w:rFonts w:asciiTheme="minorHAnsi" w:eastAsiaTheme="minorHAnsi" w:hAnsiTheme="minorHAnsi"/>
-          <w:sz w:val="28"/>
-          <w:szCs w:val="28"/>
-          <w:lang w:bidi="he-IL"/>
-        </w:rPr>
-        <w:t>, pg. 12 line 207</w:t>
-      </w:r>
-      <w:r>
-        <w:rPr>
-          <w:rFonts w:asciiTheme="minorHAnsi" w:eastAsiaTheme="minorHAnsi" w:hAnsiTheme="minorHAnsi"/>
-          <w:sz w:val="28"/>
-          <w:szCs w:val="28"/>
-          <w:lang w:bidi="he-IL"/>
-        </w:rPr>
-        <w:t xml:space="preserve"> </w:t>
-      </w:r>
-      <w:r>
-        <w:rPr>
-          <w:rFonts w:asciiTheme="minorHAnsi" w:eastAsiaTheme="minorHAnsi" w:hAnsiTheme="minorHAnsi"/>
-          <w:sz w:val="28"/>
-          <w:szCs w:val="28"/>
-          <w:lang w:bidi="he-IL"/>
-        </w:rPr>
-        <w:t>(note that</w:t>
-      </w:r>
-      <w:r>
-        <w:rPr>
-          <w:rFonts w:asciiTheme="minorHAnsi" w:eastAsiaTheme="minorHAnsi" w:hAnsiTheme="minorHAnsi"/>
-          <w:sz w:val="28"/>
-          <w:szCs w:val="28"/>
-          <w:lang w:bidi="he-IL"/>
-        </w:rPr>
-        <w:t xml:space="preserve"> </w:t>
-      </w:r>
-      <w:r>
-        <w:rPr>
-          <w:i/>
-          <w:iCs/>
-        </w:rPr>
-        <w:t xml:space="preserve">q </w:t>
-      </w:r>
-      <w:r>
-        <w:rPr>
-          <w:rFonts w:asciiTheme="minorHAnsi" w:eastAsiaTheme="minorHAnsi" w:hAnsiTheme="minorHAnsi"/>
-          <w:sz w:val="28"/>
-          <w:szCs w:val="28"/>
-          <w:lang w:bidi="he-IL"/>
-        </w:rPr>
-        <w:t>in equation 5 refers to an expression including U</w:t>
-      </w:r>
-      <w:r>
-        <w:rPr>
-          <w:rFonts w:asciiTheme="minorHAnsi" w:eastAsiaTheme="minorHAnsi" w:hAnsiTheme="minorHAnsi"/>
-          <w:sz w:val="28"/>
-          <w:szCs w:val="28"/>
-          <w:lang w:bidi="he-IL"/>
-        </w:rPr>
-        <w:t>)</w:t>
-      </w:r>
-      <w:r>
-        <w:rPr>
-          <w:rFonts w:asciiTheme="minorHAnsi" w:eastAsiaTheme="minorHAnsi" w:hAnsiTheme="minorHAnsi"/>
-          <w:sz w:val="28"/>
-          <w:szCs w:val="28"/>
-          <w:lang w:bidi="he-IL"/>
-        </w:rPr>
-        <w:t xml:space="preserve">. </w:t>
-      </w:r>
-      <w:r>
-        <w:rPr>
-          <w:rFonts w:asciiTheme="minorHAnsi" w:eastAsiaTheme="minorHAnsi" w:hAnsiTheme="minorHAnsi"/>
-          <w:sz w:val="28"/>
-          <w:szCs w:val="28"/>
-          <w:lang w:bidi="he-IL"/>
-        </w:rPr>
-        <w:t>Second</w:t>
-      </w:r>
-      <w:r>
-        <w:rPr>
-          <w:rFonts w:asciiTheme="minorHAnsi" w:eastAsiaTheme="minorHAnsi" w:hAnsiTheme="minorHAnsi"/>
-          <w:sz w:val="28"/>
-          <w:szCs w:val="28"/>
-          <w:lang w:bidi="he-IL"/>
-        </w:rPr>
-        <w:t xml:space="preserve">, we make the assumption that </w:t>
-      </w:r>
-      <w:r>
-        <w:rPr>
-          <w:rFonts w:asciiTheme="minorHAnsi" w:eastAsiaTheme="minorHAnsi" w:hAnsiTheme="minorHAnsi"/>
-          <w:i/>
-          <w:iCs/>
-          <w:sz w:val="28"/>
-          <w:szCs w:val="28"/>
-          <w:lang w:bidi="he-IL"/>
-        </w:rPr>
-        <w:t>U&lt;&lt;s</w:t>
-      </w:r>
-      <w:r>
-        <w:rPr>
-          <w:rFonts w:asciiTheme="minorHAnsi" w:eastAsiaTheme="minorHAnsi" w:hAnsiTheme="minorHAnsi"/>
-          <w:sz w:val="28"/>
-          <w:szCs w:val="28"/>
-          <w:lang w:bidi="he-IL"/>
-        </w:rPr>
-        <w:t xml:space="preserve"> </w:t>
-      </w:r>
-      <w:r>
-        <w:rPr>
-          <w:rFonts w:asciiTheme="minorHAnsi" w:eastAsiaTheme="minorHAnsi" w:hAnsiTheme="minorHAnsi"/>
-          <w:sz w:val="28"/>
-          <w:szCs w:val="28"/>
-          <w:lang w:bidi="he-IL"/>
-        </w:rPr>
-        <w:t xml:space="preserve">only </w:t>
-      </w:r>
-      <w:r>
-        <w:rPr>
-          <w:rFonts w:asciiTheme="minorHAnsi" w:eastAsiaTheme="minorHAnsi" w:hAnsiTheme="minorHAnsi"/>
-          <w:sz w:val="28"/>
-          <w:szCs w:val="28"/>
-          <w:lang w:bidi="he-IL"/>
-        </w:rPr>
-        <w:t xml:space="preserve">for the </w:t>
-      </w:r>
-      <w:r>
-        <w:rPr>
-          <w:rFonts w:asciiTheme="minorHAnsi" w:eastAsiaTheme="minorHAnsi" w:hAnsiTheme="minorHAnsi"/>
-          <w:sz w:val="28"/>
-          <w:szCs w:val="28"/>
-          <w:lang w:bidi="he-IL"/>
-        </w:rPr>
-        <w:t xml:space="preserve">purpose of making the </w:t>
-      </w:r>
-      <w:r>
-        <w:rPr>
-          <w:rFonts w:asciiTheme="minorHAnsi" w:eastAsiaTheme="minorHAnsi" w:hAnsiTheme="minorHAnsi"/>
-          <w:sz w:val="28"/>
-          <w:szCs w:val="28"/>
-          <w:lang w:bidi="he-IL"/>
-        </w:rPr>
-        <w:t>first order approximations (</w:t>
-      </w:r>
-      <w:r>
-        <w:rPr>
-          <w:rFonts w:asciiTheme="minorHAnsi" w:eastAsiaTheme="minorHAnsi" w:hAnsiTheme="minorHAnsi"/>
-          <w:i/>
-          <w:iCs/>
-          <w:sz w:val="28"/>
-          <w:szCs w:val="28"/>
-          <w:lang w:bidi="he-IL"/>
-        </w:rPr>
-        <w:t>e</w:t>
-      </w:r>
-      <w:r>
-        <w:rPr>
-          <w:rFonts w:asciiTheme="minorHAnsi" w:eastAsiaTheme="minorHAnsi" w:hAnsiTheme="minorHAnsi"/>
-          <w:i/>
-          <w:iCs/>
-          <w:sz w:val="28"/>
-          <w:szCs w:val="28"/>
-          <w:vertAlign w:val="superscript"/>
-          <w:lang w:bidi="he-IL"/>
-        </w:rPr>
-        <w:t>-U/s</w:t>
-      </w:r>
-      <w:r>
-        <w:rPr>
-          <w:rFonts w:asciiTheme="minorHAnsi" w:eastAsiaTheme="minorHAnsi" w:hAnsiTheme="minorHAnsi"/>
-          <w:i/>
-          <w:iCs/>
-          <w:sz w:val="28"/>
-          <w:szCs w:val="28"/>
-          <w:lang w:bidi="he-IL"/>
-        </w:rPr>
-        <w:t xml:space="preserve"> ~ 1-U/s</w:t>
-      </w:r>
-      <w:r>
-        <w:rPr>
-          <w:rFonts w:asciiTheme="minorHAnsi" w:eastAsiaTheme="minorHAnsi" w:hAnsiTheme="minorHAnsi"/>
-          <w:sz w:val="28"/>
-          <w:szCs w:val="28"/>
-          <w:lang w:bidi="he-IL"/>
-        </w:rPr>
-        <w:t xml:space="preserve"> etc.</w:t>
-      </w:r>
-      <w:r>
-        <w:rPr>
-          <w:rFonts w:asciiTheme="minorHAnsi" w:eastAsiaTheme="minorHAnsi" w:hAnsiTheme="minorHAnsi"/>
-          <w:sz w:val="28"/>
-          <w:szCs w:val="28"/>
-          <w:lang w:bidi="he-IL"/>
-        </w:rPr>
-        <w:t xml:space="preserve">) to get a simple form for the equations, but the </w:t>
-      </w:r>
-      <w:r>
-        <w:rPr>
-          <w:rFonts w:asciiTheme="minorHAnsi" w:eastAsiaTheme="minorHAnsi" w:hAnsiTheme="minorHAnsi"/>
-          <w:sz w:val="28"/>
-          <w:szCs w:val="28"/>
-          <w:lang w:bidi="he-IL"/>
-        </w:rPr>
-        <w:t xml:space="preserve">analytic </w:t>
-      </w:r>
-      <w:r>
-        <w:rPr>
-          <w:rFonts w:asciiTheme="minorHAnsi" w:eastAsiaTheme="minorHAnsi" w:hAnsiTheme="minorHAnsi"/>
-          <w:sz w:val="28"/>
-          <w:szCs w:val="28"/>
-          <w:lang w:bidi="he-IL"/>
-        </w:rPr>
-        <w:t xml:space="preserve">model is valid </w:t>
-      </w:r>
-      <w:r>
-        <w:rPr>
-          <w:rFonts w:asciiTheme="minorHAnsi" w:eastAsiaTheme="minorHAnsi" w:hAnsiTheme="minorHAnsi"/>
-          <w:sz w:val="28"/>
-          <w:szCs w:val="28"/>
-          <w:lang w:bidi="he-IL"/>
-        </w:rPr>
-        <w:t>when</w:t>
-      </w:r>
-      <w:r>
-        <w:rPr>
-          <w:rFonts w:asciiTheme="minorHAnsi" w:eastAsiaTheme="minorHAnsi" w:hAnsiTheme="minorHAnsi"/>
-          <w:sz w:val="28"/>
-          <w:szCs w:val="28"/>
-          <w:lang w:bidi="he-IL"/>
-        </w:rPr>
-        <w:t>ever</w:t>
-      </w:r>
-      <w:r>
-        <w:rPr>
-          <w:rFonts w:asciiTheme="minorHAnsi" w:eastAsiaTheme="minorHAnsi" w:hAnsiTheme="minorHAnsi"/>
-          <w:sz w:val="28"/>
-          <w:szCs w:val="28"/>
-          <w:lang w:bidi="he-IL"/>
-        </w:rPr>
-        <w:t xml:space="preserve"> the MSB </w:t>
-      </w:r>
-      <w:r>
-        <w:rPr>
-          <w:rFonts w:asciiTheme="minorHAnsi" w:eastAsiaTheme="minorHAnsi" w:hAnsiTheme="minorHAnsi"/>
-          <w:sz w:val="28"/>
-          <w:szCs w:val="28"/>
-          <w:lang w:bidi="he-IL"/>
-        </w:rPr>
-        <w:lastRenderedPageBreak/>
-        <w:t>distribution of de</w:t>
-      </w:r>
-      <w:r>
-        <w:rPr>
-          <w:rFonts w:asciiTheme="minorHAnsi" w:eastAsiaTheme="minorHAnsi" w:hAnsiTheme="minorHAnsi"/>
-          <w:sz w:val="28"/>
-          <w:szCs w:val="28"/>
-          <w:lang w:bidi="he-IL"/>
-        </w:rPr>
-        <w:t>leterious mutations is Poisson</w:t>
-      </w:r>
-      <w:r>
-        <w:rPr>
-          <w:rFonts w:asciiTheme="minorHAnsi" w:eastAsiaTheme="minorHAnsi" w:hAnsiTheme="minorHAnsi"/>
-          <w:sz w:val="28"/>
-          <w:szCs w:val="28"/>
-          <w:lang w:bidi="he-IL"/>
-        </w:rPr>
-        <w:t>;</w:t>
-      </w:r>
-      <w:r>
-        <w:rPr>
-          <w:rFonts w:asciiTheme="minorHAnsi" w:eastAsiaTheme="minorHAnsi" w:hAnsiTheme="minorHAnsi"/>
-          <w:sz w:val="28"/>
-          <w:szCs w:val="28"/>
-          <w:lang w:bidi="he-IL"/>
-        </w:rPr>
-        <w:t xml:space="preserve"> </w:t>
-      </w:r>
-      <w:r>
-        <w:rPr>
-          <w:rFonts w:asciiTheme="minorHAnsi" w:eastAsiaTheme="minorHAnsi" w:hAnsiTheme="minorHAnsi"/>
-          <w:sz w:val="28"/>
-          <w:szCs w:val="28"/>
-          <w:lang w:bidi="he-IL"/>
-        </w:rPr>
-        <w:t>t</w:t>
-      </w:r>
-      <w:r>
-        <w:rPr>
-          <w:rFonts w:asciiTheme="minorHAnsi" w:eastAsiaTheme="minorHAnsi" w:hAnsiTheme="minorHAnsi"/>
-          <w:sz w:val="28"/>
-          <w:szCs w:val="28"/>
-          <w:lang w:bidi="he-IL"/>
-        </w:rPr>
-        <w:t>his occurs as long as the expected number of individuals in the</w:t>
-      </w:r>
-      <w:r>
-        <w:rPr>
-          <w:rFonts w:asciiTheme="minorHAnsi" w:eastAsiaTheme="minorHAnsi" w:hAnsiTheme="minorHAnsi"/>
-          <w:sz w:val="28"/>
-          <w:szCs w:val="28"/>
-          <w:lang w:bidi="he-IL"/>
-        </w:rPr>
-        <w:t xml:space="preserve"> fittest class is at least one -</w:t>
-      </w:r>
-      <w:r>
-        <w:rPr>
-          <w:rFonts w:asciiTheme="minorHAnsi" w:eastAsiaTheme="minorHAnsi" w:hAnsiTheme="minorHAnsi"/>
-          <w:sz w:val="28"/>
-          <w:szCs w:val="28"/>
-          <w:lang w:bidi="he-IL"/>
-        </w:rPr>
-        <w:t xml:space="preserve"> </w:t>
-      </w:r>
-      <w:r>
-        <w:rPr>
-          <w:rFonts w:asciiTheme="minorHAnsi" w:eastAsiaTheme="minorHAnsi" w:hAnsiTheme="minorHAnsi"/>
-          <w:i/>
-          <w:iCs/>
-          <w:sz w:val="28"/>
-          <w:szCs w:val="28"/>
-          <w:lang w:bidi="he-IL"/>
-        </w:rPr>
-        <w:t>Ne</w:t>
-      </w:r>
-      <w:r>
-        <w:rPr>
-          <w:rFonts w:asciiTheme="minorHAnsi" w:eastAsiaTheme="minorHAnsi" w:hAnsiTheme="minorHAnsi"/>
-          <w:i/>
-          <w:iCs/>
-          <w:sz w:val="28"/>
-          <w:szCs w:val="28"/>
-          <w:vertAlign w:val="superscript"/>
-          <w:lang w:bidi="he-IL"/>
-        </w:rPr>
-        <w:t>-U/s</w:t>
-      </w:r>
-      <w:r>
-        <w:rPr>
-          <w:rFonts w:asciiTheme="minorHAnsi" w:eastAsiaTheme="minorHAnsi" w:hAnsiTheme="minorHAnsi"/>
-          <w:i/>
-          <w:iCs/>
-          <w:sz w:val="28"/>
-          <w:szCs w:val="28"/>
-          <w:lang w:bidi="he-IL"/>
-        </w:rPr>
-        <w:t xml:space="preserve"> &gt; 1</w:t>
-      </w:r>
-      <w:r>
-        <w:rPr>
-          <w:rFonts w:asciiTheme="minorHAnsi" w:eastAsiaTheme="minorHAnsi" w:hAnsiTheme="minorHAnsi"/>
-          <w:sz w:val="28"/>
-          <w:szCs w:val="28"/>
-          <w:lang w:bidi="he-IL"/>
-        </w:rPr>
-        <w:t xml:space="preserve"> or </w:t>
-      </w:r>
-      <w:r>
-        <w:rPr>
-          <w:rFonts w:asciiTheme="minorHAnsi" w:eastAsiaTheme="minorHAnsi" w:hAnsiTheme="minorHAnsi"/>
-          <w:i/>
-          <w:iCs/>
-          <w:sz w:val="28"/>
-          <w:szCs w:val="28"/>
-          <w:lang w:bidi="he-IL"/>
-        </w:rPr>
-        <w:t>U&lt;s*logN</w:t>
-      </w:r>
-      <w:r>
-        <w:rPr>
-          <w:rFonts w:asciiTheme="minorHAnsi" w:eastAsiaTheme="minorHAnsi" w:hAnsiTheme="minorHAnsi"/>
-          <w:sz w:val="28"/>
-          <w:szCs w:val="28"/>
-          <w:lang w:bidi="he-IL"/>
-        </w:rPr>
-        <w:t xml:space="preserve"> -</w:t>
-      </w:r>
-      <w:r>
-        <w:rPr>
-          <w:rFonts w:asciiTheme="minorHAnsi" w:eastAsiaTheme="minorHAnsi" w:hAnsiTheme="minorHAnsi"/>
-          <w:sz w:val="28"/>
-          <w:szCs w:val="28"/>
-          <w:lang w:bidi="he-IL"/>
-        </w:rPr>
-        <w:t xml:space="preserve"> which is much more relaxed than </w:t>
-      </w:r>
-      <w:r>
-        <w:rPr>
-          <w:rFonts w:asciiTheme="minorHAnsi" w:eastAsiaTheme="minorHAnsi" w:hAnsiTheme="minorHAnsi"/>
-          <w:i/>
-          <w:iCs/>
-          <w:sz w:val="28"/>
-          <w:szCs w:val="28"/>
-          <w:lang w:bidi="he-IL"/>
-        </w:rPr>
-        <w:t>U&lt;&lt;s</w:t>
-      </w:r>
-      <w:ins w:id="9" w:author="Yoav Ram" w:date="2014-03-27T09:49:00Z">
+        <w:t xml:space="preserve">There must have been </w:t>
+      </w:r>
+      <w:del w:id="10" w:author="Yoav Ram" w:date="2014-03-27T16:14:00Z">
         <w:r>
           <w:rPr>
             <w:rFonts w:asciiTheme="minorHAnsi" w:eastAsiaTheme="minorHAnsi" w:hAnsiTheme="minorHAnsi"/>
@@ -3445,10 +3103,191 @@
             <w:szCs w:val="28"/>
             <w:lang w:bidi="he-IL"/>
           </w:rPr>
-          <w:t xml:space="preserve"> (see Gessler</w:t>
+          <w:delText>a confusion</w:delText>
+        </w:r>
+      </w:del>
+      <w:ins w:id="11" w:author="Yoav Ram" w:date="2014-03-27T16:14:00Z">
+        <w:r>
+          <w:rPr>
+            <w:rFonts w:asciiTheme="minorHAnsi" w:eastAsiaTheme="minorHAnsi" w:hAnsiTheme="minorHAnsi"/>
+            <w:sz w:val="28"/>
+            <w:szCs w:val="28"/>
+            <w:lang w:bidi="he-IL"/>
+          </w:rPr>
+          <w:t>confusion</w:t>
         </w:r>
       </w:ins>
-      <w:ins w:id="10" w:author="Yoav Ram" w:date="2014-03-27T09:50:00Z">
+      <w:r>
+        <w:rPr>
+          <w:rFonts w:asciiTheme="minorHAnsi" w:eastAsiaTheme="minorHAnsi" w:hAnsiTheme="minorHAnsi"/>
+          <w:sz w:val="28"/>
+          <w:szCs w:val="28"/>
+          <w:lang w:bidi="he-IL"/>
+        </w:rPr>
+        <w:t xml:space="preserve"> here. </w:t>
+      </w:r>
+      <w:r>
+        <w:rPr>
+          <w:rFonts w:asciiTheme="minorHAnsi" w:eastAsiaTheme="minorHAnsi" w:hAnsiTheme="minorHAnsi"/>
+          <w:sz w:val="28"/>
+          <w:szCs w:val="28"/>
+          <w:lang w:bidi="he-IL"/>
+        </w:rPr>
+        <w:t xml:space="preserve">First, </w:t>
+      </w:r>
+      <w:r>
+        <w:rPr>
+          <w:rFonts w:asciiTheme="minorHAnsi" w:eastAsiaTheme="minorHAnsi" w:hAnsiTheme="minorHAnsi"/>
+          <w:sz w:val="28"/>
+          <w:szCs w:val="28"/>
+          <w:lang w:bidi="he-IL"/>
+        </w:rPr>
+        <w:t>i</w:t>
+      </w:r>
+      <w:r>
+        <w:rPr>
+          <w:rFonts w:asciiTheme="minorHAnsi" w:eastAsiaTheme="minorHAnsi" w:hAnsiTheme="minorHAnsi"/>
+          <w:sz w:val="28"/>
+          <w:szCs w:val="28"/>
+          <w:lang w:bidi="he-IL"/>
+        </w:rPr>
+        <w:t>n our revised manuscript</w:t>
+      </w:r>
+      <w:r>
+        <w:rPr>
+          <w:rFonts w:asciiTheme="minorHAnsi" w:eastAsiaTheme="minorHAnsi" w:hAnsiTheme="minorHAnsi"/>
+          <w:sz w:val="28"/>
+          <w:szCs w:val="28"/>
+          <w:lang w:bidi="he-IL"/>
+        </w:rPr>
+        <w:t xml:space="preserve"> U does appear in </w:t>
+      </w:r>
+      <w:proofErr w:type="spellStart"/>
+      <w:r>
+        <w:rPr>
+          <w:rFonts w:asciiTheme="minorHAnsi" w:eastAsiaTheme="minorHAnsi" w:hAnsiTheme="minorHAnsi"/>
+          <w:sz w:val="28"/>
+          <w:szCs w:val="28"/>
+          <w:lang w:bidi="he-IL"/>
+        </w:rPr>
+        <w:t>eqs</w:t>
+      </w:r>
+      <w:proofErr w:type="spellEnd"/>
+      <w:r>
+        <w:rPr>
+          <w:rFonts w:asciiTheme="minorHAnsi" w:eastAsiaTheme="minorHAnsi" w:hAnsiTheme="minorHAnsi"/>
+          <w:sz w:val="28"/>
+          <w:szCs w:val="28"/>
+          <w:lang w:bidi="he-IL"/>
+        </w:rPr>
+        <w:t xml:space="preserve">. </w:t>
+      </w:r>
+      <w:r>
+        <w:rPr>
+          <w:rFonts w:asciiTheme="minorHAnsi" w:eastAsiaTheme="minorHAnsi" w:hAnsiTheme="minorHAnsi"/>
+          <w:sz w:val="28"/>
+          <w:szCs w:val="28"/>
+          <w:lang w:bidi="he-IL"/>
+        </w:rPr>
+        <w:t>5</w:t>
+      </w:r>
+      <w:r>
+        <w:rPr>
+          <w:rFonts w:asciiTheme="minorHAnsi" w:eastAsiaTheme="minorHAnsi" w:hAnsiTheme="minorHAnsi"/>
+          <w:sz w:val="28"/>
+          <w:szCs w:val="28"/>
+          <w:lang w:bidi="he-IL"/>
+        </w:rPr>
+        <w:t>-8</w:t>
+      </w:r>
+      <w:r>
+        <w:rPr>
+          <w:rFonts w:asciiTheme="minorHAnsi" w:eastAsiaTheme="minorHAnsi" w:hAnsiTheme="minorHAnsi"/>
+          <w:sz w:val="28"/>
+          <w:szCs w:val="28"/>
+          <w:lang w:bidi="he-IL"/>
+        </w:rPr>
+        <w:t xml:space="preserve">, </w:t>
+      </w:r>
+      <w:del w:id="12" w:author="Yoav Ram" w:date="2014-03-27T16:15:00Z">
+        <w:r>
+          <w:rPr>
+            <w:rFonts w:asciiTheme="minorHAnsi" w:eastAsiaTheme="minorHAnsi" w:hAnsiTheme="minorHAnsi"/>
+            <w:sz w:val="28"/>
+            <w:szCs w:val="28"/>
+            <w:lang w:bidi="he-IL"/>
+          </w:rPr>
+          <w:delText xml:space="preserve">pg. 12 </w:delText>
+        </w:r>
+      </w:del>
+      <w:r>
+        <w:rPr>
+          <w:rFonts w:asciiTheme="minorHAnsi" w:eastAsiaTheme="minorHAnsi" w:hAnsiTheme="minorHAnsi"/>
+          <w:sz w:val="28"/>
+          <w:szCs w:val="28"/>
+          <w:lang w:bidi="he-IL"/>
+        </w:rPr>
+        <w:t>line</w:t>
+      </w:r>
+      <w:ins w:id="13" w:author="Yoav Ram" w:date="2014-03-27T16:15:00Z">
+        <w:r>
+          <w:rPr>
+            <w:rFonts w:asciiTheme="minorHAnsi" w:eastAsiaTheme="minorHAnsi" w:hAnsiTheme="minorHAnsi"/>
+            <w:sz w:val="28"/>
+            <w:szCs w:val="28"/>
+            <w:lang w:bidi="he-IL"/>
+          </w:rPr>
+          <w:t>s</w:t>
+        </w:r>
+      </w:ins>
+      <w:r>
+        <w:rPr>
+          <w:rFonts w:asciiTheme="minorHAnsi" w:eastAsiaTheme="minorHAnsi" w:hAnsiTheme="minorHAnsi"/>
+          <w:sz w:val="28"/>
+          <w:szCs w:val="28"/>
+          <w:lang w:bidi="he-IL"/>
+        </w:rPr>
+        <w:t xml:space="preserve"> </w:t>
+      </w:r>
+      <w:del w:id="14" w:author="Yoav Ram" w:date="2014-03-27T16:15:00Z">
+        <w:r>
+          <w:rPr>
+            <w:rFonts w:asciiTheme="minorHAnsi" w:eastAsiaTheme="minorHAnsi" w:hAnsiTheme="minorHAnsi"/>
+            <w:sz w:val="28"/>
+            <w:szCs w:val="28"/>
+            <w:lang w:bidi="he-IL"/>
+          </w:rPr>
+          <w:delText>207</w:delText>
+        </w:r>
+        <w:r>
+          <w:rPr>
+            <w:rFonts w:asciiTheme="minorHAnsi" w:eastAsiaTheme="minorHAnsi" w:hAnsiTheme="minorHAnsi"/>
+            <w:sz w:val="28"/>
+            <w:szCs w:val="28"/>
+            <w:lang w:bidi="he-IL"/>
+          </w:rPr>
+          <w:delText xml:space="preserve"> </w:delText>
+        </w:r>
+      </w:del>
+      <w:ins w:id="15" w:author="Yoav Ram" w:date="2014-03-27T16:15:00Z">
+        <w:r>
+          <w:rPr>
+            <w:rFonts w:asciiTheme="minorHAnsi" w:eastAsiaTheme="minorHAnsi" w:hAnsiTheme="minorHAnsi"/>
+            <w:sz w:val="28"/>
+            <w:szCs w:val="28"/>
+            <w:lang w:bidi="he-IL"/>
+          </w:rPr>
+          <w:t>20</w:t>
+        </w:r>
+        <w:r>
+          <w:rPr>
+            <w:rFonts w:asciiTheme="minorHAnsi" w:eastAsiaTheme="minorHAnsi" w:hAnsiTheme="minorHAnsi"/>
+            <w:sz w:val="28"/>
+            <w:szCs w:val="28"/>
+            <w:lang w:bidi="he-IL"/>
+          </w:rPr>
+          <w:t>5-6</w:t>
+        </w:r>
         <w:r>
           <w:rPr>
             <w:rFonts w:asciiTheme="minorHAnsi" w:eastAsiaTheme="minorHAnsi" w:hAnsiTheme="minorHAnsi"/>
@@ -3459,9 +3298,451 @@
           <w:t xml:space="preserve"> </w:t>
         </w:r>
       </w:ins>
-      <w:bookmarkStart w:id="11" w:name="_GoBack"/>
-      <w:bookmarkEnd w:id="11"/>
-      <w:ins w:id="12" w:author="Yoav Ram" w:date="2014-03-27T09:49:00Z">
+      <w:r>
+        <w:rPr>
+          <w:rFonts w:asciiTheme="minorHAnsi" w:eastAsiaTheme="minorHAnsi" w:hAnsiTheme="minorHAnsi"/>
+          <w:sz w:val="28"/>
+          <w:szCs w:val="28"/>
+          <w:lang w:bidi="he-IL"/>
+        </w:rPr>
+        <w:t>(note that</w:t>
+      </w:r>
+      <w:r>
+        <w:rPr>
+          <w:rFonts w:asciiTheme="minorHAnsi" w:eastAsiaTheme="minorHAnsi" w:hAnsiTheme="minorHAnsi"/>
+          <w:sz w:val="28"/>
+          <w:szCs w:val="28"/>
+          <w:lang w:bidi="he-IL"/>
+        </w:rPr>
+        <w:t xml:space="preserve"> </w:t>
+      </w:r>
+      <w:r>
+        <w:rPr>
+          <w:i/>
+          <w:iCs/>
+        </w:rPr>
+        <w:t xml:space="preserve">q </w:t>
+      </w:r>
+      <w:r>
+        <w:rPr>
+          <w:rFonts w:asciiTheme="minorHAnsi" w:eastAsiaTheme="minorHAnsi" w:hAnsiTheme="minorHAnsi"/>
+          <w:sz w:val="28"/>
+          <w:szCs w:val="28"/>
+          <w:lang w:bidi="he-IL"/>
+        </w:rPr>
+        <w:t xml:space="preserve">in equation 5 refers to an expression including </w:t>
+      </w:r>
+      <w:r>
+        <w:rPr>
+          <w:rFonts w:asciiTheme="minorHAnsi" w:eastAsiaTheme="minorHAnsi" w:hAnsiTheme="minorHAnsi"/>
+          <w:i/>
+          <w:iCs/>
+          <w:sz w:val="28"/>
+          <w:szCs w:val="28"/>
+          <w:lang w:bidi="he-IL"/>
+          <w:rPrChange w:id="16" w:author="Yoav Ram" w:date="2014-03-27T16:15:00Z">
+            <w:rPr>
+              <w:rFonts w:asciiTheme="minorHAnsi" w:eastAsiaTheme="minorHAnsi" w:hAnsiTheme="minorHAnsi"/>
+              <w:sz w:val="28"/>
+              <w:szCs w:val="28"/>
+              <w:lang w:bidi="he-IL"/>
+            </w:rPr>
+          </w:rPrChange>
+        </w:rPr>
+        <w:t>U</w:t>
+      </w:r>
+      <w:r>
+        <w:rPr>
+          <w:rFonts w:asciiTheme="minorHAnsi" w:eastAsiaTheme="minorHAnsi" w:hAnsiTheme="minorHAnsi"/>
+          <w:sz w:val="28"/>
+          <w:szCs w:val="28"/>
+          <w:lang w:bidi="he-IL"/>
+        </w:rPr>
+        <w:t>)</w:t>
+      </w:r>
+      <w:r>
+        <w:rPr>
+          <w:rFonts w:asciiTheme="minorHAnsi" w:eastAsiaTheme="minorHAnsi" w:hAnsiTheme="minorHAnsi"/>
+          <w:sz w:val="28"/>
+          <w:szCs w:val="28"/>
+          <w:lang w:bidi="he-IL"/>
+        </w:rPr>
+        <w:t xml:space="preserve">. </w:t>
+      </w:r>
+      <w:r>
+        <w:rPr>
+          <w:rFonts w:asciiTheme="minorHAnsi" w:eastAsiaTheme="minorHAnsi" w:hAnsiTheme="minorHAnsi"/>
+          <w:sz w:val="28"/>
+          <w:szCs w:val="28"/>
+          <w:lang w:bidi="he-IL"/>
+        </w:rPr>
+        <w:t>Second</w:t>
+      </w:r>
+      <w:r>
+        <w:rPr>
+          <w:rFonts w:asciiTheme="minorHAnsi" w:eastAsiaTheme="minorHAnsi" w:hAnsiTheme="minorHAnsi"/>
+          <w:sz w:val="28"/>
+          <w:szCs w:val="28"/>
+          <w:lang w:bidi="he-IL"/>
+        </w:rPr>
+        <w:t xml:space="preserve">, we make the assumption that </w:t>
+      </w:r>
+      <w:r>
+        <w:rPr>
+          <w:rFonts w:asciiTheme="minorHAnsi" w:eastAsiaTheme="minorHAnsi" w:hAnsiTheme="minorHAnsi"/>
+          <w:i/>
+          <w:iCs/>
+          <w:sz w:val="28"/>
+          <w:szCs w:val="28"/>
+          <w:lang w:bidi="he-IL"/>
+        </w:rPr>
+        <w:t>U&lt;&lt;s</w:t>
+      </w:r>
+      <w:r>
+        <w:rPr>
+          <w:rFonts w:asciiTheme="minorHAnsi" w:eastAsiaTheme="minorHAnsi" w:hAnsiTheme="minorHAnsi"/>
+          <w:sz w:val="28"/>
+          <w:szCs w:val="28"/>
+          <w:lang w:bidi="he-IL"/>
+        </w:rPr>
+        <w:t xml:space="preserve"> </w:t>
+      </w:r>
+      <w:r>
+        <w:rPr>
+          <w:rFonts w:asciiTheme="minorHAnsi" w:eastAsiaTheme="minorHAnsi" w:hAnsiTheme="minorHAnsi"/>
+          <w:sz w:val="28"/>
+          <w:szCs w:val="28"/>
+          <w:lang w:bidi="he-IL"/>
+        </w:rPr>
+        <w:t xml:space="preserve">only </w:t>
+      </w:r>
+      <w:r>
+        <w:rPr>
+          <w:rFonts w:asciiTheme="minorHAnsi" w:eastAsiaTheme="minorHAnsi" w:hAnsiTheme="minorHAnsi"/>
+          <w:sz w:val="28"/>
+          <w:szCs w:val="28"/>
+          <w:lang w:bidi="he-IL"/>
+        </w:rPr>
+        <w:t xml:space="preserve">for the </w:t>
+      </w:r>
+      <w:r>
+        <w:rPr>
+          <w:rFonts w:asciiTheme="minorHAnsi" w:eastAsiaTheme="minorHAnsi" w:hAnsiTheme="minorHAnsi"/>
+          <w:sz w:val="28"/>
+          <w:szCs w:val="28"/>
+          <w:lang w:bidi="he-IL"/>
+        </w:rPr>
+        <w:t xml:space="preserve">purpose of making the </w:t>
+      </w:r>
+      <w:r>
+        <w:rPr>
+          <w:rFonts w:asciiTheme="minorHAnsi" w:eastAsiaTheme="minorHAnsi" w:hAnsiTheme="minorHAnsi"/>
+          <w:sz w:val="28"/>
+          <w:szCs w:val="28"/>
+          <w:lang w:bidi="he-IL"/>
+        </w:rPr>
+        <w:t>first order approximations (</w:t>
+      </w:r>
+      <w:r>
+        <w:rPr>
+          <w:rFonts w:asciiTheme="minorHAnsi" w:eastAsiaTheme="minorHAnsi" w:hAnsiTheme="minorHAnsi"/>
+          <w:i/>
+          <w:iCs/>
+          <w:sz w:val="28"/>
+          <w:szCs w:val="28"/>
+          <w:lang w:bidi="he-IL"/>
+        </w:rPr>
+        <w:t>e</w:t>
+      </w:r>
+      <w:r>
+        <w:rPr>
+          <w:rFonts w:asciiTheme="minorHAnsi" w:eastAsiaTheme="minorHAnsi" w:hAnsiTheme="minorHAnsi"/>
+          <w:i/>
+          <w:iCs/>
+          <w:sz w:val="28"/>
+          <w:szCs w:val="28"/>
+          <w:vertAlign w:val="superscript"/>
+          <w:lang w:bidi="he-IL"/>
+        </w:rPr>
+        <w:t>-U/s</w:t>
+      </w:r>
+      <w:r>
+        <w:rPr>
+          <w:rFonts w:asciiTheme="minorHAnsi" w:eastAsiaTheme="minorHAnsi" w:hAnsiTheme="minorHAnsi"/>
+          <w:i/>
+          <w:iCs/>
+          <w:sz w:val="28"/>
+          <w:szCs w:val="28"/>
+          <w:lang w:bidi="he-IL"/>
+        </w:rPr>
+        <w:t xml:space="preserve"> ~ 1-U/s</w:t>
+      </w:r>
+      <w:r>
+        <w:rPr>
+          <w:rFonts w:asciiTheme="minorHAnsi" w:eastAsiaTheme="minorHAnsi" w:hAnsiTheme="minorHAnsi"/>
+          <w:sz w:val="28"/>
+          <w:szCs w:val="28"/>
+          <w:lang w:bidi="he-IL"/>
+        </w:rPr>
+        <w:t xml:space="preserve"> etc.</w:t>
+      </w:r>
+      <w:r>
+        <w:rPr>
+          <w:rFonts w:asciiTheme="minorHAnsi" w:eastAsiaTheme="minorHAnsi" w:hAnsiTheme="minorHAnsi"/>
+          <w:sz w:val="28"/>
+          <w:szCs w:val="28"/>
+          <w:lang w:bidi="he-IL"/>
+        </w:rPr>
+        <w:t xml:space="preserve">) to get a simple form for the equations, but the </w:t>
+      </w:r>
+      <w:r>
+        <w:rPr>
+          <w:rFonts w:asciiTheme="minorHAnsi" w:eastAsiaTheme="minorHAnsi" w:hAnsiTheme="minorHAnsi"/>
+          <w:sz w:val="28"/>
+          <w:szCs w:val="28"/>
+          <w:lang w:bidi="he-IL"/>
+        </w:rPr>
+        <w:t xml:space="preserve">analytic </w:t>
+      </w:r>
+      <w:r>
+        <w:rPr>
+          <w:rFonts w:asciiTheme="minorHAnsi" w:eastAsiaTheme="minorHAnsi" w:hAnsiTheme="minorHAnsi"/>
+          <w:sz w:val="28"/>
+          <w:szCs w:val="28"/>
+          <w:lang w:bidi="he-IL"/>
+        </w:rPr>
+        <w:t xml:space="preserve">model is valid </w:t>
+      </w:r>
+      <w:r>
+        <w:rPr>
+          <w:rFonts w:asciiTheme="minorHAnsi" w:eastAsiaTheme="minorHAnsi" w:hAnsiTheme="minorHAnsi"/>
+          <w:sz w:val="28"/>
+          <w:szCs w:val="28"/>
+          <w:lang w:bidi="he-IL"/>
+        </w:rPr>
+        <w:t>when</w:t>
+      </w:r>
+      <w:r>
+        <w:rPr>
+          <w:rFonts w:asciiTheme="minorHAnsi" w:eastAsiaTheme="minorHAnsi" w:hAnsiTheme="minorHAnsi"/>
+          <w:sz w:val="28"/>
+          <w:szCs w:val="28"/>
+          <w:lang w:bidi="he-IL"/>
+        </w:rPr>
+        <w:t>ever</w:t>
+      </w:r>
+      <w:r>
+        <w:rPr>
+          <w:rFonts w:asciiTheme="minorHAnsi" w:eastAsiaTheme="minorHAnsi" w:hAnsiTheme="minorHAnsi"/>
+          <w:sz w:val="28"/>
+          <w:szCs w:val="28"/>
+          <w:lang w:bidi="he-IL"/>
+        </w:rPr>
+        <w:t xml:space="preserve"> the MSB </w:t>
+      </w:r>
+      <w:r>
+        <w:rPr>
+          <w:rFonts w:asciiTheme="minorHAnsi" w:eastAsiaTheme="minorHAnsi" w:hAnsiTheme="minorHAnsi"/>
+          <w:sz w:val="28"/>
+          <w:szCs w:val="28"/>
+          <w:lang w:bidi="he-IL"/>
+        </w:rPr>
+        <w:lastRenderedPageBreak/>
+        <w:t>distribution of de</w:t>
+      </w:r>
+      <w:r>
+        <w:rPr>
+          <w:rFonts w:asciiTheme="minorHAnsi" w:eastAsiaTheme="minorHAnsi" w:hAnsiTheme="minorHAnsi"/>
+          <w:sz w:val="28"/>
+          <w:szCs w:val="28"/>
+          <w:lang w:bidi="he-IL"/>
+        </w:rPr>
+        <w:t>leterious mutations is Poisson</w:t>
+      </w:r>
+      <w:r>
+        <w:rPr>
+          <w:rFonts w:asciiTheme="minorHAnsi" w:eastAsiaTheme="minorHAnsi" w:hAnsiTheme="minorHAnsi"/>
+          <w:sz w:val="28"/>
+          <w:szCs w:val="28"/>
+          <w:lang w:bidi="he-IL"/>
+        </w:rPr>
+        <w:t>;</w:t>
+      </w:r>
+      <w:r>
+        <w:rPr>
+          <w:rFonts w:asciiTheme="minorHAnsi" w:eastAsiaTheme="minorHAnsi" w:hAnsiTheme="minorHAnsi"/>
+          <w:sz w:val="28"/>
+          <w:szCs w:val="28"/>
+          <w:lang w:bidi="he-IL"/>
+        </w:rPr>
+        <w:t xml:space="preserve"> </w:t>
+      </w:r>
+      <w:r>
+        <w:rPr>
+          <w:rFonts w:asciiTheme="minorHAnsi" w:eastAsiaTheme="minorHAnsi" w:hAnsiTheme="minorHAnsi"/>
+          <w:sz w:val="28"/>
+          <w:szCs w:val="28"/>
+          <w:lang w:bidi="he-IL"/>
+        </w:rPr>
+        <w:t>t</w:t>
+      </w:r>
+      <w:r>
+        <w:rPr>
+          <w:rFonts w:asciiTheme="minorHAnsi" w:eastAsiaTheme="minorHAnsi" w:hAnsiTheme="minorHAnsi"/>
+          <w:sz w:val="28"/>
+          <w:szCs w:val="28"/>
+          <w:lang w:bidi="he-IL"/>
+        </w:rPr>
+        <w:t>his occurs as long as the expected number of individuals in the</w:t>
+      </w:r>
+      <w:r>
+        <w:rPr>
+          <w:rFonts w:asciiTheme="minorHAnsi" w:eastAsiaTheme="minorHAnsi" w:hAnsiTheme="minorHAnsi"/>
+          <w:sz w:val="28"/>
+          <w:szCs w:val="28"/>
+          <w:lang w:bidi="he-IL"/>
+        </w:rPr>
+        <w:t xml:space="preserve"> fittest class is at least one -</w:t>
+      </w:r>
+      <w:r>
+        <w:rPr>
+          <w:rFonts w:asciiTheme="minorHAnsi" w:eastAsiaTheme="minorHAnsi" w:hAnsiTheme="minorHAnsi"/>
+          <w:sz w:val="28"/>
+          <w:szCs w:val="28"/>
+          <w:lang w:bidi="he-IL"/>
+        </w:rPr>
+        <w:t xml:space="preserve"> </w:t>
+      </w:r>
+      <w:r>
+        <w:rPr>
+          <w:rFonts w:asciiTheme="minorHAnsi" w:eastAsiaTheme="minorHAnsi" w:hAnsiTheme="minorHAnsi"/>
+          <w:i/>
+          <w:iCs/>
+          <w:sz w:val="28"/>
+          <w:szCs w:val="28"/>
+          <w:lang w:bidi="he-IL"/>
+        </w:rPr>
+        <w:t>Ne</w:t>
+      </w:r>
+      <w:r>
+        <w:rPr>
+          <w:rFonts w:asciiTheme="minorHAnsi" w:eastAsiaTheme="minorHAnsi" w:hAnsiTheme="minorHAnsi"/>
+          <w:i/>
+          <w:iCs/>
+          <w:sz w:val="28"/>
+          <w:szCs w:val="28"/>
+          <w:vertAlign w:val="superscript"/>
+          <w:lang w:bidi="he-IL"/>
+        </w:rPr>
+        <w:t>-U/s</w:t>
+      </w:r>
+      <w:r>
+        <w:rPr>
+          <w:rFonts w:asciiTheme="minorHAnsi" w:eastAsiaTheme="minorHAnsi" w:hAnsiTheme="minorHAnsi"/>
+          <w:i/>
+          <w:iCs/>
+          <w:sz w:val="28"/>
+          <w:szCs w:val="28"/>
+          <w:lang w:bidi="he-IL"/>
+        </w:rPr>
+        <w:t xml:space="preserve"> &gt; 1</w:t>
+      </w:r>
+      <w:r>
+        <w:rPr>
+          <w:rFonts w:asciiTheme="minorHAnsi" w:eastAsiaTheme="minorHAnsi" w:hAnsiTheme="minorHAnsi"/>
+          <w:sz w:val="28"/>
+          <w:szCs w:val="28"/>
+          <w:lang w:bidi="he-IL"/>
+        </w:rPr>
+        <w:t xml:space="preserve"> or </w:t>
+      </w:r>
+      <w:r>
+        <w:rPr>
+          <w:rFonts w:asciiTheme="minorHAnsi" w:eastAsiaTheme="minorHAnsi" w:hAnsiTheme="minorHAnsi"/>
+          <w:i/>
+          <w:iCs/>
+          <w:sz w:val="28"/>
+          <w:szCs w:val="28"/>
+          <w:lang w:bidi="he-IL"/>
+        </w:rPr>
+        <w:t>U&lt;s*</w:t>
+      </w:r>
+      <w:proofErr w:type="spellStart"/>
+      <w:r>
+        <w:rPr>
+          <w:rFonts w:asciiTheme="minorHAnsi" w:eastAsiaTheme="minorHAnsi" w:hAnsiTheme="minorHAnsi"/>
+          <w:i/>
+          <w:iCs/>
+          <w:sz w:val="28"/>
+          <w:szCs w:val="28"/>
+          <w:lang w:bidi="he-IL"/>
+        </w:rPr>
+        <w:t>logN</w:t>
+      </w:r>
+      <w:proofErr w:type="spellEnd"/>
+      <w:r>
+        <w:rPr>
+          <w:rFonts w:asciiTheme="minorHAnsi" w:eastAsiaTheme="minorHAnsi" w:hAnsiTheme="minorHAnsi"/>
+          <w:sz w:val="28"/>
+          <w:szCs w:val="28"/>
+          <w:lang w:bidi="he-IL"/>
+        </w:rPr>
+        <w:t xml:space="preserve"> -</w:t>
+      </w:r>
+      <w:r>
+        <w:rPr>
+          <w:rFonts w:asciiTheme="minorHAnsi" w:eastAsiaTheme="minorHAnsi" w:hAnsiTheme="minorHAnsi"/>
+          <w:sz w:val="28"/>
+          <w:szCs w:val="28"/>
+          <w:lang w:bidi="he-IL"/>
+        </w:rPr>
+        <w:t xml:space="preserve"> which is much more relaxed than </w:t>
+      </w:r>
+      <w:r>
+        <w:rPr>
+          <w:rFonts w:asciiTheme="minorHAnsi" w:eastAsiaTheme="minorHAnsi" w:hAnsiTheme="minorHAnsi"/>
+          <w:i/>
+          <w:iCs/>
+          <w:sz w:val="28"/>
+          <w:szCs w:val="28"/>
+          <w:lang w:bidi="he-IL"/>
+        </w:rPr>
+        <w:t>U&lt;&lt;s</w:t>
+      </w:r>
+      <w:ins w:id="17" w:author="Yoav Ram" w:date="2014-03-27T09:49:00Z">
+        <w:r>
+          <w:rPr>
+            <w:rFonts w:asciiTheme="minorHAnsi" w:eastAsiaTheme="minorHAnsi" w:hAnsiTheme="minorHAnsi"/>
+            <w:sz w:val="28"/>
+            <w:szCs w:val="28"/>
+            <w:lang w:bidi="he-IL"/>
+          </w:rPr>
+          <w:t xml:space="preserve"> (see </w:t>
+        </w:r>
+        <w:proofErr w:type="spellStart"/>
+        <w:r>
+          <w:rPr>
+            <w:rFonts w:asciiTheme="minorHAnsi" w:eastAsiaTheme="minorHAnsi" w:hAnsiTheme="minorHAnsi"/>
+            <w:sz w:val="28"/>
+            <w:szCs w:val="28"/>
+            <w:lang w:bidi="he-IL"/>
+          </w:rPr>
+          <w:t>Gessler</w:t>
+        </w:r>
+      </w:ins>
+      <w:proofErr w:type="spellEnd"/>
+      <w:ins w:id="18" w:author="Yoav Ram" w:date="2014-03-27T09:50:00Z">
+        <w:r>
+          <w:rPr>
+            <w:rFonts w:asciiTheme="minorHAnsi" w:eastAsiaTheme="minorHAnsi" w:hAnsiTheme="minorHAnsi"/>
+            <w:sz w:val="28"/>
+            <w:szCs w:val="28"/>
+            <w:lang w:bidi="he-IL"/>
+          </w:rPr>
+          <w:t xml:space="preserve"> </w:t>
+        </w:r>
+      </w:ins>
+      <w:ins w:id="19" w:author="Yoav Ram" w:date="2014-03-27T09:49:00Z">
         <w:r>
           <w:rPr>
             <w:rFonts w:asciiTheme="minorHAnsi" w:eastAsiaTheme="minorHAnsi" w:hAnsiTheme="minorHAnsi"/>
@@ -3526,7 +3807,7 @@
         </w:rPr>
         <w:t>in the text</w:t>
       </w:r>
-      <w:ins w:id="13" w:author="Yoav Ram" w:date="2014-03-27T09:06:00Z">
+      <w:ins w:id="20" w:author="Yoav Ram" w:date="2014-03-27T09:06:00Z">
         <w:r>
           <w:rPr>
             <w:rFonts w:asciiTheme="minorHAnsi" w:eastAsiaTheme="minorHAnsi" w:hAnsiTheme="minorHAnsi"/>
@@ -3534,84 +3815,9 @@
             <w:szCs w:val="28"/>
             <w:lang w:bidi="he-IL"/>
           </w:rPr>
-          <w:t xml:space="preserve"> (line 125 in the revised ms)</w:t>
+          <w:t xml:space="preserve"> (line 125 in the revised </w:t>
         </w:r>
-      </w:ins>
-      <w:r>
-        <w:rPr>
-          <w:rFonts w:asciiTheme="minorHAnsi" w:eastAsiaTheme="minorHAnsi" w:hAnsiTheme="minorHAnsi"/>
-          <w:sz w:val="28"/>
-          <w:szCs w:val="28"/>
-          <w:lang w:bidi="he-IL"/>
-        </w:rPr>
-        <w:t xml:space="preserve">. </w:t>
-      </w:r>
-      <w:r>
-        <w:rPr>
-          <w:rFonts w:asciiTheme="minorHAnsi" w:eastAsiaTheme="minorHAnsi" w:hAnsiTheme="minorHAnsi"/>
-          <w:sz w:val="28"/>
-          <w:szCs w:val="28"/>
-          <w:lang w:bidi="he-IL"/>
-        </w:rPr>
-        <w:t>Finally</w:t>
-      </w:r>
-      <w:r>
-        <w:rPr>
-          <w:rFonts w:asciiTheme="minorHAnsi" w:eastAsiaTheme="minorHAnsi" w:hAnsiTheme="minorHAnsi"/>
-          <w:sz w:val="28"/>
-          <w:szCs w:val="28"/>
-          <w:lang w:bidi="he-IL"/>
-        </w:rPr>
-        <w:t xml:space="preserve">, we </w:t>
-      </w:r>
-      <w:r>
-        <w:rPr>
-          <w:rFonts w:asciiTheme="minorHAnsi" w:eastAsiaTheme="minorHAnsi" w:hAnsiTheme="minorHAnsi"/>
-          <w:sz w:val="28"/>
-          <w:szCs w:val="28"/>
-          <w:lang w:bidi="he-IL"/>
-        </w:rPr>
-        <w:t xml:space="preserve"> </w:t>
-      </w:r>
-      <w:r>
-        <w:rPr>
-          <w:rFonts w:asciiTheme="minorHAnsi" w:eastAsiaTheme="minorHAnsi" w:hAnsiTheme="minorHAnsi"/>
-          <w:sz w:val="28"/>
-          <w:szCs w:val="28"/>
-          <w:lang w:bidi="he-IL"/>
-        </w:rPr>
-        <w:t xml:space="preserve">also </w:t>
-      </w:r>
-      <w:r>
-        <w:rPr>
-          <w:rFonts w:asciiTheme="minorHAnsi" w:eastAsiaTheme="minorHAnsi" w:hAnsiTheme="minorHAnsi"/>
-          <w:sz w:val="28"/>
-          <w:szCs w:val="28"/>
-          <w:lang w:bidi="he-IL"/>
-        </w:rPr>
-        <w:t xml:space="preserve">ran simulations in which </w:t>
-      </w:r>
-      <w:r>
-        <w:rPr>
-          <w:rFonts w:asciiTheme="minorHAnsi" w:eastAsiaTheme="minorHAnsi" w:hAnsiTheme="minorHAnsi"/>
-          <w:i/>
-          <w:iCs/>
-          <w:sz w:val="28"/>
-          <w:szCs w:val="28"/>
-          <w:lang w:bidi="he-IL"/>
-        </w:rPr>
-        <w:t>0.1&lt;U/s&lt;1</w:t>
-      </w:r>
-      <w:r>
-        <w:rPr>
-          <w:rFonts w:asciiTheme="minorHAnsi" w:eastAsiaTheme="minorHAnsi" w:hAnsiTheme="minorHAnsi"/>
-          <w:sz w:val="28"/>
-          <w:szCs w:val="28"/>
-          <w:lang w:bidi="he-IL"/>
-        </w:rPr>
-        <w:t xml:space="preserve"> and the analytic approximation for CM is the only thing that breaks in this case: the difference between SIM and CM remains the same and the analytic approximation for SIM is very close to the simulation results.</w:t>
-      </w:r>
-      <w:ins w:id="14" w:author="Yoav Ram" w:date="2014-03-27T09:36:00Z">
+        <w:proofErr w:type="spellStart"/>
         <w:r>
           <w:rPr>
             <w:rFonts w:asciiTheme="minorHAnsi" w:eastAsiaTheme="minorHAnsi" w:hAnsiTheme="minorHAnsi"/>
@@ -3619,9 +3825,179 @@
             <w:szCs w:val="28"/>
             <w:lang w:bidi="he-IL"/>
           </w:rPr>
-          <w:t xml:space="preserve"> This results are shown in Figure 3 of the revised ms.</w:t>
+          <w:t>ms</w:t>
+        </w:r>
+        <w:proofErr w:type="spellEnd"/>
+        <w:r>
+          <w:rPr>
+            <w:rFonts w:asciiTheme="minorHAnsi" w:eastAsiaTheme="minorHAnsi" w:hAnsiTheme="minorHAnsi"/>
+            <w:sz w:val="28"/>
+            <w:szCs w:val="28"/>
+            <w:lang w:bidi="he-IL"/>
+          </w:rPr>
+          <w:t>)</w:t>
         </w:r>
       </w:ins>
+      <w:r>
+        <w:rPr>
+          <w:rFonts w:asciiTheme="minorHAnsi" w:eastAsiaTheme="minorHAnsi" w:hAnsiTheme="minorHAnsi"/>
+          <w:sz w:val="28"/>
+          <w:szCs w:val="28"/>
+          <w:lang w:bidi="he-IL"/>
+        </w:rPr>
+        <w:t xml:space="preserve">. </w:t>
+      </w:r>
+      <w:r>
+        <w:rPr>
+          <w:rFonts w:asciiTheme="minorHAnsi" w:eastAsiaTheme="minorHAnsi" w:hAnsiTheme="minorHAnsi"/>
+          <w:sz w:val="28"/>
+          <w:szCs w:val="28"/>
+          <w:lang w:bidi="he-IL"/>
+        </w:rPr>
+        <w:t>Finally</w:t>
+      </w:r>
+      <w:r>
+        <w:rPr>
+          <w:rFonts w:asciiTheme="minorHAnsi" w:eastAsiaTheme="minorHAnsi" w:hAnsiTheme="minorHAnsi"/>
+          <w:sz w:val="28"/>
+          <w:szCs w:val="28"/>
+          <w:lang w:bidi="he-IL"/>
+        </w:rPr>
+        <w:t xml:space="preserve">, </w:t>
+      </w:r>
+      <w:proofErr w:type="gramStart"/>
+      <w:r>
+        <w:rPr>
+          <w:rFonts w:asciiTheme="minorHAnsi" w:eastAsiaTheme="minorHAnsi" w:hAnsiTheme="minorHAnsi"/>
+          <w:sz w:val="28"/>
+          <w:szCs w:val="28"/>
+          <w:lang w:bidi="he-IL"/>
+        </w:rPr>
+        <w:t xml:space="preserve">we </w:t>
+      </w:r>
+      <w:r>
+        <w:rPr>
+          <w:rFonts w:asciiTheme="minorHAnsi" w:eastAsiaTheme="minorHAnsi" w:hAnsiTheme="minorHAnsi"/>
+          <w:sz w:val="28"/>
+          <w:szCs w:val="28"/>
+          <w:lang w:bidi="he-IL"/>
+        </w:rPr>
+        <w:t xml:space="preserve"> </w:t>
+      </w:r>
+      <w:r>
+        <w:rPr>
+          <w:rFonts w:asciiTheme="minorHAnsi" w:eastAsiaTheme="minorHAnsi" w:hAnsiTheme="minorHAnsi"/>
+          <w:sz w:val="28"/>
+          <w:szCs w:val="28"/>
+          <w:lang w:bidi="he-IL"/>
+        </w:rPr>
+        <w:t>also</w:t>
+      </w:r>
+      <w:proofErr w:type="gramEnd"/>
+      <w:r>
+        <w:rPr>
+          <w:rFonts w:asciiTheme="minorHAnsi" w:eastAsiaTheme="minorHAnsi" w:hAnsiTheme="minorHAnsi"/>
+          <w:sz w:val="28"/>
+          <w:szCs w:val="28"/>
+          <w:lang w:bidi="he-IL"/>
+        </w:rPr>
+        <w:t xml:space="preserve"> </w:t>
+      </w:r>
+      <w:r>
+        <w:rPr>
+          <w:rFonts w:asciiTheme="minorHAnsi" w:eastAsiaTheme="minorHAnsi" w:hAnsiTheme="minorHAnsi"/>
+          <w:sz w:val="28"/>
+          <w:szCs w:val="28"/>
+          <w:lang w:bidi="he-IL"/>
+        </w:rPr>
+        <w:t xml:space="preserve">ran simulations in which </w:t>
+      </w:r>
+      <w:r>
+        <w:rPr>
+          <w:rFonts w:asciiTheme="minorHAnsi" w:eastAsiaTheme="minorHAnsi" w:hAnsiTheme="minorHAnsi"/>
+          <w:i/>
+          <w:iCs/>
+          <w:sz w:val="28"/>
+          <w:szCs w:val="28"/>
+          <w:lang w:bidi="he-IL"/>
+        </w:rPr>
+        <w:t>0.1&lt;U/s&lt;1</w:t>
+      </w:r>
+      <w:r>
+        <w:rPr>
+          <w:rFonts w:asciiTheme="minorHAnsi" w:eastAsiaTheme="minorHAnsi" w:hAnsiTheme="minorHAnsi"/>
+          <w:sz w:val="28"/>
+          <w:szCs w:val="28"/>
+          <w:lang w:bidi="he-IL"/>
+        </w:rPr>
+        <w:t xml:space="preserve"> and the analytic approximation for CM is the only thing that breaks in this case: the difference between SIM and CM remains the same and the analytic approximation for SIM is very close to the simulation results.</w:t>
+      </w:r>
+      <w:ins w:id="21" w:author="Yoav Ram" w:date="2014-03-27T09:36:00Z">
+        <w:r>
+          <w:rPr>
+            <w:rFonts w:asciiTheme="minorHAnsi" w:eastAsiaTheme="minorHAnsi" w:hAnsiTheme="minorHAnsi"/>
+            <w:sz w:val="28"/>
+            <w:szCs w:val="28"/>
+            <w:lang w:bidi="he-IL"/>
+          </w:rPr>
+          <w:t xml:space="preserve"> Th</w:t>
+        </w:r>
+      </w:ins>
+      <w:ins w:id="22" w:author="Yoav Ram" w:date="2014-03-27T16:16:00Z">
+        <w:r>
+          <w:rPr>
+            <w:rFonts w:asciiTheme="minorHAnsi" w:eastAsiaTheme="minorHAnsi" w:hAnsiTheme="minorHAnsi"/>
+            <w:sz w:val="28"/>
+            <w:szCs w:val="28"/>
+            <w:lang w:bidi="he-IL"/>
+          </w:rPr>
+          <w:t>e</w:t>
+        </w:r>
+      </w:ins>
+      <w:ins w:id="23" w:author="Yoav Ram" w:date="2014-03-27T09:36:00Z">
+        <w:r>
+          <w:rPr>
+            <w:rFonts w:asciiTheme="minorHAnsi" w:eastAsiaTheme="minorHAnsi" w:hAnsiTheme="minorHAnsi"/>
+            <w:sz w:val="28"/>
+            <w:szCs w:val="28"/>
+            <w:lang w:bidi="he-IL"/>
+          </w:rPr>
+          <w:t>s</w:t>
+        </w:r>
+      </w:ins>
+      <w:ins w:id="24" w:author="Yoav Ram" w:date="2014-03-27T16:16:00Z">
+        <w:r>
+          <w:rPr>
+            <w:rFonts w:asciiTheme="minorHAnsi" w:eastAsiaTheme="minorHAnsi" w:hAnsiTheme="minorHAnsi"/>
+            <w:sz w:val="28"/>
+            <w:szCs w:val="28"/>
+            <w:lang w:bidi="he-IL"/>
+          </w:rPr>
+          <w:t>e</w:t>
+        </w:r>
+      </w:ins>
+      <w:ins w:id="25" w:author="Yoav Ram" w:date="2014-03-27T09:36:00Z">
+        <w:r>
+          <w:rPr>
+            <w:rFonts w:asciiTheme="minorHAnsi" w:eastAsiaTheme="minorHAnsi" w:hAnsiTheme="minorHAnsi"/>
+            <w:sz w:val="28"/>
+            <w:szCs w:val="28"/>
+            <w:lang w:bidi="he-IL"/>
+          </w:rPr>
+          <w:t xml:space="preserve"> results are shown in Figure 3 of the revised </w:t>
+        </w:r>
+        <w:proofErr w:type="spellStart"/>
+        <w:r>
+          <w:rPr>
+            <w:rFonts w:asciiTheme="minorHAnsi" w:eastAsiaTheme="minorHAnsi" w:hAnsiTheme="minorHAnsi"/>
+            <w:sz w:val="28"/>
+            <w:szCs w:val="28"/>
+            <w:lang w:bidi="he-IL"/>
+          </w:rPr>
+          <w:t>ms.</w:t>
+        </w:r>
+      </w:ins>
+      <w:proofErr w:type="spellEnd"/>
     </w:p>
     <w:p>
       <w:pPr>
@@ -4779,6 +5155,7 @@
         </w:rPr>
         <w:t>τ</w:t>
       </w:r>
+      <w:proofErr w:type="spellStart"/>
       <w:r>
         <w:rPr>
           <w:rFonts w:cs="Times New Roman"/>
@@ -4789,6 +5166,7 @@
         </w:rPr>
         <w:t>Ab_or_aB</w:t>
       </w:r>
+      <w:proofErr w:type="spellEnd"/>
       <w:r>
         <w:rPr>
           <w:rFonts w:cs="Times New Roman"/>
@@ -5573,6 +5951,7 @@
         </w:rPr>
         <w:t xml:space="preserve"> </w:t>
       </w:r>
+      <w:proofErr w:type="spellStart"/>
       <w:r>
         <w:rPr>
           <w:rFonts w:cs="Times New Roman"/>
@@ -5586,6 +5965,7 @@
         </w:rPr>
         <w:t>τ</w:t>
       </w:r>
+      <w:proofErr w:type="spellEnd"/>
       <w:r>
         <w:rPr>
           <w:rFonts w:ascii="Arial" w:eastAsia="Arial" w:hAnsi="Arial" w:cs="Arial"/>
@@ -5723,7 +6103,7 @@
         </w:rPr>
         <w:t xml:space="preserve">We </w:t>
       </w:r>
-      <w:del w:id="15" w:author="Yoav Ram" w:date="2014-03-27T09:16:00Z">
+      <w:del w:id="26" w:author="Yoav Ram" w:date="2014-03-27T09:16:00Z">
         <w:r>
           <w:rPr>
             <w:rFonts w:asciiTheme="minorHAnsi" w:hAnsiTheme="minorHAnsi"/>
@@ -5733,7 +6113,7 @@
           <w:delText xml:space="preserve">have </w:delText>
         </w:r>
       </w:del>
-      <w:ins w:id="16" w:author="Yoav Ram" w:date="2014-03-27T09:16:00Z">
+      <w:ins w:id="27" w:author="Yoav Ram" w:date="2014-03-27T09:16:00Z">
         <w:r>
           <w:rPr>
             <w:rFonts w:asciiTheme="minorHAnsi" w:hAnsiTheme="minorHAnsi"/>
@@ -5777,7 +6157,7 @@
         </w:rPr>
         <w:t>&lt;1 and the only thing that doesn't hold is that the analytic approximation misses the simulation results</w:t>
       </w:r>
-      <w:ins w:id="17" w:author="Yoav Ram" w:date="2014-03-27T09:17:00Z">
+      <w:ins w:id="28" w:author="Yoav Ram" w:date="2014-03-27T09:17:00Z">
         <w:r>
           <w:rPr>
             <w:rFonts w:asciiTheme="minorHAnsi" w:hAnsiTheme="minorHAnsi"/>
@@ -5787,17 +6167,27 @@
           <w:t xml:space="preserve"> (Fig</w:t>
         </w:r>
       </w:ins>
-      <w:ins w:id="18" w:author="Yoav Ram" w:date="2014-03-27T09:36:00Z">
+      <w:ins w:id="29" w:author="Yoav Ram" w:date="2014-03-27T09:36:00Z">
         <w:r>
           <w:rPr>
             <w:rFonts w:asciiTheme="minorHAnsi" w:hAnsiTheme="minorHAnsi"/>
             <w:sz w:val="28"/>
             <w:szCs w:val="28"/>
           </w:rPr>
-          <w:t>ure 3 in revised ms</w:t>
+          <w:t xml:space="preserve">ure 3 in revised </w:t>
+        </w:r>
+        <w:proofErr w:type="spellStart"/>
+        <w:r>
+          <w:rPr>
+            <w:rFonts w:asciiTheme="minorHAnsi" w:hAnsiTheme="minorHAnsi"/>
+            <w:sz w:val="28"/>
+            <w:szCs w:val="28"/>
+          </w:rPr>
+          <w:t>ms</w:t>
         </w:r>
       </w:ins>
-      <w:ins w:id="19" w:author="Yoav Ram" w:date="2014-03-27T09:17:00Z">
+      <w:proofErr w:type="spellEnd"/>
+      <w:ins w:id="30" w:author="Yoav Ram" w:date="2014-03-27T09:17:00Z">
         <w:r>
           <w:rPr>
             <w:rFonts w:asciiTheme="minorHAnsi" w:hAnsiTheme="minorHAnsi"/>
@@ -5815,7 +6205,7 @@
         </w:rPr>
         <w:t>. These results were not shown</w:t>
       </w:r>
-      <w:ins w:id="20" w:author="Yoav Ram" w:date="2014-03-27T09:16:00Z">
+      <w:ins w:id="31" w:author="Yoav Ram" w:date="2014-03-27T09:16:00Z">
         <w:r>
           <w:rPr>
             <w:rFonts w:asciiTheme="minorHAnsi" w:hAnsiTheme="minorHAnsi"/>
@@ -5851,7 +6241,7 @@
         </w:rPr>
         <w:t xml:space="preserve"> is reasonable</w:t>
       </w:r>
-      <w:del w:id="21" w:author="Yoav Ram" w:date="2014-03-27T09:17:00Z">
+      <w:del w:id="32" w:author="Yoav Ram" w:date="2014-03-27T09:17:00Z">
         <w:r>
           <w:rPr>
             <w:rFonts w:asciiTheme="minorHAnsi" w:hAnsiTheme="minorHAnsi"/>
@@ -5861,8 +6251,8 @@
           <w:delText xml:space="preserve">, but we </w:delText>
         </w:r>
       </w:del>
-      <w:ins w:id="22" w:author="lhadany" w:date="2014-03-24T01:31:00Z">
-        <w:del w:id="23" w:author="Yoav Ram" w:date="2014-03-27T09:17:00Z">
+      <w:ins w:id="33" w:author="lhadany" w:date="2014-03-24T01:31:00Z">
+        <w:del w:id="34" w:author="Yoav Ram" w:date="2014-03-27T09:17:00Z">
           <w:r>
             <w:rPr>
               <w:rFonts w:asciiTheme="minorHAnsi" w:hAnsiTheme="minorHAnsi"/>
@@ -5932,8 +6322,13 @@
         <w:t xml:space="preserve"> </w:t>
       </w:r>
       <w:r>
-        <w:t>(ln</w:t>
-      </w:r>
+        <w:t>(</w:t>
+      </w:r>
+      <w:proofErr w:type="spellStart"/>
+      <w:r>
+        <w:t>ln</w:t>
+      </w:r>
+      <w:proofErr w:type="spellEnd"/>
       <w:r>
         <w:rPr>
           <w:spacing w:val="-3"/>
@@ -5994,9 +6389,11 @@
         </w:rPr>
         <w:t xml:space="preserve"> </w:t>
       </w:r>
+      <w:proofErr w:type="spellStart"/>
       <w:r>
         <w:t>SIMe</w:t>
       </w:r>
+      <w:proofErr w:type="spellEnd"/>
       <w:r>
         <w:rPr>
           <w:spacing w:val="-4"/>
@@ -6251,17 +6648,27 @@
           <w:sz w:val="28"/>
           <w:szCs w:val="28"/>
         </w:rPr>
-        <w:t>The green lines, representing SIM</w:t>
-      </w:r>
+        <w:t xml:space="preserve">The green lines, representing </w:t>
+      </w:r>
+      <w:proofErr w:type="spellStart"/>
       <w:r>
         <w:rPr>
           <w:rFonts w:asciiTheme="minorHAnsi" w:hAnsiTheme="minorHAnsi"/>
           <w:sz w:val="28"/>
           <w:szCs w:val="28"/>
+        </w:rPr>
+        <w:t>SIM</w:t>
+      </w:r>
+      <w:r>
+        <w:rPr>
+          <w:rFonts w:asciiTheme="minorHAnsi" w:hAnsiTheme="minorHAnsi"/>
+          <w:sz w:val="28"/>
+          <w:szCs w:val="28"/>
           <w:vertAlign w:val="subscript"/>
         </w:rPr>
         <w:t>e</w:t>
       </w:r>
+      <w:proofErr w:type="spellEnd"/>
       <w:r>
         <w:rPr>
           <w:rFonts w:asciiTheme="minorHAnsi" w:hAnsiTheme="minorHAnsi"/>
@@ -6308,17 +6715,27 @@
           <w:sz w:val="28"/>
           <w:szCs w:val="28"/>
         </w:rPr>
-        <w:t>the advantage of SIM</w:t>
-      </w:r>
+        <w:t xml:space="preserve">the advantage of </w:t>
+      </w:r>
+      <w:proofErr w:type="spellStart"/>
       <w:r>
         <w:rPr>
           <w:rFonts w:asciiTheme="minorHAnsi" w:hAnsiTheme="minorHAnsi"/>
           <w:sz w:val="28"/>
           <w:szCs w:val="28"/>
+        </w:rPr>
+        <w:t>SIM</w:t>
+      </w:r>
+      <w:r>
+        <w:rPr>
+          <w:rFonts w:asciiTheme="minorHAnsi" w:hAnsiTheme="minorHAnsi"/>
+          <w:sz w:val="28"/>
+          <w:szCs w:val="28"/>
           <w:vertAlign w:val="subscript"/>
         </w:rPr>
         <w:t>e</w:t>
       </w:r>
+      <w:proofErr w:type="spellEnd"/>
       <w:r>
         <w:rPr>
           <w:rFonts w:asciiTheme="minorHAnsi" w:hAnsiTheme="minorHAnsi"/>
@@ -6567,9 +6984,11 @@
         </w:rPr>
         <w:t xml:space="preserve"> </w:t>
       </w:r>
+      <w:proofErr w:type="spellStart"/>
       <w:r>
         <w:t>ln</w:t>
       </w:r>
+      <w:proofErr w:type="spellEnd"/>
       <w:r>
         <w:rPr>
           <w:spacing w:val="-2"/>
@@ -6708,6 +7127,7 @@
         </w:rPr>
         <w:t>(</w:t>
       </w:r>
+      <w:proofErr w:type="spellStart"/>
       <w:r>
         <w:rPr>
           <w:rFonts w:cs="Times New Roman"/>
@@ -6730,6 +7150,7 @@
         </w:rPr>
         <w:t>τ</w:t>
       </w:r>
+      <w:proofErr w:type="spellEnd"/>
       <w:r>
         <w:rPr>
           <w:rFonts w:cs="Times New Roman"/>
@@ -6805,9 +7226,11 @@
         </w:rPr>
         <w:t xml:space="preserve"> </w:t>
       </w:r>
+      <w:proofErr w:type="spellStart"/>
       <w:r>
         <w:t>CMe</w:t>
       </w:r>
+      <w:proofErr w:type="spellEnd"/>
       <w:r>
         <w:rPr>
           <w:spacing w:val="-3"/>
@@ -6823,8 +7246,13 @@
         </w:rPr>
         <w:t xml:space="preserve"> </w:t>
       </w:r>
-      <w:r>
-        <w:t>SIMe).</w:t>
+      <w:proofErr w:type="spellStart"/>
+      <w:r>
+        <w:t>SIMe</w:t>
+      </w:r>
+      <w:proofErr w:type="spellEnd"/>
+      <w:r>
+        <w:t>).</w:t>
       </w:r>
       <w:r>
         <w:rPr>
@@ -7104,17 +7532,27 @@
           <w:sz w:val="28"/>
           <w:szCs w:val="28"/>
         </w:rPr>
-        <w:t>; however, the results show that SIM</w:t>
-      </w:r>
+        <w:t xml:space="preserve">; however, the results show that </w:t>
+      </w:r>
+      <w:proofErr w:type="spellStart"/>
       <w:r>
         <w:rPr>
           <w:rFonts w:asciiTheme="minorHAnsi" w:hAnsiTheme="minorHAnsi"/>
           <w:sz w:val="28"/>
           <w:szCs w:val="28"/>
+        </w:rPr>
+        <w:t>SIM</w:t>
+      </w:r>
+      <w:r>
+        <w:rPr>
+          <w:rFonts w:asciiTheme="minorHAnsi" w:hAnsiTheme="minorHAnsi"/>
+          <w:sz w:val="28"/>
+          <w:szCs w:val="28"/>
           <w:vertAlign w:val="subscript"/>
         </w:rPr>
         <w:t>e</w:t>
       </w:r>
+      <w:proofErr w:type="spellEnd"/>
       <w:r>
         <w:rPr>
           <w:rFonts w:asciiTheme="minorHAnsi" w:hAnsiTheme="minorHAnsi"/>
@@ -7195,6 +7633,7 @@
         </w:rPr>
         <w:t xml:space="preserve">with the highest </w:t>
       </w:r>
+      <w:proofErr w:type="gramStart"/>
       <w:r>
         <w:rPr>
           <w:rFonts w:asciiTheme="minorHAnsi" w:hAnsiTheme="minorHAnsi" w:cs="Arial"/>
@@ -7211,14 +7650,23 @@
           <w:sz w:val="28"/>
           <w:szCs w:val="28"/>
         </w:rPr>
-        <w:t xml:space="preserve"> , </w:t>
-      </w:r>
+        <w:t xml:space="preserve"> ,</w:t>
+      </w:r>
+      <w:proofErr w:type="gramEnd"/>
       <w:r>
         <w:rPr>
           <w:rFonts w:asciiTheme="minorHAnsi" w:hAnsiTheme="minorHAnsi"/>
           <w:sz w:val="28"/>
           <w:szCs w:val="28"/>
         </w:rPr>
+        <w:t xml:space="preserve"> </w:t>
+      </w:r>
+      <w:r>
+        <w:rPr>
+          <w:rFonts w:asciiTheme="minorHAnsi" w:hAnsiTheme="minorHAnsi"/>
+          <w:sz w:val="28"/>
+          <w:szCs w:val="28"/>
+        </w:rPr>
         <w:t xml:space="preserve">see </w:t>
       </w:r>
       <w:r>
@@ -7253,6 +7701,7 @@
         </w:rPr>
         <w:t xml:space="preserve"> </w:t>
       </w:r>
+      <w:proofErr w:type="spellStart"/>
       <w:r>
         <w:rPr>
           <w:rFonts w:asciiTheme="minorHAnsi" w:hAnsiTheme="minorHAnsi"/>
@@ -7270,6 +7719,7 @@
         </w:rPr>
         <w:t>e</w:t>
       </w:r>
+      <w:proofErr w:type="spellEnd"/>
       <w:r>
         <w:rPr>
           <w:rFonts w:asciiTheme="minorHAnsi" w:hAnsiTheme="minorHAnsi"/>
@@ -7378,17 +7828,35 @@
           <w:sz w:val="28"/>
           <w:szCs w:val="28"/>
         </w:rPr>
-        <w:t xml:space="preserve">see Gordo and Dionisio 2005 for </w:t>
-      </w:r>
+        <w:t xml:space="preserve">see Gordo and </w:t>
+      </w:r>
+      <w:proofErr w:type="spellStart"/>
       <w:r>
         <w:rPr>
           <w:rFonts w:asciiTheme="minorHAnsi" w:hAnsiTheme="minorHAnsi"/>
           <w:sz w:val="28"/>
           <w:szCs w:val="28"/>
         </w:rPr>
+        <w:t>Dionisio</w:t>
+      </w:r>
+      <w:proofErr w:type="spellEnd"/>
+      <w:r>
+        <w:rPr>
+          <w:rFonts w:asciiTheme="minorHAnsi" w:hAnsiTheme="minorHAnsi"/>
+          <w:sz w:val="28"/>
+          <w:szCs w:val="28"/>
+        </w:rPr>
+        <w:t xml:space="preserve"> 2005 for </w:t>
+      </w:r>
+      <w:r>
+        <w:rPr>
+          <w:rFonts w:asciiTheme="minorHAnsi" w:hAnsiTheme="minorHAnsi"/>
+          <w:sz w:val="28"/>
+          <w:szCs w:val="28"/>
+        </w:rPr>
         <w:t xml:space="preserve">details on how to compute this). This means that </w:t>
       </w:r>
-      <w:del w:id="24" w:author="Yoav Ram" w:date="2014-03-27T09:18:00Z">
+      <w:del w:id="35" w:author="Yoav Ram" w:date="2014-03-27T09:18:00Z">
         <w:r>
           <w:rPr>
             <w:rFonts w:asciiTheme="minorHAnsi" w:hAnsiTheme="minorHAnsi"/>
@@ -7404,17 +7872,27 @@
           <w:sz w:val="28"/>
           <w:szCs w:val="28"/>
         </w:rPr>
-        <w:t>standing variation is quickly generated in SIM</w:t>
-      </w:r>
+        <w:t xml:space="preserve">standing variation is quickly generated in </w:t>
+      </w:r>
+      <w:proofErr w:type="spellStart"/>
       <w:r>
         <w:rPr>
           <w:rFonts w:asciiTheme="minorHAnsi" w:hAnsiTheme="minorHAnsi"/>
           <w:sz w:val="28"/>
           <w:szCs w:val="28"/>
+        </w:rPr>
+        <w:t>SIM</w:t>
+      </w:r>
+      <w:r>
+        <w:rPr>
+          <w:rFonts w:asciiTheme="minorHAnsi" w:hAnsiTheme="minorHAnsi"/>
+          <w:sz w:val="28"/>
+          <w:szCs w:val="28"/>
           <w:vertAlign w:val="subscript"/>
         </w:rPr>
         <w:t>e</w:t>
       </w:r>
+      <w:proofErr w:type="spellEnd"/>
       <w:r>
         <w:rPr>
           <w:rFonts w:asciiTheme="minorHAnsi" w:hAnsiTheme="minorHAnsi"/>
@@ -7437,18 +7915,48 @@
           <w:sz w:val="28"/>
           <w:szCs w:val="28"/>
         </w:rPr>
-        <w:t>We include that explanation in the revised ms</w:t>
-      </w:r>
-      <w:ins w:id="25" w:author="Yoav Ram" w:date="2014-03-27T09:21:00Z">
+        <w:t xml:space="preserve">We include that explanation in the revised </w:t>
+      </w:r>
+      <w:proofErr w:type="spellStart"/>
+      <w:r>
+        <w:rPr>
+          <w:rFonts w:asciiTheme="minorHAnsi" w:hAnsiTheme="minorHAnsi"/>
+          <w:sz w:val="28"/>
+          <w:szCs w:val="28"/>
+        </w:rPr>
+        <w:t>ms</w:t>
+      </w:r>
+      <w:proofErr w:type="spellEnd"/>
+      <w:ins w:id="36" w:author="Yoav Ram" w:date="2014-03-27T09:21:00Z">
         <w:r>
           <w:rPr>
             <w:rFonts w:asciiTheme="minorHAnsi" w:hAnsiTheme="minorHAnsi"/>
             <w:sz w:val="28"/>
             <w:szCs w:val="28"/>
           </w:rPr>
-          <w:t xml:space="preserve"> (line 316)</w:t>
+          <w:t xml:space="preserve"> (line 31</w:t>
         </w:r>
       </w:ins>
+      <w:ins w:id="37" w:author="Yoav Ram" w:date="2014-03-27T16:17:00Z">
+        <w:r>
+          <w:rPr>
+            <w:rFonts w:asciiTheme="minorHAnsi" w:hAnsiTheme="minorHAnsi"/>
+            <w:sz w:val="28"/>
+            <w:szCs w:val="28"/>
+          </w:rPr>
+          <w:t>8</w:t>
+        </w:r>
+      </w:ins>
+      <w:ins w:id="38" w:author="Yoav Ram" w:date="2014-03-27T09:21:00Z">
+        <w:r>
+          <w:rPr>
+            <w:rFonts w:asciiTheme="minorHAnsi" w:hAnsiTheme="minorHAnsi"/>
+            <w:sz w:val="28"/>
+            <w:szCs w:val="28"/>
+          </w:rPr>
+          <w:t>)</w:t>
+        </w:r>
+      </w:ins>
       <w:r>
         <w:rPr>
           <w:rFonts w:asciiTheme="minorHAnsi" w:hAnsiTheme="minorHAnsi"/>
@@ -7457,7 +7965,7 @@
         </w:rPr>
         <w:t>.</w:t>
       </w:r>
-      <w:ins w:id="26" w:author="Yoav Ram" w:date="2014-03-27T09:21:00Z">
+      <w:ins w:id="39" w:author="Yoav Ram" w:date="2014-03-27T09:21:00Z">
         <w:r>
           <w:rPr>
             <w:rFonts w:asciiTheme="minorHAnsi" w:hAnsiTheme="minorHAnsi"/>
@@ -7888,20 +8396,30 @@
           <w:szCs w:val="28"/>
         </w:rPr>
       </w:pPr>
+      <w:proofErr w:type="gramStart"/>
       <w:r>
         <w:rPr>
           <w:rFonts w:asciiTheme="minorHAnsi" w:hAnsiTheme="minorHAnsi"/>
           <w:sz w:val="28"/>
           <w:szCs w:val="28"/>
         </w:rPr>
-        <w:t xml:space="preserve">Incorrect. </w:t>
-      </w:r>
+        <w:t>Incorrect.</w:t>
+      </w:r>
+      <w:proofErr w:type="gramEnd"/>
       <w:r>
         <w:rPr>
           <w:rFonts w:asciiTheme="minorHAnsi" w:hAnsiTheme="minorHAnsi"/>
           <w:sz w:val="28"/>
           <w:szCs w:val="28"/>
         </w:rPr>
+        <w:t xml:space="preserve"> </w:t>
+      </w:r>
+      <w:r>
+        <w:rPr>
+          <w:rFonts w:asciiTheme="minorHAnsi" w:hAnsiTheme="minorHAnsi"/>
+          <w:sz w:val="28"/>
+          <w:szCs w:val="28"/>
+        </w:rPr>
         <w:t xml:space="preserve">In our mean fitness model (SI), </w:t>
       </w:r>
       <w:r>
@@ -7929,6 +8447,7 @@
         </w:rPr>
         <w:t xml:space="preserve"> (see definition of </w:t>
       </w:r>
+      <w:proofErr w:type="spellStart"/>
       <w:r>
         <w:rPr>
           <w:rFonts w:asciiTheme="minorHAnsi" w:hAnsiTheme="minorHAnsi"/>
@@ -7948,22 +8467,66 @@
           <w:szCs w:val="28"/>
           <w:vertAlign w:val="subscript"/>
         </w:rPr>
-        <w:t>x,y</w:t>
-      </w:r>
+        <w:t>x</w:t>
+      </w:r>
+      <w:proofErr w:type="gramStart"/>
       <w:r>
         <w:rPr>
           <w:rFonts w:asciiTheme="minorHAnsi" w:hAnsiTheme="minorHAnsi"/>
-          <w:sz w:val="28"/>
-          <w:szCs w:val="28"/>
-        </w:rPr>
-        <w:t xml:space="preserve"> in line 63 of the SI)</w:t>
-      </w:r>
+          <w:i/>
+          <w:iCs/>
+          <w:sz w:val="28"/>
+          <w:szCs w:val="28"/>
+          <w:vertAlign w:val="subscript"/>
+        </w:rPr>
+        <w:t>,y</w:t>
+      </w:r>
+      <w:proofErr w:type="spellEnd"/>
+      <w:proofErr w:type="gramEnd"/>
       <w:r>
         <w:rPr>
           <w:rFonts w:asciiTheme="minorHAnsi" w:hAnsiTheme="minorHAnsi"/>
           <w:sz w:val="28"/>
           <w:szCs w:val="28"/>
         </w:rPr>
+        <w:t xml:space="preserve"> in line 6</w:t>
+      </w:r>
+      <w:ins w:id="40" w:author="Yoav Ram" w:date="2014-03-27T16:18:00Z">
+        <w:r>
+          <w:rPr>
+            <w:rFonts w:asciiTheme="minorHAnsi" w:hAnsiTheme="minorHAnsi"/>
+            <w:sz w:val="28"/>
+            <w:szCs w:val="28"/>
+          </w:rPr>
+          <w:t>4-70</w:t>
+        </w:r>
+      </w:ins>
+      <w:bookmarkStart w:id="41" w:name="_GoBack"/>
+      <w:bookmarkEnd w:id="41"/>
+      <w:del w:id="42" w:author="Yoav Ram" w:date="2014-03-27T16:18:00Z">
+        <w:r>
+          <w:rPr>
+            <w:rFonts w:asciiTheme="minorHAnsi" w:hAnsiTheme="minorHAnsi"/>
+            <w:sz w:val="28"/>
+            <w:szCs w:val="28"/>
+          </w:rPr>
+          <w:delText>3</w:delText>
+        </w:r>
+      </w:del>
+      <w:r>
+        <w:rPr>
+          <w:rFonts w:asciiTheme="minorHAnsi" w:hAnsiTheme="minorHAnsi"/>
+          <w:sz w:val="28"/>
+          <w:szCs w:val="28"/>
+        </w:rPr>
+        <w:t xml:space="preserve"> of the SI)</w:t>
+      </w:r>
+      <w:r>
+        <w:rPr>
+          <w:rFonts w:asciiTheme="minorHAnsi" w:hAnsiTheme="minorHAnsi"/>
+          <w:sz w:val="28"/>
+          <w:szCs w:val="28"/>
+        </w:rPr>
         <w:t>.</w:t>
       </w:r>
       <w:r>
@@ -7998,7 +8561,7 @@
         </w:rPr>
         <w:t xml:space="preserve">similar </w:t>
       </w:r>
-      <w:del w:id="27" w:author="Yoav Ram" w:date="2014-03-27T09:22:00Z">
+      <w:del w:id="43" w:author="Yoav Ram" w:date="2014-03-27T09:22:00Z">
         <w:r>
           <w:rPr>
             <w:rFonts w:asciiTheme="minorHAnsi" w:hAnsiTheme="minorHAnsi"/>
@@ -8016,7 +8579,7 @@
           <w:delText xml:space="preserve"> the</w:delText>
         </w:r>
       </w:del>
-      <w:ins w:id="28" w:author="Yoav Ram" w:date="2014-03-27T09:22:00Z">
+      <w:ins w:id="44" w:author="Yoav Ram" w:date="2014-03-27T09:22:00Z">
         <w:r>
           <w:rPr>
             <w:rFonts w:asciiTheme="minorHAnsi" w:hAnsiTheme="minorHAnsi"/>
@@ -8032,7 +8595,25 @@
           <w:sz w:val="28"/>
           <w:szCs w:val="28"/>
         </w:rPr>
-        <w:t xml:space="preserve"> model described in Ram and Hadany 2012, which </w:t>
+        <w:t xml:space="preserve"> model described in Ram and </w:t>
+      </w:r>
+      <w:proofErr w:type="spellStart"/>
+      <w:r>
+        <w:rPr>
+          <w:rFonts w:asciiTheme="minorHAnsi" w:hAnsiTheme="minorHAnsi"/>
+          <w:sz w:val="28"/>
+          <w:szCs w:val="28"/>
+        </w:rPr>
+        <w:t>Hadany</w:t>
+      </w:r>
+      <w:proofErr w:type="spellEnd"/>
+      <w:r>
+        <w:rPr>
+          <w:rFonts w:asciiTheme="minorHAnsi" w:hAnsiTheme="minorHAnsi"/>
+          <w:sz w:val="28"/>
+          <w:szCs w:val="28"/>
+        </w:rPr>
+        <w:t xml:space="preserve"> 2012, which </w:t>
       </w:r>
       <w:r>
         <w:rPr>
@@ -8595,9 +9176,11 @@
         </w:rPr>
         <w:t xml:space="preserve"> </w:t>
       </w:r>
+      <w:proofErr w:type="gramStart"/>
       <w:r>
         <w:t>more</w:t>
       </w:r>
+      <w:proofErr w:type="gramEnd"/>
       <w:r>
         <w:rPr>
           <w:spacing w:val="-4"/>

</xml_diff>

<commit_message>
revised after lilach's comments
</commit_message>
<xml_diff>
--- a/manuscript/Response to editor.docx
+++ b/manuscript/Response to editor.docx
@@ -11,9 +11,7 @@
           <w:szCs w:val="28"/>
         </w:rPr>
       </w:pPr>
-      <w:bookmarkStart w:id="1" w:name="_GoBack"/>
-      <w:bookmarkEnd w:id="1"/>
-      <w:ins w:id="2" w:author="lhadany" w:date="2014-03-27T06:11:00Z">
+      <w:ins w:id="1" w:author="lhadany" w:date="2014-03-27T06:11:00Z">
         <w:r>
           <w:rPr>
             <w:sz w:val="28"/>
@@ -22,7 +20,7 @@
           <w:t>Dear editor</w:t>
         </w:r>
       </w:ins>
-      <w:ins w:id="3" w:author="lhadany" w:date="2014-03-27T06:24:00Z">
+      <w:ins w:id="2" w:author="lhadany" w:date="2014-03-27T06:24:00Z">
         <w:r>
           <w:rPr>
             <w:sz w:val="28"/>
@@ -36,17 +34,17 @@
       <w:pPr>
         <w:bidi w:val="0"/>
         <w:rPr>
-          <w:ins w:id="4" w:author="lhadany" w:date="2014-03-27T06:11:00Z"/>
+          <w:ins w:id="3" w:author="lhadany" w:date="2014-03-27T06:11:00Z"/>
           <w:sz w:val="28"/>
           <w:szCs w:val="28"/>
         </w:rPr>
       </w:pPr>
-      <w:ins w:id="5" w:author="lhadany" w:date="2014-03-27T05:57:00Z">
+      <w:ins w:id="4" w:author="lhadany" w:date="2014-03-27T05:57:00Z">
         <w:r>
           <w:rPr>
             <w:sz w:val="28"/>
             <w:szCs w:val="28"/>
-            <w:rPrChange w:id="6" w:author="lhadany" w:date="2014-03-27T06:10:00Z">
+            <w:rPrChange w:id="5" w:author="lhadany" w:date="2014-03-27T06:10:00Z">
               <w:rPr>
                 <w:b/>
                 <w:bCs/>
@@ -64,7 +62,7 @@
           <w:t>bout several of our assumptions</w:t>
         </w:r>
       </w:ins>
-      <w:ins w:id="7" w:author="lhadany" w:date="2014-03-27T06:12:00Z">
+      <w:ins w:id="6" w:author="lhadany" w:date="2014-03-27T06:12:00Z">
         <w:r>
           <w:rPr>
             <w:sz w:val="28"/>
@@ -73,7 +71,7 @@
           <w:t xml:space="preserve"> and models</w:t>
         </w:r>
       </w:ins>
-      <w:ins w:id="8" w:author="lhadany" w:date="2014-03-27T06:11:00Z">
+      <w:ins w:id="7" w:author="lhadany" w:date="2014-03-27T06:11:00Z">
         <w:r>
           <w:rPr>
             <w:sz w:val="28"/>
@@ -87,10 +85,15 @@
       <w:pPr>
         <w:bidi w:val="0"/>
         <w:rPr>
-          <w:ins w:id="9" w:author="lhadany" w:date="2014-03-27T06:22:00Z"/>
-          <w:sz w:val="28"/>
-          <w:szCs w:val="28"/>
-        </w:rPr>
+          <w:ins w:id="8" w:author="lhadany" w:date="2014-03-27T06:22:00Z"/>
+          <w:sz w:val="28"/>
+          <w:szCs w:val="28"/>
+        </w:rPr>
+        <w:pPrChange w:id="9" w:author="Yoav Ram" w:date="2014-03-30T08:24:00Z">
+          <w:pPr>
+            <w:bidi w:val="0"/>
+          </w:pPr>
+        </w:pPrChange>
       </w:pPr>
       <w:ins w:id="10" w:author="lhadany" w:date="2014-03-27T05:59:00Z">
         <w:r>
@@ -136,6 +139,7 @@
           </w:rPr>
           <w:t xml:space="preserve"> </w:t>
         </w:r>
+        <w:proofErr w:type="spellStart"/>
         <w:r>
           <w:rPr>
             <w:rFonts w:cs="Times New Roman"/>
@@ -143,6 +147,7 @@
           </w:rPr>
           <w:t>s_beneficial</w:t>
         </w:r>
+        <w:proofErr w:type="spellEnd"/>
         <w:r>
           <w:rPr>
             <w:rFonts w:cs="Times New Roman"/>
@@ -160,6 +165,7 @@
           </w:rPr>
           <w:t xml:space="preserve"> </w:t>
         </w:r>
+        <w:proofErr w:type="spellStart"/>
         <w:r>
           <w:rPr>
             <w:rFonts w:cs="Times New Roman"/>
@@ -168,6 +174,7 @@
           <w:t>s_deleterious</w:t>
         </w:r>
       </w:ins>
+      <w:proofErr w:type="spellEnd"/>
       <w:ins w:id="15" w:author="lhadany" w:date="2014-03-27T06:02:00Z">
         <w:r>
           <w:rPr>
@@ -289,51 +296,45 @@
         </w:r>
       </w:ins>
       <w:ins w:id="23" w:author="lhadany" w:date="2014-03-27T06:02:00Z">
+        <w:del w:id="24" w:author="Yoav Ram" w:date="2014-03-30T08:24:00Z">
+          <w:r>
+            <w:rPr>
+              <w:sz w:val="28"/>
+              <w:szCs w:val="28"/>
+              <w:rPrChange w:id="25" w:author="lhadany" w:date="2014-03-27T06:10:00Z">
+                <w:rPr>
+                  <w:rFonts w:cs="Times New Roman"/>
+                  <w:iCs/>
+                </w:rPr>
+              </w:rPrChange>
+            </w:rPr>
+            <w:delText>;</w:delText>
+          </w:r>
+        </w:del>
+      </w:ins>
+      <w:ins w:id="26" w:author="Yoav Ram" w:date="2014-03-30T08:24:00Z">
         <w:r>
           <w:rPr>
             <w:sz w:val="28"/>
             <w:szCs w:val="28"/>
-            <w:rPrChange w:id="24" w:author="lhadany" w:date="2014-03-27T06:10:00Z">
+          </w:rPr>
+          <w:t>.</w:t>
+        </w:r>
+      </w:ins>
+      <w:ins w:id="27" w:author="lhadany" w:date="2014-03-27T06:02:00Z">
+        <w:r>
+          <w:rPr>
+            <w:sz w:val="28"/>
+            <w:szCs w:val="28"/>
+            <w:rPrChange w:id="28" w:author="lhadany" w:date="2014-03-27T06:10:00Z">
               <w:rPr>
                 <w:rFonts w:cs="Times New Roman"/>
                 <w:iCs/>
               </w:rPr>
             </w:rPrChange>
           </w:rPr>
-          <w:t xml:space="preserve">; </w:t>
+          <w:t xml:space="preserve"> </w:t>
         </w:r>
-        <w:r>
-          <w:rPr>
-            <w:sz w:val="28"/>
-            <w:szCs w:val="28"/>
-            <w:rPrChange w:id="25" w:author="lhadany" w:date="2014-03-27T06:10:00Z">
-              <w:rPr>
-                <w:rFonts w:eastAsiaTheme="minorHAnsi"/>
-                <w:sz w:val="28"/>
-                <w:szCs w:val="28"/>
-              </w:rPr>
-            </w:rPrChange>
-          </w:rPr>
-          <w:t>In the current version w</w:t>
-        </w:r>
-      </w:ins>
-      <w:ins w:id="26" w:author="lhadany" w:date="2014-03-27T06:00:00Z">
-        <w:r>
-          <w:rPr>
-            <w:sz w:val="28"/>
-            <w:szCs w:val="28"/>
-            <w:rPrChange w:id="27" w:author="lhadany" w:date="2014-03-27T06:10:00Z">
-              <w:rPr>
-                <w:rFonts w:eastAsiaTheme="minorHAnsi"/>
-                <w:sz w:val="28"/>
-                <w:szCs w:val="28"/>
-              </w:rPr>
-            </w:rPrChange>
-          </w:rPr>
-          <w:t xml:space="preserve">e explain these points better, </w:t>
-        </w:r>
-      </w:ins>
-      <w:ins w:id="28" w:author="lhadany" w:date="2014-03-27T06:06:00Z">
         <w:r>
           <w:rPr>
             <w:sz w:val="28"/>
@@ -346,10 +347,10 @@
               </w:rPr>
             </w:rPrChange>
           </w:rPr>
-          <w:t xml:space="preserve">as well as our mean fitness model </w:t>
+          <w:t>In the current version w</w:t>
         </w:r>
       </w:ins>
-      <w:ins w:id="30" w:author="lhadany" w:date="2014-03-27T06:07:00Z">
+      <w:ins w:id="30" w:author="lhadany" w:date="2014-03-27T06:00:00Z">
         <w:r>
           <w:rPr>
             <w:sz w:val="28"/>
@@ -362,10 +363,42 @@
               </w:rPr>
             </w:rPrChange>
           </w:rPr>
+          <w:t xml:space="preserve">e explain these points better, </w:t>
+        </w:r>
+      </w:ins>
+      <w:ins w:id="32" w:author="lhadany" w:date="2014-03-27T06:06:00Z">
+        <w:r>
+          <w:rPr>
+            <w:sz w:val="28"/>
+            <w:szCs w:val="28"/>
+            <w:rPrChange w:id="33" w:author="lhadany" w:date="2014-03-27T06:10:00Z">
+              <w:rPr>
+                <w:rFonts w:eastAsiaTheme="minorHAnsi"/>
+                <w:sz w:val="28"/>
+                <w:szCs w:val="28"/>
+              </w:rPr>
+            </w:rPrChange>
+          </w:rPr>
+          <w:t xml:space="preserve">as well as our mean fitness model </w:t>
+        </w:r>
+      </w:ins>
+      <w:ins w:id="34" w:author="lhadany" w:date="2014-03-27T06:07:00Z">
+        <w:r>
+          <w:rPr>
+            <w:sz w:val="28"/>
+            <w:szCs w:val="28"/>
+            <w:rPrChange w:id="35" w:author="lhadany" w:date="2014-03-27T06:10:00Z">
+              <w:rPr>
+                <w:rFonts w:eastAsiaTheme="minorHAnsi"/>
+                <w:sz w:val="28"/>
+                <w:szCs w:val="28"/>
+              </w:rPr>
+            </w:rPrChange>
+          </w:rPr>
           <w:t>(</w:t>
         </w:r>
       </w:ins>
-      <w:ins w:id="32" w:author="lhadany" w:date="2014-03-27T06:25:00Z">
+      <w:ins w:id="36" w:author="lhadany" w:date="2014-03-27T06:25:00Z">
         <w:r>
           <w:rPr>
             <w:sz w:val="28"/>
@@ -382,7 +415,7 @@
           <w:t>all individuals can receive both deleterious and beneficial mutations</w:t>
         </w:r>
       </w:ins>
-      <w:ins w:id="33" w:author="lhadany" w:date="2014-03-27T06:26:00Z">
+      <w:ins w:id="37" w:author="lhadany" w:date="2014-03-27T06:26:00Z">
         <w:r>
           <w:rPr>
             <w:sz w:val="28"/>
@@ -392,45 +425,13 @@
           <w:t>,</w:t>
         </w:r>
       </w:ins>
-      <w:ins w:id="34" w:author="lhadany" w:date="2014-03-27T06:25:00Z">
+      <w:ins w:id="38" w:author="lhadany" w:date="2014-03-27T06:25:00Z">
         <w:r>
           <w:rPr>
             <w:sz w:val="28"/>
             <w:szCs w:val="28"/>
           </w:rPr>
           <w:t xml:space="preserve"> </w:t>
-        </w:r>
-      </w:ins>
-      <w:ins w:id="35" w:author="lhadany" w:date="2014-03-27T06:07:00Z">
-        <w:r>
-          <w:rPr>
-            <w:sz w:val="28"/>
-            <w:szCs w:val="28"/>
-            <w:rPrChange w:id="36" w:author="lhadany" w:date="2014-03-27T06:10:00Z">
-              <w:rPr>
-                <w:rFonts w:eastAsiaTheme="minorHAnsi"/>
-                <w:sz w:val="28"/>
-                <w:szCs w:val="28"/>
-              </w:rPr>
-            </w:rPrChange>
-          </w:rPr>
-          <w:t xml:space="preserve">see below) </w:t>
-        </w:r>
-      </w:ins>
-      <w:ins w:id="37" w:author="lhadany" w:date="2014-03-27T06:06:00Z">
-        <w:r>
-          <w:rPr>
-            <w:sz w:val="28"/>
-            <w:szCs w:val="28"/>
-            <w:rPrChange w:id="38" w:author="lhadany" w:date="2014-03-27T06:10:00Z">
-              <w:rPr>
-                <w:rFonts w:eastAsiaTheme="minorHAnsi"/>
-                <w:sz w:val="28"/>
-                <w:szCs w:val="28"/>
-              </w:rPr>
-            </w:rPrChange>
-          </w:rPr>
-          <w:t xml:space="preserve">and the reason for the improved adaptation rate of SIMe in comparison with CM. </w:t>
         </w:r>
       </w:ins>
       <w:ins w:id="39" w:author="lhadany" w:date="2014-03-27T06:07:00Z">
@@ -446,10 +447,10 @@
               </w:rPr>
             </w:rPrChange>
           </w:rPr>
-          <w:t>We also</w:t>
+          <w:t xml:space="preserve">see below) </w:t>
         </w:r>
       </w:ins>
-      <w:ins w:id="41" w:author="lhadany" w:date="2014-03-27T06:00:00Z">
+      <w:ins w:id="41" w:author="lhadany" w:date="2014-03-27T06:06:00Z">
         <w:r>
           <w:rPr>
             <w:sz w:val="28"/>
@@ -462,15 +463,134 @@
               </w:rPr>
             </w:rPrChange>
           </w:rPr>
-          <w:t xml:space="preserve"> included simulations in which 0.1&lt;U/s&lt;1</w:t>
+          <w:t xml:space="preserve">and the reason for the improved adaptation rate of </w:t>
         </w:r>
-      </w:ins>
-      <w:ins w:id="43" w:author="lhadany" w:date="2014-03-27T06:07:00Z">
+        <w:proofErr w:type="spellStart"/>
+        <w:r>
+          <w:rPr>
+            <w:sz w:val="28"/>
+            <w:szCs w:val="28"/>
+            <w:rPrChange w:id="43" w:author="lhadany" w:date="2014-03-27T06:10:00Z">
+              <w:rPr>
+                <w:rFonts w:eastAsiaTheme="minorHAnsi"/>
+                <w:sz w:val="28"/>
+                <w:szCs w:val="28"/>
+              </w:rPr>
+            </w:rPrChange>
+          </w:rPr>
+          <w:t>SIMe</w:t>
+        </w:r>
+        <w:proofErr w:type="spellEnd"/>
         <w:r>
           <w:rPr>
             <w:sz w:val="28"/>
             <w:szCs w:val="28"/>
             <w:rPrChange w:id="44" w:author="lhadany" w:date="2014-03-27T06:10:00Z">
+              <w:rPr>
+                <w:rFonts w:eastAsiaTheme="minorHAnsi"/>
+                <w:sz w:val="28"/>
+                <w:szCs w:val="28"/>
+              </w:rPr>
+            </w:rPrChange>
+          </w:rPr>
+          <w:t xml:space="preserve"> in comparison with CM. </w:t>
+        </w:r>
+      </w:ins>
+      <w:ins w:id="45" w:author="lhadany" w:date="2014-03-27T06:07:00Z">
+        <w:r>
+          <w:rPr>
+            <w:sz w:val="28"/>
+            <w:szCs w:val="28"/>
+            <w:rPrChange w:id="46" w:author="lhadany" w:date="2014-03-27T06:10:00Z">
+              <w:rPr>
+                <w:rFonts w:eastAsiaTheme="minorHAnsi"/>
+                <w:sz w:val="28"/>
+                <w:szCs w:val="28"/>
+              </w:rPr>
+            </w:rPrChange>
+          </w:rPr>
+          <w:t>We also</w:t>
+        </w:r>
+      </w:ins>
+      <w:ins w:id="47" w:author="lhadany" w:date="2014-03-27T06:00:00Z">
+        <w:r>
+          <w:rPr>
+            <w:sz w:val="28"/>
+            <w:szCs w:val="28"/>
+            <w:rPrChange w:id="48" w:author="lhadany" w:date="2014-03-27T06:10:00Z">
+              <w:rPr>
+                <w:rFonts w:eastAsiaTheme="minorHAnsi"/>
+                <w:sz w:val="28"/>
+                <w:szCs w:val="28"/>
+              </w:rPr>
+            </w:rPrChange>
+          </w:rPr>
+          <w:t xml:space="preserve"> included simulations in which </w:t>
+        </w:r>
+        <w:del w:id="49" w:author="Yoav Ram" w:date="2014-03-30T08:22:00Z">
+          <w:r>
+            <w:rPr>
+              <w:sz w:val="28"/>
+              <w:szCs w:val="28"/>
+              <w:rPrChange w:id="50" w:author="lhadany" w:date="2014-03-27T06:10:00Z">
+                <w:rPr>
+                  <w:rFonts w:eastAsiaTheme="minorHAnsi"/>
+                  <w:sz w:val="28"/>
+                  <w:szCs w:val="28"/>
+                </w:rPr>
+              </w:rPrChange>
+            </w:rPr>
+            <w:delText>0.1&lt;</w:delText>
+          </w:r>
+        </w:del>
+        <w:r>
+          <w:rPr>
+            <w:sz w:val="28"/>
+            <w:szCs w:val="28"/>
+            <w:rPrChange w:id="51" w:author="lhadany" w:date="2014-03-27T06:10:00Z">
+              <w:rPr>
+                <w:rFonts w:eastAsiaTheme="minorHAnsi"/>
+                <w:sz w:val="28"/>
+                <w:szCs w:val="28"/>
+              </w:rPr>
+            </w:rPrChange>
+          </w:rPr>
+          <w:t>U/s</w:t>
+        </w:r>
+      </w:ins>
+      <w:ins w:id="52" w:author="Yoav Ram" w:date="2014-03-30T08:22:00Z">
+        <w:r>
+          <w:rPr>
+            <w:sz w:val="28"/>
+            <w:szCs w:val="28"/>
+          </w:rPr>
+          <w:t>=0.1, and examined the effects of deleterious genetic hitch-hiking on the adaptation process</w:t>
+        </w:r>
+      </w:ins>
+      <w:ins w:id="53" w:author="lhadany" w:date="2014-03-27T06:00:00Z">
+        <w:del w:id="54" w:author="Yoav Ram" w:date="2014-03-30T08:22:00Z">
+          <w:r>
+            <w:rPr>
+              <w:sz w:val="28"/>
+              <w:szCs w:val="28"/>
+              <w:rPrChange w:id="55" w:author="lhadany" w:date="2014-03-27T06:10:00Z">
+                <w:rPr>
+                  <w:rFonts w:eastAsiaTheme="minorHAnsi"/>
+                  <w:sz w:val="28"/>
+                  <w:szCs w:val="28"/>
+                </w:rPr>
+              </w:rPrChange>
+            </w:rPr>
+            <w:delText>&lt;1</w:delText>
+          </w:r>
+        </w:del>
+      </w:ins>
+      <w:ins w:id="56" w:author="lhadany" w:date="2014-03-27T06:07:00Z">
+        <w:r>
+          <w:rPr>
+            <w:sz w:val="28"/>
+            <w:szCs w:val="28"/>
+            <w:rPrChange w:id="57" w:author="lhadany" w:date="2014-03-27T06:10:00Z">
               <w:rPr>
                 <w:rFonts w:eastAsiaTheme="minorHAnsi"/>
                 <w:i/>
@@ -488,17 +608,17 @@
       <w:pPr>
         <w:bidi w:val="0"/>
         <w:rPr>
-          <w:ins w:id="45" w:author="lhadany" w:date="2014-03-27T06:23:00Z"/>
+          <w:ins w:id="58" w:author="lhadany" w:date="2014-03-27T06:23:00Z"/>
           <w:sz w:val="28"/>
           <w:szCs w:val="28"/>
         </w:rPr>
       </w:pPr>
-      <w:ins w:id="46" w:author="lhadany" w:date="2014-03-27T06:07:00Z">
+      <w:ins w:id="59" w:author="lhadany" w:date="2014-03-27T06:07:00Z">
         <w:r>
           <w:rPr>
             <w:sz w:val="28"/>
             <w:szCs w:val="28"/>
-            <w:rPrChange w:id="47" w:author="lhadany" w:date="2014-03-27T06:10:00Z">
+            <w:rPrChange w:id="60" w:author="lhadany" w:date="2014-03-27T06:10:00Z">
               <w:rPr>
                 <w:rFonts w:eastAsiaTheme="minorHAnsi"/>
                 <w:i/>
@@ -511,12 +631,12 @@
           <w:t xml:space="preserve">Altogether, it seems to us that </w:t>
         </w:r>
       </w:ins>
-      <w:ins w:id="48" w:author="lhadany" w:date="2014-03-27T06:08:00Z">
+      <w:ins w:id="61" w:author="lhadany" w:date="2014-03-27T06:08:00Z">
         <w:r>
           <w:rPr>
             <w:sz w:val="28"/>
             <w:szCs w:val="28"/>
-            <w:rPrChange w:id="49" w:author="lhadany" w:date="2014-03-27T06:10:00Z">
+            <w:rPrChange w:id="62" w:author="lhadany" w:date="2014-03-27T06:10:00Z">
               <w:rPr>
                 <w:rFonts w:eastAsiaTheme="minorHAnsi"/>
                 <w:i/>
@@ -529,12 +649,12 @@
           <w:t>we have a good answer for each of the comments raised by the editor on the last round. Thus we wondered w</w:t>
         </w:r>
       </w:ins>
-      <w:ins w:id="50" w:author="lhadany" w:date="2014-03-27T06:09:00Z">
+      <w:ins w:id="63" w:author="lhadany" w:date="2014-03-27T06:09:00Z">
         <w:r>
           <w:rPr>
             <w:sz w:val="28"/>
             <w:szCs w:val="28"/>
-            <w:rPrChange w:id="51" w:author="lhadany" w:date="2014-03-27T06:10:00Z">
+            <w:rPrChange w:id="64" w:author="lhadany" w:date="2014-03-27T06:10:00Z">
               <w:rPr>
                 <w:rFonts w:eastAsiaTheme="minorHAnsi"/>
                 <w:i/>
@@ -547,12 +667,12 @@
           <w:t>h</w:t>
         </w:r>
       </w:ins>
-      <w:ins w:id="52" w:author="lhadany" w:date="2014-03-27T06:08:00Z">
+      <w:ins w:id="65" w:author="lhadany" w:date="2014-03-27T06:08:00Z">
         <w:r>
           <w:rPr>
             <w:sz w:val="28"/>
             <w:szCs w:val="28"/>
-            <w:rPrChange w:id="53" w:author="lhadany" w:date="2014-03-27T06:10:00Z">
+            <w:rPrChange w:id="66" w:author="lhadany" w:date="2014-03-27T06:10:00Z">
               <w:rPr>
                 <w:rFonts w:eastAsiaTheme="minorHAnsi"/>
                 <w:i/>
@@ -565,12 +685,41 @@
           <w:t xml:space="preserve">ether </w:t>
         </w:r>
       </w:ins>
-      <w:ins w:id="54" w:author="lhadany" w:date="2014-03-27T06:09:00Z">
+      <w:ins w:id="67" w:author="lhadany" w:date="2014-03-27T06:09:00Z">
+        <w:del w:id="68" w:author="Yoav Ram" w:date="2014-03-30T08:18:00Z">
+          <w:r>
+            <w:rPr>
+              <w:sz w:val="28"/>
+              <w:szCs w:val="28"/>
+              <w:rPrChange w:id="69" w:author="lhadany" w:date="2014-03-27T06:10:00Z">
+                <w:rPr>
+                  <w:rFonts w:eastAsiaTheme="minorHAnsi"/>
+                  <w:i/>
+                  <w:iCs/>
+                  <w:sz w:val="28"/>
+                  <w:szCs w:val="28"/>
+                </w:rPr>
+              </w:rPrChange>
+            </w:rPr>
+            <w:delText>e</w:delText>
+          </w:r>
+        </w:del>
+      </w:ins>
+      <w:ins w:id="70" w:author="Yoav Ram" w:date="2014-03-30T08:18:00Z">
         <w:r>
           <w:rPr>
             <w:sz w:val="28"/>
             <w:szCs w:val="28"/>
-            <w:rPrChange w:id="55" w:author="lhadany" w:date="2014-03-27T06:10:00Z">
+          </w:rPr>
+          <w:t>E</w:t>
+        </w:r>
+      </w:ins>
+      <w:ins w:id="71" w:author="lhadany" w:date="2014-03-27T06:09:00Z">
+        <w:r>
+          <w:rPr>
+            <w:sz w:val="28"/>
+            <w:szCs w:val="28"/>
+            <w:rPrChange w:id="72" w:author="lhadany" w:date="2014-03-27T06:10:00Z">
               <w:rPr>
                 <w:rFonts w:eastAsiaTheme="minorHAnsi"/>
                 <w:i/>
@@ -580,15 +729,15 @@
               </w:rPr>
             </w:rPrChange>
           </w:rPr>
-          <w:t>evolution journal would consider the revised manuscript before we submit it to a different journal.</w:t>
+          <w:t>volution journal would consider the revised manuscript before we submit it to a different journal.</w:t>
         </w:r>
       </w:ins>
-      <w:ins w:id="56" w:author="lhadany" w:date="2014-03-27T06:10:00Z">
+      <w:ins w:id="73" w:author="lhadany" w:date="2014-03-27T06:10:00Z">
         <w:r>
           <w:rPr>
             <w:sz w:val="28"/>
             <w:szCs w:val="28"/>
-            <w:rPrChange w:id="57" w:author="lhadany" w:date="2014-03-27T06:10:00Z">
+            <w:rPrChange w:id="74" w:author="lhadany" w:date="2014-03-27T06:10:00Z">
               <w:rPr>
                 <w:rFonts w:eastAsiaTheme="minorHAnsi"/>
                 <w:i/>
@@ -601,7 +750,7 @@
           <w:t xml:space="preserve"> </w:t>
         </w:r>
       </w:ins>
-      <w:ins w:id="58" w:author="lhadany" w:date="2014-03-27T06:23:00Z">
+      <w:ins w:id="75" w:author="lhadany" w:date="2014-03-27T06:23:00Z">
         <w:r>
           <w:rPr>
             <w:sz w:val="28"/>
@@ -615,12 +764,12 @@
       <w:pPr>
         <w:bidi w:val="0"/>
         <w:rPr>
-          <w:ins w:id="59" w:author="lhadany" w:date="2014-03-27T06:10:00Z"/>
-          <w:sz w:val="28"/>
-          <w:szCs w:val="28"/>
-          <w:rPrChange w:id="60" w:author="lhadany" w:date="2014-03-27T06:10:00Z">
+          <w:ins w:id="76" w:author="lhadany" w:date="2014-03-27T06:10:00Z"/>
+          <w:sz w:val="28"/>
+          <w:szCs w:val="28"/>
+          <w:rPrChange w:id="77" w:author="lhadany" w:date="2014-03-27T06:10:00Z">
             <w:rPr>
-              <w:ins w:id="61" w:author="lhadany" w:date="2014-03-27T06:10:00Z"/>
+              <w:ins w:id="78" w:author="lhadany" w:date="2014-03-27T06:10:00Z"/>
               <w:rFonts w:eastAsiaTheme="minorHAnsi"/>
               <w:i/>
               <w:iCs/>
@@ -640,7 +789,7 @@
           <w:u w:val="single"/>
         </w:rPr>
       </w:pPr>
-      <w:ins w:id="62" w:author="lhadany" w:date="2014-03-27T06:08:00Z">
+      <w:ins w:id="79" w:author="lhadany" w:date="2014-03-27T06:08:00Z">
         <w:r>
           <w:rPr>
             <w:rFonts w:eastAsiaTheme="minorHAnsi"/>
@@ -1335,8 +1484,13 @@
         <w:t xml:space="preserve"> </w:t>
       </w:r>
       <w:r>
-        <w:t>rates warrant</w:t>
-      </w:r>
+        <w:t xml:space="preserve">rates </w:t>
+      </w:r>
+      <w:proofErr w:type="gramStart"/>
+      <w:r>
+        <w:t>warrant</w:t>
+      </w:r>
+      <w:proofErr w:type="gramEnd"/>
       <w:r>
         <w:rPr>
           <w:spacing w:val="-3"/>
@@ -2015,6 +2169,7 @@
         <w:rPr>
           <w:spacing w:val="-1"/>
         </w:rPr>
+        <w:lastRenderedPageBreak/>
         <w:t>claim</w:t>
       </w:r>
       <w:r>
@@ -2120,6 +2275,7 @@
         </w:rPr>
         <w:t xml:space="preserve"> </w:t>
       </w:r>
+      <w:proofErr w:type="spellStart"/>
       <w:r>
         <w:rPr>
           <w:rFonts w:cs="Times New Roman"/>
@@ -2127,6 +2283,7 @@
         </w:rPr>
         <w:t>s_beneficial</w:t>
       </w:r>
+      <w:proofErr w:type="spellEnd"/>
       <w:r>
         <w:rPr>
           <w:rFonts w:cs="Times New Roman"/>
@@ -2144,6 +2301,7 @@
         </w:rPr>
         <w:t xml:space="preserve"> </w:t>
       </w:r>
+      <w:proofErr w:type="spellStart"/>
       <w:r>
         <w:rPr>
           <w:rFonts w:cs="Times New Roman"/>
@@ -2151,6 +2309,7 @@
         </w:rPr>
         <w:t>s_deleterious</w:t>
       </w:r>
+      <w:proofErr w:type="spellEnd"/>
       <w:r>
         <w:rPr>
           <w:rFonts w:cs="Times New Roman"/>
@@ -2168,6 +2327,7 @@
         </w:rPr>
         <w:t xml:space="preserve"> </w:t>
       </w:r>
+      <w:proofErr w:type="spellStart"/>
       <w:r>
         <w:rPr>
           <w:rFonts w:cs="Times New Roman"/>
@@ -2175,6 +2335,7 @@
         </w:rPr>
         <w:t>s_specific</w:t>
       </w:r>
+      <w:proofErr w:type="spellEnd"/>
       <w:r>
         <w:rPr>
           <w:rFonts w:cs="Times New Roman"/>
@@ -2192,12 +2353,21 @@
         </w:rPr>
         <w:t xml:space="preserve"> </w:t>
       </w:r>
+      <w:proofErr w:type="spellStart"/>
       <w:r>
         <w:rPr>
           <w:rFonts w:cs="Times New Roman"/>
           <w:i/>
         </w:rPr>
-        <w:t>s_non-specific</w:t>
+        <w:t>s_non</w:t>
+      </w:r>
+      <w:proofErr w:type="spellEnd"/>
+      <w:r>
+        <w:rPr>
+          <w:rFonts w:cs="Times New Roman"/>
+          <w:i/>
+        </w:rPr>
+        <w:t>-specific</w:t>
       </w:r>
       <w:r>
         <w:t>)</w:t>
@@ -2319,6 +2489,7 @@
         </w:rPr>
         <w:t xml:space="preserve">Actually, we did assume </w:t>
       </w:r>
+      <w:proofErr w:type="spellStart"/>
       <w:r>
         <w:rPr>
           <w:rFonts w:cs="Times New Roman"/>
@@ -2326,6 +2497,7 @@
         </w:rPr>
         <w:t>s_beneficial</w:t>
       </w:r>
+      <w:proofErr w:type="spellEnd"/>
       <w:r>
         <w:rPr>
           <w:rFonts w:cs="Times New Roman"/>
@@ -2343,12 +2515,21 @@
         </w:rPr>
         <w:t xml:space="preserve"> </w:t>
       </w:r>
+      <w:proofErr w:type="spellStart"/>
       <w:r>
         <w:rPr>
           <w:rFonts w:cs="Times New Roman"/>
           <w:i/>
         </w:rPr>
-        <w:t xml:space="preserve">s_deleterious: </w:t>
+        <w:t>s_deleterious</w:t>
+      </w:r>
+      <w:proofErr w:type="spellEnd"/>
+      <w:r>
+        <w:rPr>
+          <w:rFonts w:cs="Times New Roman"/>
+          <w:i/>
+        </w:rPr>
+        <w:t xml:space="preserve">: </w:t>
       </w:r>
       <w:r>
         <w:rPr>
@@ -2371,6 +2552,7 @@
         </w:rPr>
         <w:t xml:space="preserve"> </w:t>
       </w:r>
+      <w:proofErr w:type="spellStart"/>
       <w:r>
         <w:rPr>
           <w:i/>
@@ -2380,6 +2562,7 @@
         </w:rPr>
         <w:t>s_beneficial</w:t>
       </w:r>
+      <w:proofErr w:type="spellEnd"/>
       <w:r>
         <w:rPr>
           <w:sz w:val="28"/>
@@ -2387,6 +2570,7 @@
         </w:rPr>
         <w:t>=</w:t>
       </w:r>
+      <w:proofErr w:type="spellStart"/>
       <w:r>
         <w:rPr>
           <w:i/>
@@ -2396,6 +2580,7 @@
         </w:rPr>
         <w:t>sH</w:t>
       </w:r>
+      <w:proofErr w:type="spellEnd"/>
       <w:r>
         <w:rPr>
           <w:sz w:val="28"/>
@@ -2403,6 +2588,7 @@
         </w:rPr>
         <w:t xml:space="preserve"> and </w:t>
       </w:r>
+      <w:proofErr w:type="spellStart"/>
       <w:r>
         <w:rPr>
           <w:i/>
@@ -2410,8 +2596,9 @@
           <w:sz w:val="28"/>
           <w:szCs w:val="28"/>
         </w:rPr>
-        <w:t>s_deleterious=</w:t>
-      </w:r>
+        <w:t>s_deleterious</w:t>
+      </w:r>
+      <w:proofErr w:type="spellEnd"/>
       <w:r>
         <w:rPr>
           <w:i/>
@@ -2419,21 +2606,7 @@
           <w:sz w:val="28"/>
           <w:szCs w:val="28"/>
         </w:rPr>
-        <w:t>s</w:t>
-      </w:r>
-      <w:r>
-        <w:rPr>
-          <w:sz w:val="28"/>
-          <w:szCs w:val="28"/>
-        </w:rPr>
-        <w:t xml:space="preserve">, and we </w:t>
-      </w:r>
-      <w:r>
-        <w:rPr>
-          <w:sz w:val="28"/>
-          <w:szCs w:val="28"/>
-        </w:rPr>
-        <w:t xml:space="preserve">use </w:t>
+        <w:t>=</w:t>
       </w:r>
       <w:r>
         <w:rPr>
@@ -2442,7 +2615,21 @@
           <w:sz w:val="28"/>
           <w:szCs w:val="28"/>
         </w:rPr>
-        <w:t>H</w:t>
+        <w:t>s</w:t>
+      </w:r>
+      <w:r>
+        <w:rPr>
+          <w:sz w:val="28"/>
+          <w:szCs w:val="28"/>
+        </w:rPr>
+        <w:t xml:space="preserve">, and we </w:t>
+      </w:r>
+      <w:r>
+        <w:rPr>
+          <w:sz w:val="28"/>
+          <w:szCs w:val="28"/>
+        </w:rPr>
+        <w:t xml:space="preserve">use </w:t>
       </w:r>
       <w:r>
         <w:rPr>
@@ -2451,35 +2638,7 @@
           <w:sz w:val="28"/>
           <w:szCs w:val="28"/>
         </w:rPr>
-        <w:t>=2</w:t>
-      </w:r>
-      <w:r>
-        <w:rPr>
-          <w:sz w:val="28"/>
-          <w:szCs w:val="28"/>
-        </w:rPr>
-        <w:t>.</w:t>
-      </w:r>
-      <w:r>
-        <w:rPr>
-          <w:sz w:val="28"/>
-          <w:szCs w:val="28"/>
-        </w:rPr>
-        <w:t xml:space="preserve"> </w:t>
-      </w:r>
-      <w:r>
-        <w:rPr>
-          <w:sz w:val="28"/>
-          <w:szCs w:val="28"/>
-        </w:rPr>
-        <w:t>Therefore,</w:t>
-      </w:r>
-      <w:r>
-        <w:rPr>
-          <w:sz w:val="28"/>
-          <w:szCs w:val="28"/>
-        </w:rPr>
-        <w:t xml:space="preserve"> in our model indeed </w:t>
+        <w:t>H</w:t>
       </w:r>
       <w:r>
         <w:rPr>
@@ -2488,15 +2647,38 @@
           <w:sz w:val="28"/>
           <w:szCs w:val="28"/>
         </w:rPr>
-        <w:t>s_beneficial &gt; s_deleterious</w:t>
-      </w:r>
-      <w:r>
-        <w:rPr>
-          <w:sz w:val="28"/>
-          <w:szCs w:val="28"/>
-        </w:rPr>
-        <w:t xml:space="preserve"> by </w:t>
-      </w:r>
+        <w:t>=2</w:t>
+      </w:r>
+      <w:r>
+        <w:rPr>
+          <w:sz w:val="28"/>
+          <w:szCs w:val="28"/>
+        </w:rPr>
+        <w:t>.</w:t>
+      </w:r>
+      <w:r>
+        <w:rPr>
+          <w:sz w:val="28"/>
+          <w:szCs w:val="28"/>
+        </w:rPr>
+        <w:t xml:space="preserve"> </w:t>
+      </w:r>
+      <w:proofErr w:type="gramStart"/>
+      <w:r>
+        <w:rPr>
+          <w:sz w:val="28"/>
+          <w:szCs w:val="28"/>
+        </w:rPr>
+        <w:t>Therefore,</w:t>
+      </w:r>
+      <w:r>
+        <w:rPr>
+          <w:sz w:val="28"/>
+          <w:szCs w:val="28"/>
+        </w:rPr>
+        <w:t xml:space="preserve"> in our model indeed </w:t>
+      </w:r>
+      <w:proofErr w:type="spellStart"/>
       <w:r>
         <w:rPr>
           <w:i/>
@@ -2504,6 +2686,43 @@
           <w:sz w:val="28"/>
           <w:szCs w:val="28"/>
         </w:rPr>
+        <w:t>s_beneficial</w:t>
+      </w:r>
+      <w:proofErr w:type="spellEnd"/>
+      <w:r>
+        <w:rPr>
+          <w:i/>
+          <w:iCs/>
+          <w:sz w:val="28"/>
+          <w:szCs w:val="28"/>
+        </w:rPr>
+        <w:t xml:space="preserve"> &gt; </w:t>
+      </w:r>
+      <w:proofErr w:type="spellStart"/>
+      <w:r>
+        <w:rPr>
+          <w:i/>
+          <w:iCs/>
+          <w:sz w:val="28"/>
+          <w:szCs w:val="28"/>
+        </w:rPr>
+        <w:t>s_deleterious</w:t>
+      </w:r>
+      <w:proofErr w:type="spellEnd"/>
+      <w:r>
+        <w:rPr>
+          <w:sz w:val="28"/>
+          <w:szCs w:val="28"/>
+        </w:rPr>
+        <w:t xml:space="preserve"> by </w:t>
+      </w:r>
+      <w:r>
+        <w:rPr>
+          <w:i/>
+          <w:iCs/>
+          <w:sz w:val="28"/>
+          <w:szCs w:val="28"/>
+        </w:rPr>
         <w:t>3s</w:t>
       </w:r>
       <w:r>
@@ -2511,7 +2730,15 @@
           <w:sz w:val="28"/>
           <w:szCs w:val="28"/>
         </w:rPr>
-        <w:t xml:space="preserve">. We have shown that in the explored parameter space, hitchhiking is possible but has a minor </w:t>
+        <w:t>.</w:t>
+      </w:r>
+      <w:proofErr w:type="gramEnd"/>
+      <w:r>
+        <w:rPr>
+          <w:sz w:val="28"/>
+          <w:szCs w:val="28"/>
+        </w:rPr>
+        <w:t xml:space="preserve"> We have shown that in the explored parameter space, hitchhiking is possible but has a minor </w:t>
       </w:r>
       <w:r>
         <w:rPr>
@@ -2527,7 +2754,7 @@
         </w:rPr>
         <w:t>ffect on the adaptation process – see the difference between the simulation results (with hitchhiking) and the approximations (without hitchhiking) in Figure 1</w:t>
       </w:r>
-      <w:ins w:id="63" w:author="Yoav Ram" w:date="2014-03-27T16:14:00Z">
+      <w:ins w:id="80" w:author="Yoav Ram" w:date="2014-03-27T16:14:00Z">
         <w:r>
           <w:rPr>
             <w:sz w:val="28"/>
@@ -2550,7 +2777,7 @@
         </w:rPr>
         <w:t xml:space="preserve"> We have </w:t>
       </w:r>
-      <w:ins w:id="64" w:author="Yoav Ram" w:date="2014-03-27T09:34:00Z">
+      <w:ins w:id="81" w:author="Yoav Ram" w:date="2014-03-27T09:34:00Z">
         <w:r>
           <w:rPr>
             <w:sz w:val="28"/>
@@ -2573,7 +2800,7 @@
         </w:rPr>
         <w:t xml:space="preserve"> </w:t>
       </w:r>
-      <w:del w:id="65" w:author="Yoav Ram" w:date="2014-03-27T09:34:00Z">
+      <w:del w:id="82" w:author="Yoav Ram" w:date="2014-03-27T09:34:00Z">
         <w:r>
           <w:rPr>
             <w:sz w:val="28"/>
@@ -2623,7 +2850,7 @@
           <w:iCs/>
           <w:sz w:val="28"/>
           <w:szCs w:val="28"/>
-          <w:rPrChange w:id="66" w:author="Yoav Ram" w:date="2014-03-27T09:35:00Z">
+          <w:rPrChange w:id="83" w:author="Yoav Ram" w:date="2014-03-27T09:35:00Z">
             <w:rPr>
               <w:sz w:val="28"/>
               <w:szCs w:val="28"/>
@@ -2632,12 +2859,12 @@
         </w:rPr>
         <w:t>U</w:t>
       </w:r>
-      <w:ins w:id="67" w:author="Yoav Ram" w:date="2014-03-27T09:35:00Z">
+      <w:ins w:id="84" w:author="Yoav Ram" w:date="2014-03-27T09:35:00Z">
         <w:r>
           <w:rPr>
             <w:sz w:val="28"/>
             <w:szCs w:val="28"/>
-            <w:rPrChange w:id="68" w:author="Yoav Ram" w:date="2014-03-27T09:35:00Z">
+            <w:rPrChange w:id="85" w:author="Yoav Ram" w:date="2014-03-27T09:35:00Z">
               <w:rPr>
                 <w:i/>
                 <w:iCs/>
@@ -2656,7 +2883,7 @@
         </w:rPr>
         <w:t xml:space="preserve"> </w:t>
       </w:r>
-      <w:del w:id="69" w:author="Yoav Ram" w:date="2014-03-27T09:35:00Z">
+      <w:del w:id="86" w:author="Yoav Ram" w:date="2014-03-27T09:35:00Z">
         <w:r>
           <w:rPr>
             <w:sz w:val="28"/>
@@ -2672,7 +2899,7 @@
         </w:rPr>
         <w:t xml:space="preserve">see </w:t>
       </w:r>
-      <w:del w:id="70" w:author="Yoav Ram" w:date="2014-03-27T09:35:00Z">
+      <w:del w:id="87" w:author="Yoav Ram" w:date="2014-03-27T09:35:00Z">
         <w:r>
           <w:rPr>
             <w:sz w:val="28"/>
@@ -2681,16 +2908,24 @@
           <w:delText>fig…</w:delText>
         </w:r>
       </w:del>
-      <w:ins w:id="71" w:author="Yoav Ram" w:date="2014-03-27T09:35:00Z">
+      <w:ins w:id="88" w:author="Yoav Ram" w:date="2014-03-27T09:35:00Z">
         <w:r>
           <w:rPr>
             <w:sz w:val="28"/>
             <w:szCs w:val="28"/>
           </w:rPr>
-          <w:t>Figure 3 in the revised ms</w:t>
+          <w:t xml:space="preserve">Figure 3 in the revised </w:t>
+        </w:r>
+        <w:proofErr w:type="spellStart"/>
+        <w:r>
+          <w:rPr>
+            <w:sz w:val="28"/>
+            <w:szCs w:val="28"/>
+          </w:rPr>
+          <w:t>ms</w:t>
         </w:r>
       </w:ins>
-      <w:del w:id="72" w:author="Yoav Ram" w:date="2014-03-27T09:35:00Z">
+      <w:del w:id="89" w:author="Yoav Ram" w:date="2014-03-27T09:35:00Z">
         <w:r>
           <w:rPr>
             <w:sz w:val="28"/>
@@ -2704,7 +2939,15 @@
           <w:sz w:val="28"/>
           <w:szCs w:val="28"/>
         </w:rPr>
-        <w:t xml:space="preserve">. </w:t>
+        <w:t>.</w:t>
+      </w:r>
+      <w:proofErr w:type="spellEnd"/>
+      <w:r>
+        <w:rPr>
+          <w:sz w:val="28"/>
+          <w:szCs w:val="28"/>
+        </w:rPr>
+        <w:t xml:space="preserve"> </w:t>
       </w:r>
     </w:p>
     <w:p>
@@ -3643,7 +3886,19 @@
         </w:rPr>
         <w:t xml:space="preserve">There must have been </w:t>
       </w:r>
-      <w:del w:id="73" w:author="Yoav Ram" w:date="2014-03-27T16:14:00Z">
+      <w:proofErr w:type="gramStart"/>
+      <w:ins w:id="90" w:author="Yoav Ram" w:date="2014-03-30T08:19:00Z">
+        <w:r>
+          <w:rPr>
+            <w:rFonts w:asciiTheme="minorHAnsi" w:eastAsiaTheme="minorHAnsi" w:hAnsiTheme="minorHAnsi"/>
+            <w:sz w:val="28"/>
+            <w:szCs w:val="28"/>
+            <w:lang w:bidi="he-IL"/>
+          </w:rPr>
+          <w:t xml:space="preserve">a </w:t>
+        </w:r>
+      </w:ins>
+      <w:del w:id="91" w:author="Yoav Ram" w:date="2014-03-27T16:14:00Z">
         <w:r>
           <w:rPr>
             <w:rFonts w:asciiTheme="minorHAnsi" w:eastAsiaTheme="minorHAnsi" w:hAnsiTheme="minorHAnsi"/>
@@ -3654,7 +3909,7 @@
           <w:delText>a confusion</w:delText>
         </w:r>
       </w:del>
-      <w:ins w:id="74" w:author="Yoav Ram" w:date="2014-03-27T16:14:00Z">
+      <w:ins w:id="92" w:author="Yoav Ram" w:date="2014-03-27T16:14:00Z">
         <w:r>
           <w:rPr>
             <w:rFonts w:asciiTheme="minorHAnsi" w:eastAsiaTheme="minorHAnsi" w:hAnsiTheme="minorHAnsi"/>
@@ -3665,6 +3920,7 @@
           <w:t>confusion</w:t>
         </w:r>
       </w:ins>
+      <w:proofErr w:type="gramEnd"/>
       <w:r>
         <w:rPr>
           <w:rFonts w:asciiTheme="minorHAnsi" w:eastAsiaTheme="minorHAnsi" w:hAnsiTheme="minorHAnsi"/>
@@ -3708,8 +3964,9 @@
           <w:szCs w:val="28"/>
           <w:lang w:bidi="he-IL"/>
         </w:rPr>
-        <w:t xml:space="preserve"> U does appear in eqs. </w:t>
-      </w:r>
+        <w:t xml:space="preserve"> U does appear in </w:t>
+      </w:r>
+      <w:proofErr w:type="spellStart"/>
       <w:r>
         <w:rPr>
           <w:rFonts w:asciiTheme="minorHAnsi" w:eastAsiaTheme="minorHAnsi" w:hAnsiTheme="minorHAnsi"/>
@@ -3717,6 +3974,25 @@
           <w:szCs w:val="28"/>
           <w:lang w:bidi="he-IL"/>
         </w:rPr>
+        <w:t>eqs</w:t>
+      </w:r>
+      <w:proofErr w:type="spellEnd"/>
+      <w:r>
+        <w:rPr>
+          <w:rFonts w:asciiTheme="minorHAnsi" w:eastAsiaTheme="minorHAnsi" w:hAnsiTheme="minorHAnsi"/>
+          <w:sz w:val="28"/>
+          <w:szCs w:val="28"/>
+          <w:lang w:bidi="he-IL"/>
+        </w:rPr>
+        <w:t xml:space="preserve">. </w:t>
+      </w:r>
+      <w:r>
+        <w:rPr>
+          <w:rFonts w:asciiTheme="minorHAnsi" w:eastAsiaTheme="minorHAnsi" w:hAnsiTheme="minorHAnsi"/>
+          <w:sz w:val="28"/>
+          <w:szCs w:val="28"/>
+          <w:lang w:bidi="he-IL"/>
+        </w:rPr>
         <w:t>5</w:t>
       </w:r>
       <w:r>
@@ -3737,7 +4013,7 @@
         </w:rPr>
         <w:t xml:space="preserve">, </w:t>
       </w:r>
-      <w:del w:id="75" w:author="Yoav Ram" w:date="2014-03-27T16:15:00Z">
+      <w:del w:id="93" w:author="Yoav Ram" w:date="2014-03-27T16:15:00Z">
         <w:r>
           <w:rPr>
             <w:rFonts w:asciiTheme="minorHAnsi" w:eastAsiaTheme="minorHAnsi" w:hAnsiTheme="minorHAnsi"/>
@@ -3757,7 +4033,7 @@
         </w:rPr>
         <w:t>line</w:t>
       </w:r>
-      <w:ins w:id="76" w:author="Yoav Ram" w:date="2014-03-27T16:15:00Z">
+      <w:ins w:id="94" w:author="Yoav Ram" w:date="2014-03-27T16:15:00Z">
         <w:r>
           <w:rPr>
             <w:rFonts w:asciiTheme="minorHAnsi" w:eastAsiaTheme="minorHAnsi" w:hAnsiTheme="minorHAnsi"/>
@@ -3777,7 +4053,7 @@
         </w:rPr>
         <w:t xml:space="preserve"> </w:t>
       </w:r>
-      <w:del w:id="77" w:author="Yoav Ram" w:date="2014-03-27T16:15:00Z">
+      <w:del w:id="95" w:author="Yoav Ram" w:date="2014-03-27T16:15:00Z">
         <w:r>
           <w:rPr>
             <w:rFonts w:asciiTheme="minorHAnsi" w:eastAsiaTheme="minorHAnsi" w:hAnsiTheme="minorHAnsi"/>
@@ -3797,7 +4073,7 @@
           <w:delText xml:space="preserve"> </w:delText>
         </w:r>
       </w:del>
-      <w:ins w:id="78" w:author="Yoav Ram" w:date="2014-03-27T16:15:00Z">
+      <w:ins w:id="96" w:author="Yoav Ram" w:date="2014-03-27T16:15:00Z">
         <w:r>
           <w:rPr>
             <w:rFonts w:asciiTheme="minorHAnsi" w:eastAsiaTheme="minorHAnsi" w:hAnsiTheme="minorHAnsi"/>
@@ -3859,7 +4135,7 @@
           <w:sz w:val="28"/>
           <w:szCs w:val="28"/>
           <w:lang w:bidi="he-IL"/>
-          <w:rPrChange w:id="79" w:author="Yoav Ram" w:date="2014-03-27T16:15:00Z">
+          <w:rPrChange w:id="97" w:author="Yoav Ram" w:date="2014-03-27T16:15:00Z">
             <w:rPr>
               <w:rFonts w:asciiTheme="minorHAnsi" w:eastAsiaTheme="minorHAnsi" w:hAnsiTheme="minorHAnsi"/>
               <w:sz w:val="28"/>
@@ -4174,26 +4450,9 @@
           <w:szCs w:val="28"/>
           <w:lang w:bidi="he-IL"/>
         </w:rPr>
-        <w:t>U&lt;s*logN</w:t>
-      </w:r>
-      <w:r>
-        <w:rPr>
-          <w:rFonts w:asciiTheme="minorHAnsi" w:eastAsiaTheme="minorHAnsi" w:hAnsiTheme="minorHAnsi"/>
-          <w:sz w:val="28"/>
-          <w:szCs w:val="28"/>
-          <w:lang w:bidi="he-IL"/>
-        </w:rPr>
-        <w:t xml:space="preserve"> -</w:t>
-      </w:r>
-      <w:r>
-        <w:rPr>
-          <w:rFonts w:asciiTheme="minorHAnsi" w:eastAsiaTheme="minorHAnsi" w:hAnsiTheme="minorHAnsi"/>
-          <w:sz w:val="28"/>
-          <w:szCs w:val="28"/>
-          <w:lang w:bidi="he-IL"/>
-        </w:rPr>
-        <w:t xml:space="preserve"> which is much more relaxed than </w:t>
-      </w:r>
+        <w:t>U&lt;s*</w:t>
+      </w:r>
+      <w:proofErr w:type="spellStart"/>
       <w:r>
         <w:rPr>
           <w:rFonts w:asciiTheme="minorHAnsi" w:eastAsiaTheme="minorHAnsi" w:hAnsiTheme="minorHAnsi"/>
@@ -4203,9 +4462,39 @@
           <w:szCs w:val="28"/>
           <w:lang w:bidi="he-IL"/>
         </w:rPr>
+        <w:t>logN</w:t>
+      </w:r>
+      <w:proofErr w:type="spellEnd"/>
+      <w:r>
+        <w:rPr>
+          <w:rFonts w:asciiTheme="minorHAnsi" w:eastAsiaTheme="minorHAnsi" w:hAnsiTheme="minorHAnsi"/>
+          <w:sz w:val="28"/>
+          <w:szCs w:val="28"/>
+          <w:lang w:bidi="he-IL"/>
+        </w:rPr>
+        <w:t xml:space="preserve"> -</w:t>
+      </w:r>
+      <w:r>
+        <w:rPr>
+          <w:rFonts w:asciiTheme="minorHAnsi" w:eastAsiaTheme="minorHAnsi" w:hAnsiTheme="minorHAnsi"/>
+          <w:sz w:val="28"/>
+          <w:szCs w:val="28"/>
+          <w:lang w:bidi="he-IL"/>
+        </w:rPr>
+        <w:t xml:space="preserve"> which is much more relaxed than </w:t>
+      </w:r>
+      <w:r>
+        <w:rPr>
+          <w:rFonts w:asciiTheme="minorHAnsi" w:eastAsiaTheme="minorHAnsi" w:hAnsiTheme="minorHAnsi"/>
+          <w:i/>
+          <w:iCs/>
+          <w:sz w:val="28"/>
+          <w:szCs w:val="28"/>
+          <w:lang w:bidi="he-IL"/>
+        </w:rPr>
         <w:t>U&lt;&lt;s</w:t>
       </w:r>
-      <w:ins w:id="80" w:author="Yoav Ram" w:date="2014-03-27T09:49:00Z">
+      <w:ins w:id="98" w:author="Yoav Ram" w:date="2014-03-27T09:49:00Z">
         <w:r>
           <w:rPr>
             <w:rFonts w:asciiTheme="minorHAnsi" w:eastAsiaTheme="minorHAnsi" w:hAnsiTheme="minorHAnsi"/>
@@ -4213,10 +4502,21 @@
             <w:szCs w:val="28"/>
             <w:lang w:bidi="he-IL"/>
           </w:rPr>
-          <w:t xml:space="preserve"> (see Gessler</w:t>
+          <w:t xml:space="preserve"> (see </w:t>
+        </w:r>
+        <w:proofErr w:type="spellStart"/>
+        <w:r>
+          <w:rPr>
+            <w:rFonts w:asciiTheme="minorHAnsi" w:eastAsiaTheme="minorHAnsi" w:hAnsiTheme="minorHAnsi"/>
+            <w:sz w:val="28"/>
+            <w:szCs w:val="28"/>
+            <w:lang w:bidi="he-IL"/>
+          </w:rPr>
+          <w:t>Gessler</w:t>
         </w:r>
       </w:ins>
-      <w:ins w:id="81" w:author="Yoav Ram" w:date="2014-03-27T09:50:00Z">
+      <w:proofErr w:type="spellEnd"/>
+      <w:ins w:id="99" w:author="Yoav Ram" w:date="2014-03-27T09:50:00Z">
         <w:r>
           <w:rPr>
             <w:rFonts w:asciiTheme="minorHAnsi" w:eastAsiaTheme="minorHAnsi" w:hAnsiTheme="minorHAnsi"/>
@@ -4227,7 +4527,7 @@
           <w:t xml:space="preserve"> </w:t>
         </w:r>
       </w:ins>
-      <w:ins w:id="82" w:author="Yoav Ram" w:date="2014-03-27T09:49:00Z">
+      <w:ins w:id="100" w:author="Yoav Ram" w:date="2014-03-27T09:49:00Z">
         <w:r>
           <w:rPr>
             <w:rFonts w:asciiTheme="minorHAnsi" w:eastAsiaTheme="minorHAnsi" w:hAnsiTheme="minorHAnsi"/>
@@ -4292,7 +4592,7 @@
         </w:rPr>
         <w:t>in the text</w:t>
       </w:r>
-      <w:ins w:id="83" w:author="Yoav Ram" w:date="2014-03-27T09:06:00Z">
+      <w:ins w:id="101" w:author="Yoav Ram" w:date="2014-03-27T09:06:00Z">
         <w:r>
           <w:rPr>
             <w:rFonts w:asciiTheme="minorHAnsi" w:eastAsiaTheme="minorHAnsi" w:hAnsiTheme="minorHAnsi"/>
@@ -4328,8 +4628,9 @@
           <w:szCs w:val="28"/>
           <w:lang w:bidi="he-IL"/>
         </w:rPr>
-        <w:t xml:space="preserve">, we </w:t>
-      </w:r>
+        <w:t xml:space="preserve">, </w:t>
+      </w:r>
+      <w:proofErr w:type="gramStart"/>
       <w:r>
         <w:rPr>
           <w:rFonts w:asciiTheme="minorHAnsi" w:eastAsiaTheme="minorHAnsi" w:hAnsiTheme="minorHAnsi"/>
@@ -4337,7 +4638,7 @@
           <w:szCs w:val="28"/>
           <w:lang w:bidi="he-IL"/>
         </w:rPr>
-        <w:t xml:space="preserve"> </w:t>
+        <w:t xml:space="preserve">we </w:t>
       </w:r>
       <w:r>
         <w:rPr>
@@ -4346,7 +4647,26 @@
           <w:szCs w:val="28"/>
           <w:lang w:bidi="he-IL"/>
         </w:rPr>
-        <w:t xml:space="preserve">also </w:t>
+        <w:t xml:space="preserve"> </w:t>
+      </w:r>
+      <w:r>
+        <w:rPr>
+          <w:rFonts w:asciiTheme="minorHAnsi" w:eastAsiaTheme="minorHAnsi" w:hAnsiTheme="minorHAnsi"/>
+          <w:sz w:val="28"/>
+          <w:szCs w:val="28"/>
+          <w:lang w:bidi="he-IL"/>
+        </w:rPr>
+        <w:t>also</w:t>
+      </w:r>
+      <w:proofErr w:type="gramEnd"/>
+      <w:r>
+        <w:rPr>
+          <w:rFonts w:asciiTheme="minorHAnsi" w:eastAsiaTheme="minorHAnsi" w:hAnsiTheme="minorHAnsi"/>
+          <w:sz w:val="28"/>
+          <w:szCs w:val="28"/>
+          <w:lang w:bidi="he-IL"/>
+        </w:rPr>
+        <w:t xml:space="preserve"> </w:t>
       </w:r>
       <w:r>
         <w:rPr>
@@ -4377,7 +4697,7 @@
         </w:rPr>
         <w:t xml:space="preserve"> and the analytic approximation for CM is the only thing that breaks in this case: the difference between SIM and CM remains the same and the analytic approximation for SIM is very close to the simulation results.</w:t>
       </w:r>
-      <w:ins w:id="84" w:author="Yoav Ram" w:date="2014-03-27T09:36:00Z">
+      <w:ins w:id="102" w:author="Yoav Ram" w:date="2014-03-27T09:36:00Z">
         <w:r>
           <w:rPr>
             <w:rFonts w:asciiTheme="minorHAnsi" w:eastAsiaTheme="minorHAnsi" w:hAnsiTheme="minorHAnsi"/>
@@ -4388,7 +4708,7 @@
           <w:t xml:space="preserve"> Th</w:t>
         </w:r>
       </w:ins>
-      <w:ins w:id="85" w:author="Yoav Ram" w:date="2014-03-27T16:16:00Z">
+      <w:ins w:id="103" w:author="Yoav Ram" w:date="2014-03-27T16:16:00Z">
         <w:r>
           <w:rPr>
             <w:rFonts w:asciiTheme="minorHAnsi" w:eastAsiaTheme="minorHAnsi" w:hAnsiTheme="minorHAnsi"/>
@@ -4399,7 +4719,7 @@
           <w:t>e</w:t>
         </w:r>
       </w:ins>
-      <w:ins w:id="86" w:author="Yoav Ram" w:date="2014-03-27T09:36:00Z">
+      <w:ins w:id="104" w:author="Yoav Ram" w:date="2014-03-27T09:36:00Z">
         <w:r>
           <w:rPr>
             <w:rFonts w:asciiTheme="minorHAnsi" w:eastAsiaTheme="minorHAnsi" w:hAnsiTheme="minorHAnsi"/>
@@ -4410,7 +4730,7 @@
           <w:t>s</w:t>
         </w:r>
       </w:ins>
-      <w:ins w:id="87" w:author="Yoav Ram" w:date="2014-03-27T16:16:00Z">
+      <w:ins w:id="105" w:author="Yoav Ram" w:date="2014-03-27T16:16:00Z">
         <w:r>
           <w:rPr>
             <w:rFonts w:asciiTheme="minorHAnsi" w:eastAsiaTheme="minorHAnsi" w:hAnsiTheme="minorHAnsi"/>
@@ -4421,7 +4741,7 @@
           <w:t>e</w:t>
         </w:r>
       </w:ins>
-      <w:ins w:id="88" w:author="Yoav Ram" w:date="2014-03-27T09:36:00Z">
+      <w:ins w:id="106" w:author="Yoav Ram" w:date="2014-03-27T09:36:00Z">
         <w:r>
           <w:rPr>
             <w:rFonts w:asciiTheme="minorHAnsi" w:eastAsiaTheme="minorHAnsi" w:hAnsiTheme="minorHAnsi"/>
@@ -4429,9 +4749,20 @@
             <w:szCs w:val="28"/>
             <w:lang w:bidi="he-IL"/>
           </w:rPr>
-          <w:t xml:space="preserve"> results are shown in Figure 3 of the revised ms.</w:t>
+          <w:t xml:space="preserve"> results are shown in Figure 3 of the revised </w:t>
+        </w:r>
+        <w:proofErr w:type="spellStart"/>
+        <w:r>
+          <w:rPr>
+            <w:rFonts w:asciiTheme="minorHAnsi" w:eastAsiaTheme="minorHAnsi" w:hAnsiTheme="minorHAnsi"/>
+            <w:sz w:val="28"/>
+            <w:szCs w:val="28"/>
+            <w:lang w:bidi="he-IL"/>
+          </w:rPr>
+          <w:t>ms.</w:t>
         </w:r>
       </w:ins>
+      <w:proofErr w:type="spellEnd"/>
     </w:p>
     <w:p>
       <w:pPr>
@@ -5144,6 +5475,7 @@
         <w:t xml:space="preserve"> </w:t>
       </w:r>
       <w:r>
+        <w:lastRenderedPageBreak/>
         <w:t>mutation-selection balance</w:t>
       </w:r>
       <w:r>
@@ -5520,7 +5852,6 @@
         <w:rPr>
           <w:rFonts w:ascii="Arial" w:eastAsia="Arial" w:hAnsi="Arial" w:cs="Arial"/>
         </w:rPr>
-        <w:lastRenderedPageBreak/>
         <w:t>υ</w:t>
       </w:r>
       <w:r>
@@ -5590,6 +5921,7 @@
         </w:rPr>
         <w:t>τ</w:t>
       </w:r>
+      <w:proofErr w:type="spellStart"/>
       <w:r>
         <w:rPr>
           <w:rFonts w:cs="Times New Roman"/>
@@ -5600,6 +5932,7 @@
         </w:rPr>
         <w:t>Ab_or_aB</w:t>
       </w:r>
+      <w:proofErr w:type="spellEnd"/>
       <w:r>
         <w:rPr>
           <w:rFonts w:cs="Times New Roman"/>
@@ -6384,6 +6717,7 @@
         </w:rPr>
         <w:t xml:space="preserve"> </w:t>
       </w:r>
+      <w:proofErr w:type="spellStart"/>
       <w:r>
         <w:rPr>
           <w:rFonts w:cs="Times New Roman"/>
@@ -6397,6 +6731,7 @@
         </w:rPr>
         <w:t>τ</w:t>
       </w:r>
+      <w:proofErr w:type="spellEnd"/>
       <w:r>
         <w:rPr>
           <w:rFonts w:ascii="Arial" w:eastAsia="Arial" w:hAnsi="Arial" w:cs="Arial"/>
@@ -6534,7 +6869,7 @@
         </w:rPr>
         <w:t xml:space="preserve">We </w:t>
       </w:r>
-      <w:del w:id="89" w:author="Yoav Ram" w:date="2014-03-27T09:16:00Z">
+      <w:del w:id="107" w:author="Yoav Ram" w:date="2014-03-27T09:16:00Z">
         <w:r>
           <w:rPr>
             <w:rFonts w:asciiTheme="minorHAnsi" w:hAnsiTheme="minorHAnsi"/>
@@ -6544,7 +6879,7 @@
           <w:delText xml:space="preserve">have </w:delText>
         </w:r>
       </w:del>
-      <w:ins w:id="90" w:author="Yoav Ram" w:date="2014-03-27T09:16:00Z">
+      <w:ins w:id="108" w:author="Yoav Ram" w:date="2014-03-27T09:16:00Z">
         <w:r>
           <w:rPr>
             <w:rFonts w:asciiTheme="minorHAnsi" w:hAnsiTheme="minorHAnsi"/>
@@ -6580,7 +6915,7 @@
         </w:rPr>
         <w:t>&lt;1 and the only thing that doesn't hold is that the analytic approximation misses the simulation results</w:t>
       </w:r>
-      <w:ins w:id="91" w:author="Yoav Ram" w:date="2014-03-27T09:17:00Z">
+      <w:ins w:id="109" w:author="Yoav Ram" w:date="2014-03-27T09:17:00Z">
         <w:r>
           <w:rPr>
             <w:rFonts w:asciiTheme="minorHAnsi" w:hAnsiTheme="minorHAnsi"/>
@@ -6590,7 +6925,7 @@
           <w:t xml:space="preserve"> (Fig</w:t>
         </w:r>
       </w:ins>
-      <w:ins w:id="92" w:author="Yoav Ram" w:date="2014-03-27T09:36:00Z">
+      <w:ins w:id="110" w:author="Yoav Ram" w:date="2014-03-27T09:36:00Z">
         <w:r>
           <w:rPr>
             <w:rFonts w:asciiTheme="minorHAnsi" w:hAnsiTheme="minorHAnsi"/>
@@ -6600,7 +6935,7 @@
           <w:t>ure 3 in revised ms</w:t>
         </w:r>
       </w:ins>
-      <w:ins w:id="93" w:author="Yoav Ram" w:date="2014-03-27T09:17:00Z">
+      <w:ins w:id="111" w:author="Yoav Ram" w:date="2014-03-27T09:17:00Z">
         <w:r>
           <w:rPr>
             <w:rFonts w:asciiTheme="minorHAnsi" w:hAnsiTheme="minorHAnsi"/>
@@ -6618,7 +6953,7 @@
         </w:rPr>
         <w:t>. These results were not shown</w:t>
       </w:r>
-      <w:ins w:id="94" w:author="Yoav Ram" w:date="2014-03-27T09:16:00Z">
+      <w:ins w:id="112" w:author="Yoav Ram" w:date="2014-03-27T09:16:00Z">
         <w:r>
           <w:rPr>
             <w:rFonts w:asciiTheme="minorHAnsi" w:hAnsiTheme="minorHAnsi"/>
@@ -6654,7 +6989,7 @@
         </w:rPr>
         <w:t xml:space="preserve"> is reasonable</w:t>
       </w:r>
-      <w:del w:id="95" w:author="Yoav Ram" w:date="2014-03-27T09:17:00Z">
+      <w:del w:id="113" w:author="Yoav Ram" w:date="2014-03-27T09:17:00Z">
         <w:r>
           <w:rPr>
             <w:rFonts w:asciiTheme="minorHAnsi" w:hAnsiTheme="minorHAnsi"/>
@@ -6664,8 +6999,8 @@
           <w:delText xml:space="preserve">, but we </w:delText>
         </w:r>
       </w:del>
-      <w:ins w:id="96" w:author="lhadany" w:date="2014-03-24T01:31:00Z">
-        <w:del w:id="97" w:author="Yoav Ram" w:date="2014-03-27T09:17:00Z">
+      <w:ins w:id="114" w:author="lhadany" w:date="2014-03-24T01:31:00Z">
+        <w:del w:id="115" w:author="Yoav Ram" w:date="2014-03-27T09:17:00Z">
           <w:r>
             <w:rPr>
               <w:rFonts w:asciiTheme="minorHAnsi" w:hAnsiTheme="minorHAnsi"/>
@@ -6735,8 +7070,13 @@
         <w:t xml:space="preserve"> </w:t>
       </w:r>
       <w:r>
-        <w:t>(ln</w:t>
-      </w:r>
+        <w:t>(</w:t>
+      </w:r>
+      <w:proofErr w:type="spellStart"/>
+      <w:r>
+        <w:t>ln</w:t>
+      </w:r>
+      <w:proofErr w:type="spellEnd"/>
       <w:r>
         <w:rPr>
           <w:spacing w:val="-3"/>
@@ -6797,9 +7137,11 @@
         </w:rPr>
         <w:t xml:space="preserve"> </w:t>
       </w:r>
+      <w:proofErr w:type="spellStart"/>
       <w:r>
         <w:t>SIMe</w:t>
       </w:r>
+      <w:proofErr w:type="spellEnd"/>
       <w:r>
         <w:rPr>
           <w:spacing w:val="-4"/>
@@ -7053,17 +7395,27 @@
           <w:sz w:val="28"/>
           <w:szCs w:val="28"/>
         </w:rPr>
-        <w:t>The green lines, representing SIM</w:t>
-      </w:r>
+        <w:t xml:space="preserve">The green lines, representing </w:t>
+      </w:r>
+      <w:proofErr w:type="spellStart"/>
       <w:r>
         <w:rPr>
           <w:rFonts w:asciiTheme="minorHAnsi" w:hAnsiTheme="minorHAnsi"/>
           <w:sz w:val="28"/>
           <w:szCs w:val="28"/>
+        </w:rPr>
+        <w:t>SIM</w:t>
+      </w:r>
+      <w:r>
+        <w:rPr>
+          <w:rFonts w:asciiTheme="minorHAnsi" w:hAnsiTheme="minorHAnsi"/>
+          <w:sz w:val="28"/>
+          <w:szCs w:val="28"/>
           <w:vertAlign w:val="subscript"/>
         </w:rPr>
         <w:t>e</w:t>
       </w:r>
+      <w:proofErr w:type="spellEnd"/>
       <w:r>
         <w:rPr>
           <w:rFonts w:asciiTheme="minorHAnsi" w:hAnsiTheme="minorHAnsi"/>
@@ -7088,16 +7440,46 @@
         </w:rPr>
         <w:t xml:space="preserve">. </w:t>
       </w:r>
-      <w:ins w:id="98" w:author="lhadany" w:date="2014-03-27T05:55:00Z">
+      <w:ins w:id="116" w:author="lhadany" w:date="2014-03-27T05:55:00Z">
         <w:r>
           <w:rPr>
             <w:rFonts w:asciiTheme="minorHAnsi" w:hAnsiTheme="minorHAnsi"/>
             <w:sz w:val="28"/>
             <w:szCs w:val="28"/>
           </w:rPr>
-          <w:t xml:space="preserve">We now describe that in the Si. </w:t>
+          <w:t>We now describe that in the S</w:t>
+        </w:r>
+        <w:del w:id="117" w:author="Yoav Ram" w:date="2014-03-30T08:19:00Z">
+          <w:r>
+            <w:rPr>
+              <w:rFonts w:asciiTheme="minorHAnsi" w:hAnsiTheme="minorHAnsi"/>
+              <w:sz w:val="28"/>
+              <w:szCs w:val="28"/>
+            </w:rPr>
+            <w:delText>i</w:delText>
+          </w:r>
+        </w:del>
+      </w:ins>
+      <w:ins w:id="118" w:author="Yoav Ram" w:date="2014-03-30T08:19:00Z">
+        <w:r>
+          <w:rPr>
+            <w:rFonts w:asciiTheme="minorHAnsi" w:hAnsiTheme="minorHAnsi"/>
+            <w:sz w:val="28"/>
+            <w:szCs w:val="28"/>
+          </w:rPr>
+          <w:t>I</w:t>
         </w:r>
       </w:ins>
+      <w:ins w:id="119" w:author="lhadany" w:date="2014-03-27T05:55:00Z">
+        <w:r>
+          <w:rPr>
+            <w:rFonts w:asciiTheme="minorHAnsi" w:hAnsiTheme="minorHAnsi"/>
+            <w:sz w:val="28"/>
+            <w:szCs w:val="28"/>
+          </w:rPr>
+          <w:t xml:space="preserve">. </w:t>
+        </w:r>
+      </w:ins>
       <w:r>
         <w:rPr>
           <w:rFonts w:asciiTheme="minorHAnsi" w:hAnsiTheme="minorHAnsi"/>
@@ -7128,17 +7510,27 @@
           <w:sz w:val="28"/>
           <w:szCs w:val="28"/>
         </w:rPr>
-        <w:t>the advantage of SIM</w:t>
-      </w:r>
+        <w:t xml:space="preserve">the advantage of </w:t>
+      </w:r>
+      <w:proofErr w:type="spellStart"/>
       <w:r>
         <w:rPr>
           <w:rFonts w:asciiTheme="minorHAnsi" w:hAnsiTheme="minorHAnsi"/>
           <w:sz w:val="28"/>
           <w:szCs w:val="28"/>
+        </w:rPr>
+        <w:t>SIM</w:t>
+      </w:r>
+      <w:r>
+        <w:rPr>
+          <w:rFonts w:asciiTheme="minorHAnsi" w:hAnsiTheme="minorHAnsi"/>
+          <w:sz w:val="28"/>
+          <w:szCs w:val="28"/>
           <w:vertAlign w:val="subscript"/>
         </w:rPr>
         <w:t>e</w:t>
       </w:r>
+      <w:proofErr w:type="spellEnd"/>
       <w:r>
         <w:rPr>
           <w:rFonts w:asciiTheme="minorHAnsi" w:hAnsiTheme="minorHAnsi"/>
@@ -7387,9 +7779,11 @@
         </w:rPr>
         <w:t xml:space="preserve"> </w:t>
       </w:r>
+      <w:proofErr w:type="spellStart"/>
       <w:r>
         <w:t>ln</w:t>
       </w:r>
+      <w:proofErr w:type="spellEnd"/>
       <w:r>
         <w:rPr>
           <w:spacing w:val="-2"/>
@@ -7528,6 +7922,7 @@
         </w:rPr>
         <w:t>(</w:t>
       </w:r>
+      <w:proofErr w:type="spellStart"/>
       <w:r>
         <w:rPr>
           <w:rFonts w:cs="Times New Roman"/>
@@ -7550,6 +7945,7 @@
         </w:rPr>
         <w:t>τ</w:t>
       </w:r>
+      <w:proofErr w:type="spellEnd"/>
       <w:r>
         <w:rPr>
           <w:rFonts w:cs="Times New Roman"/>
@@ -7625,9 +8021,11 @@
         </w:rPr>
         <w:t xml:space="preserve"> </w:t>
       </w:r>
+      <w:proofErr w:type="spellStart"/>
       <w:r>
         <w:t>CMe</w:t>
       </w:r>
+      <w:proofErr w:type="spellEnd"/>
       <w:r>
         <w:rPr>
           <w:spacing w:val="-3"/>
@@ -7643,8 +8041,13 @@
         </w:rPr>
         <w:t xml:space="preserve"> </w:t>
       </w:r>
-      <w:r>
-        <w:t>SIMe).</w:t>
+      <w:proofErr w:type="spellStart"/>
+      <w:r>
+        <w:t>SIMe</w:t>
+      </w:r>
+      <w:proofErr w:type="spellEnd"/>
+      <w:r>
+        <w:t>).</w:t>
       </w:r>
       <w:r>
         <w:rPr>
@@ -7869,6 +8272,16 @@
         <w:rPr>
           <w:rFonts w:asciiTheme="minorHAnsi" w:hAnsiTheme="minorHAnsi"/>
         </w:rPr>
+        <w:pPrChange w:id="120" w:author="Yoav Ram" w:date="2014-03-30T08:25:00Z">
+          <w:pPr>
+            <w:pStyle w:val="BodyText"/>
+            <w:tabs>
+              <w:tab w:val="left" w:pos="439"/>
+            </w:tabs>
+            <w:spacing w:before="76"/>
+            <w:ind w:right="102"/>
+          </w:pPr>
+        </w:pPrChange>
       </w:pPr>
       <w:r>
         <w:rPr>
@@ -7908,7 +8321,7 @@
           <w:sz w:val="28"/>
           <w:szCs w:val="28"/>
         </w:rPr>
-        <w:t xml:space="preserve"> then </w:t>
+        <w:t xml:space="preserve"> </w:t>
       </w:r>
       <w:r>
         <w:rPr>
@@ -7916,6 +8329,15 @@
           <w:sz w:val="28"/>
           <w:szCs w:val="28"/>
         </w:rPr>
+        <w:lastRenderedPageBreak/>
+        <w:t xml:space="preserve">then </w:t>
+      </w:r>
+      <w:r>
+        <w:rPr>
+          <w:rFonts w:asciiTheme="minorHAnsi" w:hAnsiTheme="minorHAnsi"/>
+          <w:sz w:val="28"/>
+          <w:szCs w:val="28"/>
+        </w:rPr>
         <w:t>the simulation results would show that CM adapts faster</w:t>
       </w:r>
       <w:r>
@@ -7924,17 +8346,27 @@
           <w:sz w:val="28"/>
           <w:szCs w:val="28"/>
         </w:rPr>
-        <w:t>; however, the results show that SIM</w:t>
-      </w:r>
+        <w:t xml:space="preserve">; however, the results show that </w:t>
+      </w:r>
+      <w:proofErr w:type="spellStart"/>
       <w:r>
         <w:rPr>
           <w:rFonts w:asciiTheme="minorHAnsi" w:hAnsiTheme="minorHAnsi"/>
           <w:sz w:val="28"/>
           <w:szCs w:val="28"/>
+        </w:rPr>
+        <w:t>SIM</w:t>
+      </w:r>
+      <w:r>
+        <w:rPr>
+          <w:rFonts w:asciiTheme="minorHAnsi" w:hAnsiTheme="minorHAnsi"/>
+          <w:sz w:val="28"/>
+          <w:szCs w:val="28"/>
           <w:vertAlign w:val="subscript"/>
         </w:rPr>
         <w:t>e</w:t>
       </w:r>
+      <w:proofErr w:type="spellEnd"/>
       <w:r>
         <w:rPr>
           <w:rFonts w:asciiTheme="minorHAnsi" w:hAnsiTheme="minorHAnsi"/>
@@ -8015,6 +8447,7 @@
         </w:rPr>
         <w:t xml:space="preserve">with the highest </w:t>
       </w:r>
+      <w:proofErr w:type="gramStart"/>
       <w:r>
         <w:rPr>
           <w:rFonts w:asciiTheme="minorHAnsi" w:hAnsiTheme="minorHAnsi" w:cs="Arial"/>
@@ -8031,14 +8464,23 @@
           <w:sz w:val="28"/>
           <w:szCs w:val="28"/>
         </w:rPr>
-        <w:t xml:space="preserve"> , </w:t>
-      </w:r>
+        <w:t xml:space="preserve"> ,</w:t>
+      </w:r>
+      <w:proofErr w:type="gramEnd"/>
       <w:r>
         <w:rPr>
           <w:rFonts w:asciiTheme="minorHAnsi" w:hAnsiTheme="minorHAnsi"/>
           <w:sz w:val="28"/>
           <w:szCs w:val="28"/>
         </w:rPr>
+        <w:t xml:space="preserve"> </w:t>
+      </w:r>
+      <w:r>
+        <w:rPr>
+          <w:rFonts w:asciiTheme="minorHAnsi" w:hAnsiTheme="minorHAnsi"/>
+          <w:sz w:val="28"/>
+          <w:szCs w:val="28"/>
+        </w:rPr>
         <w:t xml:space="preserve">see </w:t>
       </w:r>
       <w:r>
@@ -8073,6 +8515,7 @@
         </w:rPr>
         <w:t xml:space="preserve"> </w:t>
       </w:r>
+      <w:proofErr w:type="spellStart"/>
       <w:r>
         <w:rPr>
           <w:rFonts w:asciiTheme="minorHAnsi" w:hAnsiTheme="minorHAnsi"/>
@@ -8090,6 +8533,7 @@
         </w:rPr>
         <w:t>e</w:t>
       </w:r>
+      <w:proofErr w:type="spellEnd"/>
       <w:r>
         <w:rPr>
           <w:rFonts w:asciiTheme="minorHAnsi" w:hAnsiTheme="minorHAnsi"/>
@@ -8190,15 +8634,47 @@
           <w:sz w:val="28"/>
           <w:szCs w:val="28"/>
         </w:rPr>
-        <w:t xml:space="preserve"> after 90 generations - </w:t>
-      </w:r>
+        <w:t xml:space="preserve"> after 90 generations</w:t>
+      </w:r>
+      <w:bookmarkStart w:id="121" w:name="_GoBack"/>
+      <w:bookmarkEnd w:id="121"/>
+      <w:del w:id="122" w:author="Yoav Ram" w:date="2014-03-30T08:25:00Z">
+        <w:r>
+          <w:rPr>
+            <w:rFonts w:asciiTheme="minorHAnsi" w:hAnsiTheme="minorHAnsi"/>
+            <w:sz w:val="28"/>
+            <w:szCs w:val="28"/>
+          </w:rPr>
+          <w:delText xml:space="preserve"> </w:delText>
+        </w:r>
+      </w:del>
+      <w:ins w:id="123" w:author="Yoav Ram" w:date="2014-03-30T08:25:00Z">
+        <w:r>
+          <w:rPr>
+            <w:rFonts w:asciiTheme="minorHAnsi" w:hAnsiTheme="minorHAnsi"/>
+            <w:sz w:val="28"/>
+            <w:szCs w:val="28"/>
+          </w:rPr>
+          <w:t>;</w:t>
+        </w:r>
+      </w:ins>
+      <w:del w:id="124" w:author="Yoav Ram" w:date="2014-03-30T08:25:00Z">
+        <w:r>
+          <w:rPr>
+            <w:rFonts w:asciiTheme="minorHAnsi" w:hAnsiTheme="minorHAnsi"/>
+            <w:sz w:val="28"/>
+            <w:szCs w:val="28"/>
+          </w:rPr>
+          <w:delText>-</w:delText>
+        </w:r>
+      </w:del>
       <w:r>
         <w:rPr>
           <w:rFonts w:asciiTheme="minorHAnsi" w:hAnsiTheme="minorHAnsi"/>
           <w:sz w:val="28"/>
           <w:szCs w:val="28"/>
         </w:rPr>
-        <w:t xml:space="preserve">see Gordo and Dionisio 2005 for </w:t>
+        <w:t xml:space="preserve"> </w:t>
       </w:r>
       <w:r>
         <w:rPr>
@@ -8206,9 +8682,35 @@
           <w:sz w:val="28"/>
           <w:szCs w:val="28"/>
         </w:rPr>
+        <w:t xml:space="preserve">see Gordo and </w:t>
+      </w:r>
+      <w:proofErr w:type="spellStart"/>
+      <w:r>
+        <w:rPr>
+          <w:rFonts w:asciiTheme="minorHAnsi" w:hAnsiTheme="minorHAnsi"/>
+          <w:sz w:val="28"/>
+          <w:szCs w:val="28"/>
+        </w:rPr>
+        <w:t>Dionisio</w:t>
+      </w:r>
+      <w:proofErr w:type="spellEnd"/>
+      <w:r>
+        <w:rPr>
+          <w:rFonts w:asciiTheme="minorHAnsi" w:hAnsiTheme="minorHAnsi"/>
+          <w:sz w:val="28"/>
+          <w:szCs w:val="28"/>
+        </w:rPr>
+        <w:t xml:space="preserve"> 2005 for </w:t>
+      </w:r>
+      <w:r>
+        <w:rPr>
+          <w:rFonts w:asciiTheme="minorHAnsi" w:hAnsiTheme="minorHAnsi"/>
+          <w:sz w:val="28"/>
+          <w:szCs w:val="28"/>
+        </w:rPr>
         <w:t xml:space="preserve">details on how to compute this). This means that </w:t>
       </w:r>
-      <w:del w:id="99" w:author="Yoav Ram" w:date="2014-03-27T09:18:00Z">
+      <w:del w:id="125" w:author="Yoav Ram" w:date="2014-03-27T09:18:00Z">
         <w:r>
           <w:rPr>
             <w:rFonts w:asciiTheme="minorHAnsi" w:hAnsiTheme="minorHAnsi"/>
@@ -8224,17 +8726,27 @@
           <w:sz w:val="28"/>
           <w:szCs w:val="28"/>
         </w:rPr>
-        <w:t>standing variation is quickly generated in SIM</w:t>
-      </w:r>
+        <w:t xml:space="preserve">standing variation is quickly generated in </w:t>
+      </w:r>
+      <w:proofErr w:type="spellStart"/>
       <w:r>
         <w:rPr>
           <w:rFonts w:asciiTheme="minorHAnsi" w:hAnsiTheme="minorHAnsi"/>
           <w:sz w:val="28"/>
           <w:szCs w:val="28"/>
+        </w:rPr>
+        <w:t>SIM</w:t>
+      </w:r>
+      <w:r>
+        <w:rPr>
+          <w:rFonts w:asciiTheme="minorHAnsi" w:hAnsiTheme="minorHAnsi"/>
+          <w:sz w:val="28"/>
+          <w:szCs w:val="28"/>
           <w:vertAlign w:val="subscript"/>
         </w:rPr>
         <w:t>e</w:t>
       </w:r>
+      <w:proofErr w:type="spellEnd"/>
       <w:r>
         <w:rPr>
           <w:rFonts w:asciiTheme="minorHAnsi" w:hAnsiTheme="minorHAnsi"/>
@@ -8259,7 +8771,7 @@
         </w:rPr>
         <w:t>We include that explanation in the revised ms</w:t>
       </w:r>
-      <w:ins w:id="100" w:author="Yoav Ram" w:date="2014-03-27T09:21:00Z">
+      <w:ins w:id="126" w:author="Yoav Ram" w:date="2014-03-27T09:21:00Z">
         <w:r>
           <w:rPr>
             <w:rFonts w:asciiTheme="minorHAnsi" w:hAnsiTheme="minorHAnsi"/>
@@ -8269,7 +8781,7 @@
           <w:t xml:space="preserve"> (line 31</w:t>
         </w:r>
       </w:ins>
-      <w:ins w:id="101" w:author="Yoav Ram" w:date="2014-03-27T16:17:00Z">
+      <w:ins w:id="127" w:author="Yoav Ram" w:date="2014-03-27T16:17:00Z">
         <w:r>
           <w:rPr>
             <w:rFonts w:asciiTheme="minorHAnsi" w:hAnsiTheme="minorHAnsi"/>
@@ -8279,7 +8791,7 @@
           <w:t>8</w:t>
         </w:r>
       </w:ins>
-      <w:ins w:id="102" w:author="Yoav Ram" w:date="2014-03-27T09:21:00Z">
+      <w:ins w:id="128" w:author="Yoav Ram" w:date="2014-03-27T09:21:00Z">
         <w:r>
           <w:rPr>
             <w:rFonts w:asciiTheme="minorHAnsi" w:hAnsiTheme="minorHAnsi"/>
@@ -8297,7 +8809,7 @@
         </w:rPr>
         <w:t>.</w:t>
       </w:r>
-      <w:ins w:id="103" w:author="Yoav Ram" w:date="2014-03-27T09:21:00Z">
+      <w:ins w:id="129" w:author="Yoav Ram" w:date="2014-03-27T09:21:00Z">
         <w:r>
           <w:rPr>
             <w:rFonts w:asciiTheme="minorHAnsi" w:hAnsiTheme="minorHAnsi"/>
@@ -8728,20 +9240,30 @@
           <w:szCs w:val="28"/>
         </w:rPr>
       </w:pPr>
+      <w:proofErr w:type="gramStart"/>
       <w:r>
         <w:rPr>
           <w:rFonts w:asciiTheme="minorHAnsi" w:hAnsiTheme="minorHAnsi"/>
           <w:sz w:val="28"/>
           <w:szCs w:val="28"/>
         </w:rPr>
-        <w:t xml:space="preserve">Incorrect. </w:t>
-      </w:r>
+        <w:t>Incorrect.</w:t>
+      </w:r>
+      <w:proofErr w:type="gramEnd"/>
       <w:r>
         <w:rPr>
           <w:rFonts w:asciiTheme="minorHAnsi" w:hAnsiTheme="minorHAnsi"/>
           <w:sz w:val="28"/>
           <w:szCs w:val="28"/>
         </w:rPr>
+        <w:t xml:space="preserve"> </w:t>
+      </w:r>
+      <w:r>
+        <w:rPr>
+          <w:rFonts w:asciiTheme="minorHAnsi" w:hAnsiTheme="minorHAnsi"/>
+          <w:sz w:val="28"/>
+          <w:szCs w:val="28"/>
+        </w:rPr>
         <w:t xml:space="preserve">In our mean fitness model (SI), </w:t>
       </w:r>
       <w:r>
@@ -8769,6 +9291,7 @@
         </w:rPr>
         <w:t xml:space="preserve"> (see definition of </w:t>
       </w:r>
+      <w:proofErr w:type="spellStart"/>
       <w:r>
         <w:rPr>
           <w:rFonts w:asciiTheme="minorHAnsi" w:hAnsiTheme="minorHAnsi"/>
@@ -8788,17 +9311,31 @@
           <w:szCs w:val="28"/>
           <w:vertAlign w:val="subscript"/>
         </w:rPr>
-        <w:t>x,y</w:t>
-      </w:r>
+        <w:t>x</w:t>
+      </w:r>
+      <w:proofErr w:type="gramStart"/>
       <w:r>
         <w:rPr>
           <w:rFonts w:asciiTheme="minorHAnsi" w:hAnsiTheme="minorHAnsi"/>
+          <w:i/>
+          <w:iCs/>
+          <w:sz w:val="28"/>
+          <w:szCs w:val="28"/>
+          <w:vertAlign w:val="subscript"/>
+        </w:rPr>
+        <w:t>,y</w:t>
+      </w:r>
+      <w:proofErr w:type="spellEnd"/>
+      <w:proofErr w:type="gramEnd"/>
+      <w:r>
+        <w:rPr>
+          <w:rFonts w:asciiTheme="minorHAnsi" w:hAnsiTheme="minorHAnsi"/>
           <w:sz w:val="28"/>
           <w:szCs w:val="28"/>
         </w:rPr>
         <w:t xml:space="preserve"> in line 6</w:t>
       </w:r>
-      <w:ins w:id="104" w:author="Yoav Ram" w:date="2014-03-27T16:18:00Z">
+      <w:ins w:id="130" w:author="Yoav Ram" w:date="2014-03-27T16:18:00Z">
         <w:r>
           <w:rPr>
             <w:rFonts w:asciiTheme="minorHAnsi" w:hAnsiTheme="minorHAnsi"/>
@@ -8808,7 +9345,7 @@
           <w:t>4-70</w:t>
         </w:r>
       </w:ins>
-      <w:del w:id="105" w:author="Yoav Ram" w:date="2014-03-27T16:18:00Z">
+      <w:del w:id="131" w:author="Yoav Ram" w:date="2014-03-27T16:18:00Z">
         <w:r>
           <w:rPr>
             <w:rFonts w:asciiTheme="minorHAnsi" w:hAnsiTheme="minorHAnsi"/>
@@ -8866,7 +9403,7 @@
         </w:rPr>
         <w:t xml:space="preserve">similar </w:t>
       </w:r>
-      <w:del w:id="106" w:author="Yoav Ram" w:date="2014-03-27T09:22:00Z">
+      <w:del w:id="132" w:author="Yoav Ram" w:date="2014-03-27T09:22:00Z">
         <w:r>
           <w:rPr>
             <w:rFonts w:asciiTheme="minorHAnsi" w:hAnsiTheme="minorHAnsi"/>
@@ -8884,7 +9421,7 @@
           <w:delText xml:space="preserve"> the</w:delText>
         </w:r>
       </w:del>
-      <w:ins w:id="107" w:author="Yoav Ram" w:date="2014-03-27T09:22:00Z">
+      <w:ins w:id="133" w:author="Yoav Ram" w:date="2014-03-27T09:22:00Z">
         <w:r>
           <w:rPr>
             <w:rFonts w:asciiTheme="minorHAnsi" w:hAnsiTheme="minorHAnsi"/>
@@ -8958,7 +9495,7 @@
         <w:pStyle w:val="BodyText"/>
         <w:ind w:right="275"/>
         <w:rPr>
-          <w:del w:id="108" w:author="lhadany" w:date="2014-03-27T06:25:00Z"/>
+          <w:del w:id="134" w:author="lhadany" w:date="2014-03-27T06:25:00Z"/>
         </w:rPr>
       </w:pPr>
       <w:r>
@@ -9465,9 +10002,11 @@
         </w:rPr>
         <w:t xml:space="preserve"> </w:t>
       </w:r>
+      <w:proofErr w:type="gramStart"/>
       <w:r>
         <w:t>more</w:t>
       </w:r>
+      <w:proofErr w:type="gramEnd"/>
       <w:r>
         <w:rPr>
           <w:spacing w:val="-4"/>
@@ -9870,7 +10409,7 @@
         <w:pStyle w:val="BodyText"/>
         <w:ind w:right="275"/>
         <w:rPr>
-          <w:del w:id="109" w:author="lhadany" w:date="2014-03-27T06:25:00Z"/>
+          <w:del w:id="135" w:author="lhadany" w:date="2014-03-27T06:25:00Z"/>
         </w:rPr>
       </w:pPr>
     </w:p>
@@ -9881,6 +10420,7 @@
     </w:p>
     <w:sectPr>
       <w:headerReference w:type="default" r:id="rId8"/>
+      <w:footerReference w:type="default" r:id="rId9"/>
       <w:pgSz w:w="11906" w:h="16838"/>
       <w:pgMar w:top="1440" w:right="1800" w:bottom="1440" w:left="1800" w:header="708" w:footer="708" w:gutter="0"/>
       <w:cols w:space="708"/>
@@ -9915,6 +10455,77 @@
     </w:p>
   </w:endnote>
 </w:endnotes>
+</file>
+
+<file path=word/footer1.xml><?xml version="1.0" encoding="utf-8"?>
+<w:ftr xmlns:wpc="http://schemas.microsoft.com/office/word/2010/wordprocessingCanvas" xmlns:mc="http://schemas.openxmlformats.org/markup-compatibility/2006" xmlns:o="urn:schemas-microsoft-com:office:office" xmlns:r="http://schemas.openxmlformats.org/officeDocument/2006/relationships" xmlns:m="http://schemas.openxmlformats.org/officeDocument/2006/math" xmlns:v="urn:schemas-microsoft-com:vml" xmlns:wp14="http://schemas.microsoft.com/office/word/2010/wordprocessingDrawing" xmlns:wp="http://schemas.openxmlformats.org/drawingml/2006/wordprocessingDrawing" xmlns:w10="urn:schemas-microsoft-com:office:word" xmlns:w="http://schemas.openxmlformats.org/wordprocessingml/2006/main" xmlns:w14="http://schemas.microsoft.com/office/word/2010/wordml" xmlns:wpg="http://schemas.microsoft.com/office/word/2010/wordprocessingGroup" xmlns:wpi="http://schemas.microsoft.com/office/word/2010/wordprocessingInk" xmlns:wne="http://schemas.microsoft.com/office/word/2006/wordml" xmlns:wps="http://schemas.microsoft.com/office/word/2010/wordprocessingShape" mc:Ignorable="w14 wp14">
+  <w:customXmlInsRangeStart w:id="138" w:author="Yoav Ram" w:date="2014-03-30T08:25:00Z"/>
+  <w:sdt>
+    <w:sdtPr>
+      <w:rPr>
+        <w:rtl/>
+      </w:rPr>
+      <w:id w:val="-254675771"/>
+      <w:docPartObj>
+        <w:docPartGallery w:val="Page Numbers (Bottom of Page)"/>
+        <w:docPartUnique/>
+      </w:docPartObj>
+    </w:sdtPr>
+    <w:sdtEndPr>
+      <w:rPr>
+        <w:noProof/>
+      </w:rPr>
+    </w:sdtEndPr>
+    <w:sdtContent>
+      <w:customXmlInsRangeEnd w:id="138"/>
+      <w:p>
+        <w:pPr>
+          <w:pStyle w:val="Footer"/>
+          <w:jc w:val="center"/>
+          <w:rPr>
+            <w:ins w:id="139" w:author="Yoav Ram" w:date="2014-03-30T08:25:00Z"/>
+          </w:rPr>
+        </w:pPr>
+        <w:ins w:id="140" w:author="Yoav Ram" w:date="2014-03-30T08:25:00Z">
+          <w:r>
+            <w:fldChar w:fldCharType="begin"/>
+          </w:r>
+          <w:r>
+            <w:instrText xml:space="preserve"> PAGE   \* MERGEFORMAT </w:instrText>
+          </w:r>
+          <w:r>
+            <w:fldChar w:fldCharType="separate"/>
+          </w:r>
+        </w:ins>
+        <w:r>
+          <w:rPr>
+            <w:noProof/>
+            <w:rtl/>
+          </w:rPr>
+          <w:t>1</w:t>
+        </w:r>
+        <w:ins w:id="141" w:author="Yoav Ram" w:date="2014-03-30T08:25:00Z">
+          <w:r>
+            <w:rPr>
+              <w:noProof/>
+            </w:rPr>
+            <w:fldChar w:fldCharType="end"/>
+          </w:r>
+        </w:ins>
+      </w:p>
+      <w:customXmlInsRangeStart w:id="142" w:author="Yoav Ram" w:date="2014-03-30T08:25:00Z"/>
+    </w:sdtContent>
+  </w:sdt>
+  <w:customXmlInsRangeEnd w:id="142"/>
+  <w:p>
+    <w:pPr>
+      <w:pStyle w:val="Footer"/>
+      <w:rPr>
+        <w:rFonts w:hint="cs"/>
+      </w:rPr>
+    </w:pPr>
+  </w:p>
+</w:ftr>
 </file>
 
 <file path=word/footnotes.xml><?xml version="1.0" encoding="utf-8"?>
@@ -9963,7 +10574,7 @@
       </w:rPr>
       <w:fldChar w:fldCharType="separate"/>
     </w:r>
-    <w:ins w:id="110" w:author="Yoav Ram" w:date="2014-03-30T08:07:00Z">
+    <w:ins w:id="136" w:author="Yoav Ram" w:date="2014-03-30T08:07:00Z">
       <w:r>
         <w:rPr>
           <w:noProof/>
@@ -9971,7 +10582,7 @@
         <w:t>March 30, 2014</w:t>
       </w:r>
     </w:ins>
-    <w:del w:id="111" w:author="Yoav Ram" w:date="2014-03-30T08:07:00Z">
+    <w:del w:id="137" w:author="Yoav Ram" w:date="2014-03-30T08:07:00Z">
       <w:r>
         <w:rPr>
           <w:noProof/>

</xml_diff>

<commit_message>
final edit by lilach and line number corrections
</commit_message>
<xml_diff>
--- a/manuscript/Response to editor.docx
+++ b/manuscript/Response to editor.docx
@@ -9,8 +9,6 @@
           <w:szCs w:val="28"/>
         </w:rPr>
       </w:pPr>
-      <w:bookmarkStart w:id="0" w:name="_GoBack"/>
-      <w:bookmarkEnd w:id="0"/>
       <w:r>
         <w:rPr>
           <w:sz w:val="28"/>
@@ -46,7 +44,23 @@
           <w:sz w:val="28"/>
           <w:szCs w:val="28"/>
         </w:rPr>
-        <w:t xml:space="preserve">Specifically: we have not assumed the same s for all mutations, but rather </w:t>
+        <w:t xml:space="preserve">Specifically: we have not assumed the same </w:t>
+      </w:r>
+      <w:r>
+        <w:rPr>
+          <w:i/>
+          <w:iCs/>
+          <w:sz w:val="28"/>
+          <w:szCs w:val="28"/>
+        </w:rPr>
+        <w:t>s</w:t>
+      </w:r>
+      <w:r>
+        <w:rPr>
+          <w:sz w:val="28"/>
+          <w:szCs w:val="28"/>
+        </w:rPr>
+        <w:t xml:space="preserve"> for all mutations, but rather </w:t>
       </w:r>
       <w:proofErr w:type="spellStart"/>
       <w:r>
@@ -102,25 +116,39 @@
           <w:rFonts w:cs="Times New Roman"/>
           <w:iCs/>
         </w:rPr>
-        <w:t xml:space="preserve"> U, </w:t>
-      </w:r>
-      <w:r>
-        <w:rPr>
-          <w:sz w:val="28"/>
-          <w:szCs w:val="28"/>
-        </w:rPr>
-        <w:t>and</w:t>
+        <w:t xml:space="preserve"> </w:t>
+      </w:r>
+      <w:r>
+        <w:rPr>
+          <w:rFonts w:cs="Times New Roman"/>
+          <w:i/>
+        </w:rPr>
+        <w:t>U</w:t>
       </w:r>
       <w:r>
         <w:rPr>
           <w:rFonts w:cs="Times New Roman"/>
           <w:iCs/>
         </w:rPr>
-        <w:t xml:space="preserve"> </w:t>
+        <w:t xml:space="preserve">, </w:t>
+      </w:r>
+      <w:r>
+        <w:rPr>
+          <w:sz w:val="28"/>
+          <w:szCs w:val="28"/>
+        </w:rPr>
+        <w:t>and</w:t>
       </w:r>
       <w:r>
         <w:rPr>
           <w:rFonts w:cs="Times New Roman"/>
+          <w:iCs/>
+        </w:rPr>
+        <w:t xml:space="preserve"> </w:t>
+      </w:r>
+      <w:r>
+        <w:rPr>
+          <w:rFonts w:cs="Times New Roman"/>
           <w:i/>
         </w:rPr>
         <w:t>U</w:t>
@@ -162,7 +190,15 @@
           <w:sz w:val="28"/>
           <w:szCs w:val="28"/>
         </w:rPr>
-        <w:t>SIMe</w:t>
+        <w:t>SIM</w:t>
+      </w:r>
+      <w:r>
+        <w:rPr>
+          <w:sz w:val="28"/>
+          <w:szCs w:val="28"/>
+          <w:vertAlign w:val="subscript"/>
+        </w:rPr>
+        <w:t>e</w:t>
       </w:r>
       <w:proofErr w:type="spellEnd"/>
       <w:r>
@@ -170,7 +206,23 @@
           <w:sz w:val="28"/>
           <w:szCs w:val="28"/>
         </w:rPr>
-        <w:t xml:space="preserve"> in comparison with CM. We also included simulations in which U/s=0.1, and examined the effects of deleterious genetic hitch-hiking on the adaptation process. </w:t>
+        <w:t xml:space="preserve"> in comparison with CM. We also included simulations in which </w:t>
+      </w:r>
+      <w:r>
+        <w:rPr>
+          <w:i/>
+          <w:iCs/>
+          <w:sz w:val="28"/>
+          <w:szCs w:val="28"/>
+        </w:rPr>
+        <w:t>U/s</w:t>
+      </w:r>
+      <w:r>
+        <w:rPr>
+          <w:sz w:val="28"/>
+          <w:szCs w:val="28"/>
+        </w:rPr>
+        <w:t xml:space="preserve">=0.1, and examined the effects of deleterious genetic hitch-hiking on the adaptation process. </w:t>
       </w:r>
     </w:p>
     <w:p>
@@ -6951,7 +7003,31 @@
           <w:sz w:val="28"/>
           <w:szCs w:val="28"/>
         </w:rPr>
-        <w:t xml:space="preserve"> (line 318). </w:t>
+        <w:t xml:space="preserve"> (line </w:t>
+      </w:r>
+      <w:r>
+        <w:rPr>
+          <w:rFonts w:ascii="Calibri" w:hAnsi="Calibri"/>
+          <w:sz w:val="28"/>
+          <w:szCs w:val="28"/>
+        </w:rPr>
+        <w:t>31</w:t>
+      </w:r>
+      <w:r>
+        <w:rPr>
+          <w:rFonts w:ascii="Calibri" w:hAnsi="Calibri"/>
+          <w:sz w:val="28"/>
+          <w:szCs w:val="28"/>
+        </w:rPr>
+        <w:t>3</w:t>
+      </w:r>
+      <w:r>
+        <w:rPr>
+          <w:rFonts w:ascii="Calibri" w:hAnsi="Calibri"/>
+          <w:sz w:val="28"/>
+          <w:szCs w:val="28"/>
+        </w:rPr>
+        <w:t xml:space="preserve">). </w:t>
       </w:r>
     </w:p>
     <w:p>
@@ -7442,7 +7518,33 @@
           <w:sz w:val="28"/>
           <w:szCs w:val="28"/>
         </w:rPr>
-        <w:t xml:space="preserve"> in line 64-70 of the SI). This is similar to the model described in Ram and </w:t>
+        <w:t xml:space="preserve"> in line </w:t>
+      </w:r>
+      <w:bookmarkStart w:id="0" w:name="_GoBack"/>
+      <w:r>
+        <w:rPr>
+          <w:rFonts w:ascii="Calibri" w:hAnsi="Calibri"/>
+          <w:sz w:val="28"/>
+          <w:szCs w:val="28"/>
+        </w:rPr>
+        <w:t>6</w:t>
+      </w:r>
+      <w:r>
+        <w:rPr>
+          <w:rFonts w:ascii="Calibri" w:hAnsi="Calibri"/>
+          <w:sz w:val="28"/>
+          <w:szCs w:val="28"/>
+        </w:rPr>
+        <w:t>5</w:t>
+      </w:r>
+      <w:bookmarkEnd w:id="0"/>
+      <w:r>
+        <w:rPr>
+          <w:rFonts w:ascii="Calibri" w:hAnsi="Calibri"/>
+          <w:sz w:val="28"/>
+          <w:szCs w:val="28"/>
+        </w:rPr>
+        <w:t xml:space="preserve">-70 of the SI). This is similar to the model described in Ram and </w:t>
       </w:r>
       <w:proofErr w:type="spellStart"/>
       <w:r>
@@ -8438,7 +8540,7 @@
       <w:rPr>
         <w:noProof/>
       </w:rPr>
-      <w:t>1</w:t>
+      <w:t>4</w:t>
     </w:r>
     <w:r>
       <w:fldChar w:fldCharType="end"/>
@@ -8483,6 +8585,10 @@
     <w:pPr>
       <w:pStyle w:val="Header"/>
       <w:bidi/>
+      <w:rPr>
+        <w:rFonts w:hint="cs"/>
+        <w:rtl/>
+      </w:rPr>
     </w:pPr>
     <w:r>
       <w:fldChar w:fldCharType="begin"/>
@@ -8493,22 +8599,12 @@
     <w:r>
       <w:fldChar w:fldCharType="separate"/>
     </w:r>
-    <w:ins w:id="1" w:author="Yoav Ram" w:date="2014-04-01T13:44:00Z">
-      <w:r>
-        <w:rPr>
-          <w:noProof/>
-        </w:rPr>
-        <w:t>April 1, 2014</w:t>
-      </w:r>
-    </w:ins>
-    <w:del w:id="2" w:author="Yoav Ram" w:date="2014-04-01T13:44:00Z">
-      <w:r>
-        <w:rPr>
-          <w:noProof/>
-        </w:rPr>
-        <w:delText>March 31, 2014</w:delText>
-      </w:r>
-    </w:del>
+    <w:r>
+      <w:rPr>
+        <w:noProof/>
+      </w:rPr>
+      <w:t>April 1, 2014</w:t>
+    </w:r>
     <w:r>
       <w:fldChar w:fldCharType="end"/>
     </w:r>

</xml_diff>

<commit_message>
final version sent to AF Agrawal
</commit_message>
<xml_diff>
--- a/manuscript/Response to editor.docx
+++ b/manuscript/Response to editor.docx
@@ -2478,8 +2478,20 @@
           <w:sz w:val="16"/>
           <w:szCs w:val="16"/>
         </w:rPr>
-        <w:t>-U/s</w:t>
-      </w:r>
+        <w:t>-</w:t>
+      </w:r>
+      <w:bookmarkStart w:id="0" w:name="_GoBack"/>
+      <w:r>
+        <w:rPr>
+          <w:rFonts w:cs="Times New Roman"/>
+          <w:i/>
+          <w:position w:val="16"/>
+          <w:sz w:val="16"/>
+          <w:szCs w:val="16"/>
+        </w:rPr>
+        <w:t>U/s</w:t>
+      </w:r>
+      <w:bookmarkEnd w:id="0"/>
       <w:r>
         <w:rPr>
           <w:rFonts w:cs="Times New Roman"/>
@@ -3470,7 +3482,16 @@
           <w:szCs w:val="28"/>
           <w:lang w:bidi="he-IL"/>
         </w:rPr>
-        <w:t>0.1&lt;U/s&lt;1</w:t>
+        <w:t>U/s</w:t>
+      </w:r>
+      <w:r>
+        <w:rPr>
+          <w:rFonts w:ascii="Calibri" w:hAnsi="Calibri" w:cs="Calibri"/>
+          <w:sz w:val="28"/>
+          <w:szCs w:val="28"/>
+          <w:lang w:bidi="he-IL"/>
+        </w:rPr>
+        <w:t>=0.1</w:t>
       </w:r>
       <w:r>
         <w:rPr>
@@ -5546,7 +5567,7 @@
           <w:sz w:val="28"/>
           <w:szCs w:val="28"/>
         </w:rPr>
-        <w:t>We added simulation results for 0.1&lt;</w:t>
+        <w:t xml:space="preserve">We added simulation results for </w:t>
       </w:r>
       <w:r>
         <w:rPr>
@@ -5564,7 +5585,15 @@
           <w:sz w:val="28"/>
           <w:szCs w:val="28"/>
         </w:rPr>
-        <w:t xml:space="preserve">&lt;1 and the only thing that doesn't hold is that the analytic approximation misses the simulation results (Figure 3 in revised </w:t>
+        <w:t>=0.1</w:t>
+      </w:r>
+      <w:r>
+        <w:rPr>
+          <w:rFonts w:ascii="Calibri" w:hAnsi="Calibri"/>
+          <w:sz w:val="28"/>
+          <w:szCs w:val="28"/>
+        </w:rPr>
+        <w:t xml:space="preserve"> and the only thing that doesn't hold is that the analytic approximation misses the simulation results (Figure 3 in revised </w:t>
       </w:r>
       <w:proofErr w:type="spellStart"/>
       <w:r>
@@ -7011,15 +7040,7 @@
           <w:sz w:val="28"/>
           <w:szCs w:val="28"/>
         </w:rPr>
-        <w:t>31</w:t>
-      </w:r>
-      <w:r>
-        <w:rPr>
-          <w:rFonts w:ascii="Calibri" w:hAnsi="Calibri"/>
-          <w:sz w:val="28"/>
-          <w:szCs w:val="28"/>
-        </w:rPr>
-        <w:t>3</w:t>
+        <w:t>313</w:t>
       </w:r>
       <w:r>
         <w:rPr>
@@ -7520,24 +7541,14 @@
         </w:rPr>
         <w:t xml:space="preserve"> in line </w:t>
       </w:r>
-      <w:bookmarkStart w:id="0" w:name="_GoBack"/>
       <w:r>
         <w:rPr>
           <w:rFonts w:ascii="Calibri" w:hAnsi="Calibri"/>
           <w:sz w:val="28"/>
           <w:szCs w:val="28"/>
         </w:rPr>
-        <w:t>6</w:t>
-      </w:r>
-      <w:r>
-        <w:rPr>
-          <w:rFonts w:ascii="Calibri" w:hAnsi="Calibri"/>
-          <w:sz w:val="28"/>
-          <w:szCs w:val="28"/>
-        </w:rPr>
-        <w:t>5</w:t>
-      </w:r>
-      <w:bookmarkEnd w:id="0"/>
+        <w:t>65</w:t>
+      </w:r>
       <w:r>
         <w:rPr>
           <w:rFonts w:ascii="Calibri" w:hAnsi="Calibri"/>
@@ -8540,7 +8551,7 @@
       <w:rPr>
         <w:noProof/>
       </w:rPr>
-      <w:t>4</w:t>
+      <w:t>2</w:t>
     </w:r>
     <w:r>
       <w:fldChar w:fldCharType="end"/>
@@ -8586,7 +8597,6 @@
       <w:pStyle w:val="Header"/>
       <w:bidi/>
       <w:rPr>
-        <w:rFonts w:hint="cs"/>
         <w:rtl/>
       </w:rPr>
     </w:pPr>

</xml_diff>